<commit_message>
Further additions to user guide. Added some comments to impl_Regex.
</commit_message>
<xml_diff>
--- a/svlib/doc/svlib-userguide.docx
+++ b/svlib/doc/svlib-userguide.docx
@@ -78,7 +78,7 @@
       </w:r>
       <w:r>
         <w:rPr>
-          <w:i/>
+          <w:rStyle w:val="codesnippetintext"/>
         </w:rPr>
         <w:t>svlib</w:t>
       </w:r>
@@ -133,7 +133,7 @@
           </w:tcPr>
           <w:p>
             <w:pPr>
-              <w:pStyle w:val="Textbody"/>
+              <w:pStyle w:val="tabletext"/>
             </w:pPr>
             <w:r>
               <w:t>Rev</w:t>
@@ -158,7 +158,7 @@
           </w:tcPr>
           <w:p>
             <w:pPr>
-              <w:pStyle w:val="Textbody"/>
+              <w:pStyle w:val="tabletext"/>
             </w:pPr>
             <w:r>
               <w:t>Date</w:t>
@@ -183,7 +183,7 @@
           </w:tcPr>
           <w:p>
             <w:pPr>
-              <w:pStyle w:val="Textbody"/>
+              <w:pStyle w:val="tabletext"/>
             </w:pPr>
             <w:r>
               <w:t>Author</w:t>
@@ -208,7 +208,7 @@
           </w:tcPr>
           <w:p>
             <w:pPr>
-              <w:pStyle w:val="Textbody"/>
+              <w:pStyle w:val="tabletext"/>
             </w:pPr>
             <w:r>
               <w:t>Description</w:t>
@@ -238,7 +238,7 @@
           </w:tcPr>
           <w:p>
             <w:pPr>
-              <w:pStyle w:val="Textbody"/>
+              <w:pStyle w:val="tabletext"/>
             </w:pPr>
             <w:r>
               <w:t>0.0</w:t>
@@ -263,7 +263,7 @@
           </w:tcPr>
           <w:p>
             <w:pPr>
-              <w:pStyle w:val="Textbody"/>
+              <w:pStyle w:val="tabletext"/>
             </w:pPr>
             <w:r>
               <w:t>10 Feb 2014</w:t>
@@ -288,7 +288,7 @@
           </w:tcPr>
           <w:p>
             <w:pPr>
-              <w:pStyle w:val="Textbody"/>
+              <w:pStyle w:val="tabletext"/>
             </w:pPr>
             <w:r>
               <w:t>J Bromley</w:t>
@@ -313,7 +313,7 @@
           </w:tcPr>
           <w:p>
             <w:pPr>
-              <w:pStyle w:val="Textbody"/>
+              <w:pStyle w:val="tabletext"/>
             </w:pPr>
             <w:r>
               <w:t>Initial release for discussion</w:t>
@@ -343,8 +343,11 @@
           </w:tcPr>
           <w:p>
             <w:pPr>
-              <w:pStyle w:val="Standard"/>
+              <w:pStyle w:val="tabletext"/>
             </w:pPr>
+            <w:r>
+              <w:t>0.1</w:t>
+            </w:r>
           </w:p>
         </w:tc>
         <w:tc>
@@ -365,8 +368,11 @@
           </w:tcPr>
           <w:p>
             <w:pPr>
-              <w:pStyle w:val="Standard"/>
+              <w:pStyle w:val="tabletext"/>
             </w:pPr>
+            <w:r>
+              <w:t>23 Feb 2014</w:t>
+            </w:r>
           </w:p>
         </w:tc>
         <w:tc>
@@ -387,8 +393,11 @@
           </w:tcPr>
           <w:p>
             <w:pPr>
-              <w:pStyle w:val="Standard"/>
+              <w:pStyle w:val="tabletext"/>
             </w:pPr>
+            <w:r>
+              <w:t>J Bromley</w:t>
+            </w:r>
           </w:p>
         </w:tc>
         <w:tc>
@@ -409,8 +418,11 @@
           </w:tcPr>
           <w:p>
             <w:pPr>
-              <w:pStyle w:val="Standard"/>
+              <w:pStyle w:val="tabletext"/>
             </w:pPr>
+            <w:r>
+              <w:t>Working towards a first release</w:t>
+            </w:r>
           </w:p>
         </w:tc>
       </w:tr>
@@ -1243,6 +1255,837 @@
     </w:p>
     <w:p>
       <w:pPr>
+        <w:pStyle w:val="Heading2"/>
+      </w:pPr>
+      <w:r>
+        <w:t xml:space="preserve">The </w:t>
+      </w:r>
+      <w:proofErr w:type="spellStart"/>
+      <w:proofErr w:type="gramStart"/>
+      <w:r>
+        <w:t>Str</w:t>
+      </w:r>
+      <w:proofErr w:type="spellEnd"/>
+      <w:proofErr w:type="gramEnd"/>
+      <w:r>
+        <w:t xml:space="preserve"> class</w:t>
+      </w:r>
+    </w:p>
+    <w:p>
+      <w:pPr>
+        <w:pStyle w:val="Heading3"/>
+      </w:pPr>
+      <w:r>
+        <w:t xml:space="preserve">Methods that manage a </w:t>
+      </w:r>
+      <w:proofErr w:type="spellStart"/>
+      <w:proofErr w:type="gramStart"/>
+      <w:r>
+        <w:t>Str</w:t>
+      </w:r>
+      <w:proofErr w:type="spellEnd"/>
+      <w:proofErr w:type="gramEnd"/>
+      <w:r>
+        <w:t xml:space="preserve"> object and its contents</w:t>
+      </w:r>
+    </w:p>
+    <w:p>
+      <w:pPr>
+        <w:pStyle w:val="topic-bar"/>
+      </w:pPr>
+      <w:proofErr w:type="gramStart"/>
+      <w:r>
+        <w:t>static</w:t>
+      </w:r>
+      <w:proofErr w:type="gramEnd"/>
+      <w:r>
+        <w:t xml:space="preserve"> function </w:t>
+      </w:r>
+      <w:proofErr w:type="spellStart"/>
+      <w:r>
+        <w:t>Str</w:t>
+      </w:r>
+      <w:proofErr w:type="spellEnd"/>
+      <w:r>
+        <w:t xml:space="preserve"> create(string s = "");</w:t>
+      </w:r>
+    </w:p>
+    <w:p>
+      <w:pPr>
+        <w:pStyle w:val="topic-bar"/>
+      </w:pPr>
+      <w:proofErr w:type="gramStart"/>
+      <w:r>
+        <w:t>function</w:t>
+      </w:r>
+      <w:proofErr w:type="gramEnd"/>
+      <w:r>
+        <w:t xml:space="preserve"> string get   ();</w:t>
+      </w:r>
+    </w:p>
+    <w:p>
+      <w:pPr>
+        <w:pStyle w:val="topic-bar"/>
+      </w:pPr>
+      <w:proofErr w:type="gramStart"/>
+      <w:r>
+        <w:t>function</w:t>
+      </w:r>
+      <w:proofErr w:type="gramEnd"/>
+      <w:r>
+        <w:t xml:space="preserve"> </w:t>
+      </w:r>
+      <w:proofErr w:type="spellStart"/>
+      <w:r>
+        <w:t>Str</w:t>
+      </w:r>
+      <w:proofErr w:type="spellEnd"/>
+      <w:r>
+        <w:t xml:space="preserve">    copy  ();</w:t>
+      </w:r>
+    </w:p>
+    <w:p>
+      <w:pPr>
+        <w:pStyle w:val="topic-bar"/>
+      </w:pPr>
+      <w:proofErr w:type="gramStart"/>
+      <w:r>
+        <w:t>function</w:t>
+      </w:r>
+      <w:proofErr w:type="gramEnd"/>
+      <w:r>
+        <w:t xml:space="preserve"> </w:t>
+      </w:r>
+      <w:proofErr w:type="spellStart"/>
+      <w:r>
+        <w:t>int</w:t>
+      </w:r>
+      <w:proofErr w:type="spellEnd"/>
+      <w:r>
+        <w:t xml:space="preserve">    </w:t>
+      </w:r>
+      <w:proofErr w:type="spellStart"/>
+      <w:r>
+        <w:t>len</w:t>
+      </w:r>
+      <w:proofErr w:type="spellEnd"/>
+      <w:r>
+        <w:t xml:space="preserve">   ();</w:t>
+      </w:r>
+    </w:p>
+    <w:p>
+      <w:pPr>
+        <w:pStyle w:val="topic-bar"/>
+      </w:pPr>
+      <w:proofErr w:type="gramStart"/>
+      <w:r>
+        <w:t>function</w:t>
+      </w:r>
+      <w:proofErr w:type="gramEnd"/>
+      <w:r>
+        <w:t xml:space="preserve"> void   set   (string s);</w:t>
+      </w:r>
+    </w:p>
+    <w:p>
+      <w:pPr>
+        <w:pStyle w:val="Textbody"/>
+      </w:pPr>
+    </w:p>
+    <w:p>
+      <w:pPr>
+        <w:pStyle w:val="Heading3"/>
+      </w:pPr>
+      <w:r>
+        <w:t xml:space="preserve">Methods that manage a </w:t>
+      </w:r>
+      <w:proofErr w:type="spellStart"/>
+      <w:proofErr w:type="gramStart"/>
+      <w:r>
+        <w:t>Str</w:t>
+      </w:r>
+      <w:proofErr w:type="spellEnd"/>
+      <w:proofErr w:type="gramEnd"/>
+      <w:r>
+        <w:t xml:space="preserve"> object and its contents</w:t>
+      </w:r>
+    </w:p>
+    <w:p>
+      <w:pPr>
+        <w:pStyle w:val="topic-bar"/>
+      </w:pPr>
+      <w:proofErr w:type="spellStart"/>
+      <w:proofErr w:type="gramStart"/>
+      <w:r>
+        <w:t>typedef</w:t>
+      </w:r>
+      <w:proofErr w:type="spellEnd"/>
+      <w:proofErr w:type="gramEnd"/>
+      <w:r>
+        <w:t xml:space="preserve"> </w:t>
+      </w:r>
+      <w:proofErr w:type="spellStart"/>
+      <w:r>
+        <w:t>enum</w:t>
+      </w:r>
+      <w:proofErr w:type="spellEnd"/>
+      <w:r>
+        <w:t xml:space="preserve"> {NONE, LEFT, RIGHT, BOTH} </w:t>
+      </w:r>
+      <w:proofErr w:type="spellStart"/>
+      <w:r>
+        <w:t>side_enum</w:t>
+      </w:r>
+      <w:proofErr w:type="spellEnd"/>
+      <w:r>
+        <w:t>;</w:t>
+      </w:r>
+    </w:p>
+    <w:p>
+      <w:pPr>
+        <w:pStyle w:val="topic-bar"/>
+      </w:pPr>
+      <w:proofErr w:type="spellStart"/>
+      <w:proofErr w:type="gramStart"/>
+      <w:r>
+        <w:t>typedef</w:t>
+      </w:r>
+      <w:proofErr w:type="spellEnd"/>
+      <w:proofErr w:type="gramEnd"/>
+      <w:r>
+        <w:t xml:space="preserve"> </w:t>
+      </w:r>
+      <w:proofErr w:type="spellStart"/>
+      <w:r>
+        <w:t>enum</w:t>
+      </w:r>
+      <w:proofErr w:type="spellEnd"/>
+      <w:r>
+        <w:t xml:space="preserve"> {START, END} </w:t>
+      </w:r>
+      <w:proofErr w:type="spellStart"/>
+      <w:r>
+        <w:t>origin_enum</w:t>
+      </w:r>
+      <w:proofErr w:type="spellEnd"/>
+      <w:r>
+        <w:t>;</w:t>
+      </w:r>
+    </w:p>
+    <w:p>
+      <w:pPr>
+        <w:pStyle w:val="topic-bar"/>
+      </w:pPr>
+      <w:proofErr w:type="gramStart"/>
+      <w:r>
+        <w:t>function</w:t>
+      </w:r>
+      <w:proofErr w:type="gramEnd"/>
+      <w:r>
+        <w:t xml:space="preserve"> void   append(string s);</w:t>
+      </w:r>
+    </w:p>
+    <w:p>
+      <w:pPr>
+        <w:pStyle w:val="topic-bar"/>
+      </w:pPr>
+      <w:proofErr w:type="gramStart"/>
+      <w:r>
+        <w:t>function</w:t>
+      </w:r>
+      <w:proofErr w:type="gramEnd"/>
+      <w:r>
+        <w:t xml:space="preserve"> </w:t>
+      </w:r>
+      <w:proofErr w:type="spellStart"/>
+      <w:r>
+        <w:t>int</w:t>
+      </w:r>
+      <w:proofErr w:type="spellEnd"/>
+      <w:r>
+        <w:t xml:space="preserve">    first (string </w:t>
+      </w:r>
+      <w:proofErr w:type="spellStart"/>
+      <w:r>
+        <w:t>substr</w:t>
+      </w:r>
+      <w:proofErr w:type="spellEnd"/>
+      <w:r>
+        <w:t xml:space="preserve">, </w:t>
+      </w:r>
+      <w:proofErr w:type="spellStart"/>
+      <w:r>
+        <w:t>int</w:t>
+      </w:r>
+      <w:proofErr w:type="spellEnd"/>
+      <w:r>
+        <w:t xml:space="preserve"> ignore=0);</w:t>
+      </w:r>
+    </w:p>
+    <w:p>
+      <w:pPr>
+        <w:pStyle w:val="topic-bar"/>
+      </w:pPr>
+      <w:proofErr w:type="gramStart"/>
+      <w:r>
+        <w:t>function</w:t>
+      </w:r>
+      <w:proofErr w:type="gramEnd"/>
+      <w:r>
+        <w:t xml:space="preserve"> </w:t>
+      </w:r>
+      <w:proofErr w:type="spellStart"/>
+      <w:r>
+        <w:t>int</w:t>
+      </w:r>
+      <w:proofErr w:type="spellEnd"/>
+      <w:r>
+        <w:t xml:space="preserve">    last  (string </w:t>
+      </w:r>
+      <w:proofErr w:type="spellStart"/>
+      <w:r>
+        <w:t>substr</w:t>
+      </w:r>
+      <w:proofErr w:type="spellEnd"/>
+      <w:r>
+        <w:t xml:space="preserve">, </w:t>
+      </w:r>
+      <w:proofErr w:type="spellStart"/>
+      <w:r>
+        <w:t>int</w:t>
+      </w:r>
+      <w:proofErr w:type="spellEnd"/>
+      <w:r>
+        <w:t xml:space="preserve"> ignore=0);</w:t>
+      </w:r>
+    </w:p>
+    <w:p>
+      <w:pPr>
+        <w:pStyle w:val="topic-bar"/>
+      </w:pPr>
+      <w:proofErr w:type="gramStart"/>
+      <w:r>
+        <w:t>function</w:t>
+      </w:r>
+      <w:proofErr w:type="gramEnd"/>
+      <w:r>
+        <w:t xml:space="preserve"> </w:t>
+      </w:r>
+      <w:proofErr w:type="spellStart"/>
+      <w:r>
+        <w:t>qs</w:t>
+      </w:r>
+      <w:proofErr w:type="spellEnd"/>
+      <w:r>
+        <w:t xml:space="preserve">     split (string </w:t>
+      </w:r>
+      <w:proofErr w:type="spellStart"/>
+      <w:r>
+        <w:t>splitset</w:t>
+      </w:r>
+      <w:proofErr w:type="spellEnd"/>
+      <w:r>
+        <w:t xml:space="preserve">="", bit </w:t>
+      </w:r>
+      <w:proofErr w:type="spellStart"/>
+      <w:r>
+        <w:t>keepSplitters</w:t>
+      </w:r>
+      <w:proofErr w:type="spellEnd"/>
+      <w:r>
+        <w:t>=0);</w:t>
+      </w:r>
+    </w:p>
+    <w:p>
+      <w:pPr>
+        <w:pStyle w:val="topic-bar"/>
+      </w:pPr>
+      <w:proofErr w:type="gramStart"/>
+      <w:r>
+        <w:t>function</w:t>
+      </w:r>
+      <w:proofErr w:type="gramEnd"/>
+      <w:r>
+        <w:t xml:space="preserve"> string </w:t>
+      </w:r>
+      <w:proofErr w:type="spellStart"/>
+      <w:r>
+        <w:t>sjoin</w:t>
+      </w:r>
+      <w:proofErr w:type="spellEnd"/>
+      <w:r>
+        <w:t xml:space="preserve"> (</w:t>
+      </w:r>
+      <w:proofErr w:type="spellStart"/>
+      <w:r>
+        <w:t>qs</w:t>
+      </w:r>
+      <w:proofErr w:type="spellEnd"/>
+      <w:r>
+        <w:t xml:space="preserve"> strings);</w:t>
+      </w:r>
+    </w:p>
+    <w:p>
+      <w:pPr>
+        <w:pStyle w:val="topic-bar"/>
+      </w:pPr>
+      <w:proofErr w:type="gramStart"/>
+      <w:r>
+        <w:t>function</w:t>
+      </w:r>
+      <w:proofErr w:type="gramEnd"/>
+      <w:r>
+        <w:t xml:space="preserve"> string range (</w:t>
+      </w:r>
+      <w:proofErr w:type="spellStart"/>
+      <w:r>
+        <w:t>int</w:t>
+      </w:r>
+      <w:proofErr w:type="spellEnd"/>
+      <w:r>
+        <w:t xml:space="preserve"> p, </w:t>
+      </w:r>
+      <w:proofErr w:type="spellStart"/>
+      <w:r>
+        <w:t>int</w:t>
+      </w:r>
+      <w:proofErr w:type="spellEnd"/>
+      <w:r>
+        <w:t xml:space="preserve"> n, </w:t>
+      </w:r>
+      <w:proofErr w:type="spellStart"/>
+      <w:r>
+        <w:t>origin_enum</w:t>
+      </w:r>
+      <w:proofErr w:type="spellEnd"/>
+      <w:r>
+        <w:t xml:space="preserve"> origin=START);</w:t>
+      </w:r>
+    </w:p>
+    <w:p>
+      <w:pPr>
+        <w:pStyle w:val="topic-bar"/>
+      </w:pPr>
+      <w:proofErr w:type="gramStart"/>
+      <w:r>
+        <w:t>function</w:t>
+      </w:r>
+      <w:proofErr w:type="gramEnd"/>
+      <w:r>
+        <w:t xml:space="preserve"> void   replace(string </w:t>
+      </w:r>
+      <w:proofErr w:type="spellStart"/>
+      <w:r>
+        <w:t>rs</w:t>
+      </w:r>
+      <w:proofErr w:type="spellEnd"/>
+      <w:r>
+        <w:t xml:space="preserve">, </w:t>
+      </w:r>
+      <w:proofErr w:type="spellStart"/>
+      <w:r>
+        <w:t>int</w:t>
+      </w:r>
+      <w:proofErr w:type="spellEnd"/>
+      <w:r>
+        <w:t xml:space="preserve"> p, </w:t>
+      </w:r>
+      <w:proofErr w:type="spellStart"/>
+      <w:r>
+        <w:t>int</w:t>
+      </w:r>
+      <w:proofErr w:type="spellEnd"/>
+      <w:r>
+        <w:t xml:space="preserve"> n, </w:t>
+      </w:r>
+      <w:proofErr w:type="spellStart"/>
+      <w:r>
+        <w:t>origin_enum</w:t>
+      </w:r>
+      <w:proofErr w:type="spellEnd"/>
+      <w:r>
+        <w:t xml:space="preserve"> origin=START);</w:t>
+      </w:r>
+    </w:p>
+    <w:p>
+      <w:pPr>
+        <w:pStyle w:val="topic-bar"/>
+      </w:pPr>
+      <w:proofErr w:type="gramStart"/>
+      <w:r>
+        <w:t>function</w:t>
+      </w:r>
+      <w:proofErr w:type="gramEnd"/>
+      <w:r>
+        <w:t xml:space="preserve"> void   trim  (</w:t>
+      </w:r>
+      <w:proofErr w:type="spellStart"/>
+      <w:r>
+        <w:t>side_enum</w:t>
+      </w:r>
+      <w:proofErr w:type="spellEnd"/>
+      <w:r>
+        <w:t xml:space="preserve"> side=BOTH);</w:t>
+      </w:r>
+    </w:p>
+    <w:p>
+      <w:pPr>
+        <w:pStyle w:val="topic-bar"/>
+      </w:pPr>
+      <w:proofErr w:type="gramStart"/>
+      <w:r>
+        <w:t>function</w:t>
+      </w:r>
+      <w:proofErr w:type="gramEnd"/>
+      <w:r>
+        <w:t xml:space="preserve"> void   pad   (</w:t>
+      </w:r>
+      <w:proofErr w:type="spellStart"/>
+      <w:r>
+        <w:t>int</w:t>
+      </w:r>
+      <w:proofErr w:type="spellEnd"/>
+      <w:r>
+        <w:t xml:space="preserve"> width, </w:t>
+      </w:r>
+      <w:proofErr w:type="spellStart"/>
+      <w:r>
+        <w:t>side_enum</w:t>
+      </w:r>
+      <w:proofErr w:type="spellEnd"/>
+      <w:r>
+        <w:t xml:space="preserve"> side=BOTH);</w:t>
+      </w:r>
+    </w:p>
+    <w:p>
+      <w:pPr>
+        <w:pStyle w:val="Textbody"/>
+        <w:rPr>
+          <w:lang w:eastAsia="en-GB"/>
+        </w:rPr>
+      </w:pPr>
+    </w:p>
+    <w:p>
+      <w:pPr>
+        <w:pStyle w:val="Heading2"/>
+      </w:pPr>
+      <w:r>
+        <w:t>Package-level string functions</w:t>
+      </w:r>
+    </w:p>
+    <w:p>
+      <w:pPr>
+        <w:pStyle w:val="topic-bar"/>
+        <w:pBdr>
+          <w:left w:val="single" w:sz="24" w:space="3" w:color="D9D9D9"/>
+        </w:pBdr>
+      </w:pPr>
+      <w:proofErr w:type="gramStart"/>
+      <w:r>
+        <w:t>function</w:t>
+      </w:r>
+      <w:proofErr w:type="gramEnd"/>
+      <w:r>
+        <w:t xml:space="preserve"> bit </w:t>
+      </w:r>
+      <w:proofErr w:type="spellStart"/>
+      <w:r>
+        <w:t>isSpace</w:t>
+      </w:r>
+      <w:proofErr w:type="spellEnd"/>
+      <w:r>
+        <w:t xml:space="preserve">(byte unsigned </w:t>
+      </w:r>
+      <w:proofErr w:type="spellStart"/>
+      <w:r>
+        <w:t>ch</w:t>
+      </w:r>
+      <w:proofErr w:type="spellEnd"/>
+      <w:r>
+        <w:t>);</w:t>
+      </w:r>
+    </w:p>
+    <w:p>
+      <w:pPr>
+        <w:pStyle w:val="topic-bar"/>
+        <w:pBdr>
+          <w:left w:val="single" w:sz="24" w:space="3" w:color="D9D9D9"/>
+        </w:pBdr>
+      </w:pPr>
+      <w:proofErr w:type="gramStart"/>
+      <w:r>
+        <w:t>function</w:t>
+      </w:r>
+      <w:proofErr w:type="gramEnd"/>
+      <w:r>
+        <w:t xml:space="preserve"> string </w:t>
+      </w:r>
+      <w:proofErr w:type="spellStart"/>
+      <w:r>
+        <w:t>str_sjoin</w:t>
+      </w:r>
+      <w:proofErr w:type="spellEnd"/>
+      <w:r>
+        <w:t>(</w:t>
+      </w:r>
+      <w:proofErr w:type="spellStart"/>
+      <w:r>
+        <w:t>qs</w:t>
+      </w:r>
+      <w:proofErr w:type="spellEnd"/>
+      <w:r>
+        <w:t xml:space="preserve"> elements, string joiner);</w:t>
+      </w:r>
+    </w:p>
+    <w:p>
+      <w:pPr>
+        <w:pStyle w:val="topic-bar"/>
+        <w:pBdr>
+          <w:left w:val="single" w:sz="24" w:space="3" w:color="D9D9D9"/>
+        </w:pBdr>
+      </w:pPr>
+      <w:proofErr w:type="gramStart"/>
+      <w:r>
+        <w:t>function</w:t>
+      </w:r>
+      <w:proofErr w:type="gramEnd"/>
+      <w:r>
+        <w:t xml:space="preserve"> string </w:t>
+      </w:r>
+      <w:proofErr w:type="spellStart"/>
+      <w:r>
+        <w:t>str_repeat</w:t>
+      </w:r>
+      <w:proofErr w:type="spellEnd"/>
+      <w:r>
+        <w:t xml:space="preserve">(string s, </w:t>
+      </w:r>
+      <w:proofErr w:type="spellStart"/>
+      <w:r>
+        <w:t>int</w:t>
+      </w:r>
+      <w:proofErr w:type="spellEnd"/>
+      <w:r>
+        <w:t xml:space="preserve"> n);</w:t>
+      </w:r>
+    </w:p>
+    <w:p>
+      <w:pPr>
+        <w:pStyle w:val="topic-bar"/>
+        <w:pBdr>
+          <w:left w:val="single" w:sz="24" w:space="3" w:color="D9D9D9"/>
+        </w:pBdr>
+      </w:pPr>
+      <w:proofErr w:type="gramStart"/>
+      <w:r>
+        <w:t>function</w:t>
+      </w:r>
+      <w:proofErr w:type="gramEnd"/>
+      <w:r>
+        <w:t xml:space="preserve"> string </w:t>
+      </w:r>
+      <w:proofErr w:type="spellStart"/>
+      <w:r>
+        <w:t>str_trim</w:t>
+      </w:r>
+      <w:proofErr w:type="spellEnd"/>
+      <w:r>
+        <w:t xml:space="preserve">(string s, </w:t>
+      </w:r>
+      <w:proofErr w:type="spellStart"/>
+      <w:r>
+        <w:t>Str</w:t>
+      </w:r>
+      <w:proofErr w:type="spellEnd"/>
+      <w:r>
+        <w:t>::</w:t>
+      </w:r>
+      <w:proofErr w:type="spellStart"/>
+      <w:r>
+        <w:t>side_enum</w:t>
+      </w:r>
+      <w:proofErr w:type="spellEnd"/>
+      <w:r>
+        <w:t xml:space="preserve"> side=</w:t>
+      </w:r>
+      <w:proofErr w:type="spellStart"/>
+      <w:r>
+        <w:t>Str</w:t>
+      </w:r>
+      <w:proofErr w:type="spellEnd"/>
+      <w:r>
+        <w:t>::BOTH);</w:t>
+      </w:r>
+    </w:p>
+    <w:p>
+      <w:pPr>
+        <w:pStyle w:val="topic-bar"/>
+        <w:pBdr>
+          <w:left w:val="single" w:sz="24" w:space="3" w:color="D9D9D9"/>
+        </w:pBdr>
+      </w:pPr>
+      <w:proofErr w:type="gramStart"/>
+      <w:r>
+        <w:t>function</w:t>
+      </w:r>
+      <w:proofErr w:type="gramEnd"/>
+      <w:r>
+        <w:t xml:space="preserve"> string </w:t>
+      </w:r>
+      <w:proofErr w:type="spellStart"/>
+      <w:r>
+        <w:t>str_pad</w:t>
+      </w:r>
+      <w:proofErr w:type="spellEnd"/>
+      <w:r>
+        <w:t xml:space="preserve">(string s, </w:t>
+      </w:r>
+      <w:proofErr w:type="spellStart"/>
+      <w:r>
+        <w:t>int</w:t>
+      </w:r>
+      <w:proofErr w:type="spellEnd"/>
+      <w:r>
+        <w:t xml:space="preserve"> width, </w:t>
+      </w:r>
+      <w:proofErr w:type="spellStart"/>
+      <w:r>
+        <w:t>Str</w:t>
+      </w:r>
+      <w:proofErr w:type="spellEnd"/>
+      <w:r>
+        <w:t>::</w:t>
+      </w:r>
+      <w:proofErr w:type="spellStart"/>
+      <w:r>
+        <w:t>side_enum</w:t>
+      </w:r>
+      <w:proofErr w:type="spellEnd"/>
+      <w:r>
+        <w:t xml:space="preserve"> side=</w:t>
+      </w:r>
+      <w:proofErr w:type="spellStart"/>
+      <w:r>
+        <w:t>Str</w:t>
+      </w:r>
+      <w:proofErr w:type="spellEnd"/>
+      <w:r>
+        <w:t>::BOTH);</w:t>
+      </w:r>
+    </w:p>
+    <w:p>
+      <w:pPr>
+        <w:pStyle w:val="topic-bar"/>
+        <w:pBdr>
+          <w:left w:val="single" w:sz="24" w:space="3" w:color="D9D9D9"/>
+        </w:pBdr>
+      </w:pPr>
+      <w:proofErr w:type="gramStart"/>
+      <w:r>
+        <w:t>function</w:t>
+      </w:r>
+      <w:proofErr w:type="gramEnd"/>
+      <w:r>
+        <w:t xml:space="preserve"> string </w:t>
+      </w:r>
+      <w:proofErr w:type="spellStart"/>
+      <w:r>
+        <w:t>str_quote</w:t>
+      </w:r>
+      <w:proofErr w:type="spellEnd"/>
+      <w:r>
+        <w:t>(string s);</w:t>
+      </w:r>
+    </w:p>
+    <w:p>
+      <w:pPr>
+        <w:pStyle w:val="topic-bar"/>
+        <w:pBdr>
+          <w:left w:val="single" w:sz="24" w:space="3" w:color="D9D9D9"/>
+        </w:pBdr>
+      </w:pPr>
+      <w:proofErr w:type="gramStart"/>
+      <w:r>
+        <w:t>function</w:t>
+      </w:r>
+      <w:proofErr w:type="gramEnd"/>
+      <w:r>
+        <w:t xml:space="preserve"> string </w:t>
+      </w:r>
+      <w:proofErr w:type="spellStart"/>
+      <w:r>
+        <w:t>str_replace</w:t>
+      </w:r>
+      <w:proofErr w:type="spellEnd"/>
+      <w:r>
+        <w:t xml:space="preserve">(string s, string </w:t>
+      </w:r>
+      <w:proofErr w:type="spellStart"/>
+      <w:r>
+        <w:t>rs</w:t>
+      </w:r>
+      <w:proofErr w:type="spellEnd"/>
+      <w:r>
+        <w:t xml:space="preserve">, </w:t>
+      </w:r>
+      <w:proofErr w:type="spellStart"/>
+      <w:r>
+        <w:t>int</w:t>
+      </w:r>
+      <w:proofErr w:type="spellEnd"/>
+      <w:r>
+        <w:t xml:space="preserve"> p, </w:t>
+      </w:r>
+      <w:proofErr w:type="spellStart"/>
+      <w:r>
+        <w:t>int</w:t>
+      </w:r>
+      <w:proofErr w:type="spellEnd"/>
+      <w:r>
+        <w:t xml:space="preserve"> n, </w:t>
+      </w:r>
+      <w:proofErr w:type="spellStart"/>
+      <w:r>
+        <w:t>Str</w:t>
+      </w:r>
+      <w:proofErr w:type="spellEnd"/>
+      <w:r>
+        <w:t>::</w:t>
+      </w:r>
+      <w:proofErr w:type="spellStart"/>
+      <w:r>
+        <w:t>origin_enum</w:t>
+      </w:r>
+      <w:proofErr w:type="spellEnd"/>
+      <w:r>
+        <w:t xml:space="preserve"> origin=</w:t>
+      </w:r>
+      <w:proofErr w:type="spellStart"/>
+      <w:r>
+        <w:t>Str</w:t>
+      </w:r>
+      <w:proofErr w:type="spellEnd"/>
+      <w:r>
+        <w:t>::START);</w:t>
+      </w:r>
+    </w:p>
+    <w:p>
+      <w:pPr>
+        <w:pStyle w:val="Textbody"/>
+        <w:rPr>
+          <w:lang w:eastAsia="en-GB"/>
+        </w:rPr>
+      </w:pPr>
+    </w:p>
+    <w:p>
+      <w:pPr>
+        <w:pStyle w:val="Textbody"/>
+        <w:rPr>
+          <w:lang w:eastAsia="en-GB"/>
+        </w:rPr>
+      </w:pPr>
+    </w:p>
+    <w:p>
+      <w:pPr>
         <w:pStyle w:val="Heading1"/>
       </w:pPr>
       <w:r>
@@ -3480,148 +4323,161 @@
     <w:p>
       <w:pPr>
         <w:pStyle w:val="Textbody"/>
+      </w:pPr>
+      <w:r>
+        <w:t xml:space="preserve">The replacement string </w:t>
+      </w:r>
+      <w:proofErr w:type="spellStart"/>
+      <w:r>
+        <w:rPr>
+          <w:rStyle w:val="codesnippetintext"/>
+        </w:rPr>
+        <w:t>substStr</w:t>
+      </w:r>
+      <w:proofErr w:type="spellEnd"/>
+      <w:r>
+        <w:t xml:space="preserve"> can be a simple string value. However, it can also contain placeholders that will be replaced with match values taken from the corresponding regular expression match. These placeholders, often indicated by markers such as </w:t>
+      </w:r>
+      <w:r>
+        <w:rPr>
+          <w:rStyle w:val="codesnippetintext"/>
+        </w:rPr>
+        <w:t>\1</w:t>
+      </w:r>
+      <w:r>
+        <w:t xml:space="preserve"> in common </w:t>
+      </w:r>
+      <w:proofErr w:type="spellStart"/>
+      <w:r>
+        <w:t>regex</w:t>
+      </w:r>
+      <w:proofErr w:type="spellEnd"/>
+      <w:r>
+        <w:t xml:space="preserve"> dialects, are indicated in </w:t>
+      </w:r>
+      <w:r>
+        <w:rPr>
+          <w:rStyle w:val="codesnippetintext"/>
+        </w:rPr>
+        <w:t>svlib</w:t>
+      </w:r>
+      <w:r>
+        <w:t xml:space="preserve"> using a dollar sign followed by a single digit. </w:t>
+      </w:r>
+      <w:r>
+        <w:rPr>
+          <w:rStyle w:val="codesnippetintext"/>
+        </w:rPr>
+        <w:t>$0</w:t>
+      </w:r>
+      <w:r>
+        <w:t xml:space="preserve"> refers to the whole match that was found by the regular expression (you can also write </w:t>
+      </w:r>
+      <w:r>
+        <w:rPr>
+          <w:rStyle w:val="codesnippetintext"/>
+        </w:rPr>
+        <w:t>$_</w:t>
+      </w:r>
+      <w:r>
+        <w:t xml:space="preserve"> or </w:t>
+      </w:r>
+      <w:r>
+        <w:rPr>
+          <w:rStyle w:val="codesnippetintext"/>
+        </w:rPr>
+        <w:t>$&amp;</w:t>
+      </w:r>
+      <w:r>
+        <w:t xml:space="preserve"> if you prefer; they mean exactly the same thing). Sub-matches (up to a maximum of nine) are indicated by </w:t>
+      </w:r>
+      <w:r>
+        <w:rPr>
+          <w:rStyle w:val="codesnippetintext"/>
+        </w:rPr>
+        <w:t>$1</w:t>
+      </w:r>
+      <w:proofErr w:type="gramStart"/>
+      <w:r>
+        <w:t>..</w:t>
+      </w:r>
+      <w:r>
+        <w:rPr>
+          <w:rStyle w:val="codesnippetintext"/>
+        </w:rPr>
+        <w:t>$</w:t>
+      </w:r>
+      <w:proofErr w:type="gramEnd"/>
+      <w:r>
+        <w:rPr>
+          <w:rStyle w:val="codesnippetintext"/>
+        </w:rPr>
+        <w:t>9</w:t>
+      </w:r>
+      <w:r>
+        <w:t xml:space="preserve">. A dollar sign followed by any other character (including </w:t>
+      </w:r>
+      <w:r>
+        <w:rPr>
+          <w:rStyle w:val="codesnippetintext"/>
+        </w:rPr>
+        <w:t>$</w:t>
+      </w:r>
+      <w:r>
+        <w:t xml:space="preserve"> itself) is replaced with the character after the </w:t>
+      </w:r>
+      <w:r>
+        <w:rPr>
+          <w:rStyle w:val="codesnippetintext"/>
+        </w:rPr>
+        <w:t>$</w:t>
+      </w:r>
+      <w:r>
+        <w:t xml:space="preserve"> - so, for example, </w:t>
+      </w:r>
+      <w:r>
+        <w:rPr>
+          <w:rStyle w:val="codesnippetintext"/>
+        </w:rPr>
+        <w:t>$R</w:t>
+      </w:r>
+      <w:r>
+        <w:t xml:space="preserve"> would be replaced by a single letter </w:t>
+      </w:r>
+      <w:r>
+        <w:rPr>
+          <w:rStyle w:val="codesnippetintext"/>
+        </w:rPr>
+        <w:t>R</w:t>
+      </w:r>
+      <w:r>
+        <w:t xml:space="preserve">, and </w:t>
+      </w:r>
+      <w:r>
+        <w:rPr>
+          <w:rStyle w:val="codesnippetintext"/>
+        </w:rPr>
+        <w:t>$$</w:t>
+      </w:r>
+      <w:r>
+        <w:t xml:space="preserve"> by a single dollar sign.</w:t>
+      </w:r>
+    </w:p>
+    <w:p>
+      <w:pPr>
+        <w:pStyle w:val="Heading2"/>
+      </w:pPr>
+      <w:r>
+        <w:t>Errors in regular expression matching</w:t>
+      </w:r>
+    </w:p>
+    <w:p>
+      <w:pPr>
+        <w:pStyle w:val="Textbody"/>
         <w:rPr>
           <w:lang w:eastAsia="en-GB"/>
         </w:rPr>
       </w:pPr>
-      <w:r>
-        <w:t xml:space="preserve">The replacement string </w:t>
-      </w:r>
-      <w:proofErr w:type="spellStart"/>
-      <w:r>
-        <w:rPr>
-          <w:rStyle w:val="codesnippetintext"/>
-        </w:rPr>
-        <w:t>substStr</w:t>
-      </w:r>
-      <w:proofErr w:type="spellEnd"/>
-      <w:r>
-        <w:t xml:space="preserve"> can be a simple string value. However, it can also contain placeholders that will be replaced with match values taken from the corresponding regular expression match. These placeholders, often indicated by markers such as </w:t>
-      </w:r>
-      <w:r>
-        <w:rPr>
-          <w:rStyle w:val="codesnippetintext"/>
-        </w:rPr>
-        <w:t>\1</w:t>
-      </w:r>
-      <w:r>
-        <w:t xml:space="preserve"> in common </w:t>
-      </w:r>
-      <w:proofErr w:type="spellStart"/>
-      <w:r>
-        <w:t>regex</w:t>
-      </w:r>
-      <w:proofErr w:type="spellEnd"/>
-      <w:r>
-        <w:t xml:space="preserve"> dialects, are indicated in </w:t>
-      </w:r>
-      <w:r>
-        <w:rPr>
-          <w:rStyle w:val="codesnippetintext"/>
-        </w:rPr>
-        <w:t>svlib</w:t>
-      </w:r>
-      <w:r>
-        <w:t xml:space="preserve"> using a dollar sign followed by a single digit. </w:t>
-      </w:r>
-      <w:r>
-        <w:rPr>
-          <w:rStyle w:val="codesnippetintext"/>
-        </w:rPr>
-        <w:t>$0</w:t>
-      </w:r>
-      <w:r>
-        <w:t xml:space="preserve"> refers to the whole match that was found by the regular expression (you can also write </w:t>
-      </w:r>
-      <w:r>
-        <w:rPr>
-          <w:rStyle w:val="codesnippetintext"/>
-        </w:rPr>
-        <w:t>$_</w:t>
-      </w:r>
-      <w:r>
-        <w:t xml:space="preserve"> or </w:t>
-      </w:r>
-      <w:r>
-        <w:rPr>
-          <w:rStyle w:val="codesnippetintext"/>
-        </w:rPr>
-        <w:t>$&amp;</w:t>
-      </w:r>
-      <w:r>
-        <w:t xml:space="preserve"> if you prefer; they mean exactly the same thing). Sub-matches (up to a maximum of nine) are indicated by </w:t>
-      </w:r>
-      <w:r>
-        <w:rPr>
-          <w:rStyle w:val="codesnippetintext"/>
-        </w:rPr>
-        <w:t>$1</w:t>
-      </w:r>
-      <w:proofErr w:type="gramStart"/>
-      <w:r>
-        <w:t>..</w:t>
-      </w:r>
-      <w:r>
-        <w:rPr>
-          <w:rStyle w:val="codesnippetintext"/>
-        </w:rPr>
-        <w:t>$</w:t>
-      </w:r>
-      <w:proofErr w:type="gramEnd"/>
-      <w:r>
-        <w:rPr>
-          <w:rStyle w:val="codesnippetintext"/>
-        </w:rPr>
-        <w:t>9</w:t>
-      </w:r>
-      <w:r>
-        <w:t xml:space="preserve">. A dollar sign followed by any other character (including </w:t>
-      </w:r>
-      <w:r>
-        <w:rPr>
-          <w:rStyle w:val="codesnippetintext"/>
-        </w:rPr>
-        <w:t>$</w:t>
-      </w:r>
-      <w:r>
-        <w:t xml:space="preserve"> itself) is replaced with the character after the </w:t>
-      </w:r>
-      <w:r>
-        <w:rPr>
-          <w:rStyle w:val="codesnippetintext"/>
-        </w:rPr>
-        <w:t>$</w:t>
-      </w:r>
-      <w:r>
-        <w:t xml:space="preserve"> - so, for example, </w:t>
-      </w:r>
-      <w:r>
-        <w:rPr>
-          <w:rStyle w:val="codesnippetintext"/>
-        </w:rPr>
-        <w:t>$R</w:t>
-      </w:r>
-      <w:r>
-        <w:t xml:space="preserve"> would be replaced by a single letter </w:t>
-      </w:r>
-      <w:r>
-        <w:rPr>
-          <w:rStyle w:val="codesnippetintext"/>
-        </w:rPr>
-        <w:t>R</w:t>
-      </w:r>
-      <w:r>
-        <w:t xml:space="preserve">, and </w:t>
-      </w:r>
-      <w:r>
-        <w:rPr>
-          <w:rStyle w:val="codesnippetintext"/>
-        </w:rPr>
-        <w:t>$$</w:t>
-      </w:r>
-      <w:r>
-        <w:t xml:space="preserve"> by a single dollar sign.</w:t>
-      </w:r>
     </w:p>
     <w:sectPr>
       <w:pgSz w:w="11906" w:h="16838"/>

</xml_diff>

<commit_message>
Saving latest version of doc
</commit_message>
<xml_diff>
--- a/svlib/doc/svlib-userguide.docx
+++ b/svlib/doc/svlib-userguide.docx
@@ -10495,60 +10495,32 @@
     </w:p>
     <w:p>
       <w:pPr>
-        <w:pStyle w:val="Textbody"/>
-        <w:numPr>
-          <w:ilvl w:val="0"/>
-          <w:numId w:val="25"/>
-        </w:numPr>
-        <w:rPr>
-          <w:lang w:eastAsia="en-GB"/>
-        </w:rPr>
-      </w:pPr>
-      <w:r>
-        <w:rPr>
-          <w:lang w:eastAsia="en-GB"/>
-        </w:rPr>
-        <w:t xml:space="preserve">the function throws an error, which (as usual) can be handled by the user if per-process user error handling has been specified as described in section </w:t>
-      </w:r>
-      <w:r>
-        <w:rPr>
-          <w:lang w:eastAsia="en-GB"/>
-        </w:rPr>
+        <w:pStyle w:val="Caption"/>
+      </w:pPr>
+      <w:proofErr w:type="gramStart"/>
+      <w:r>
+        <w:t>the</w:t>
+      </w:r>
+      <w:proofErr w:type="gramEnd"/>
+      <w:r>
+        <w:t xml:space="preserve"> function throws an error, which (as usual) can be handled by the user if per-process user error handling has been specified as described in section </w:t>
+      </w:r>
+      <w:r>
         <w:fldChar w:fldCharType="begin"/>
       </w:r>
       <w:r>
-        <w:rPr>
-          <w:lang w:eastAsia="en-GB"/>
-        </w:rPr>
         <w:instrText xml:space="preserve"> REF _Ref381313729 \w \h </w:instrText>
       </w:r>
       <w:r>
-        <w:rPr>
-          <w:lang w:eastAsia="en-GB"/>
-        </w:rPr>
-      </w:r>
-      <w:r>
-        <w:rPr>
-          <w:lang w:eastAsia="en-GB"/>
-        </w:rPr>
         <w:fldChar w:fldCharType="separate"/>
       </w:r>
       <w:r>
-        <w:rPr>
-          <w:lang w:eastAsia="en-GB"/>
-        </w:rPr>
         <w:t>9</w:t>
       </w:r>
       <w:r>
-        <w:rPr>
-          <w:lang w:eastAsia="en-GB"/>
-        </w:rPr>
         <w:fldChar w:fldCharType="end"/>
       </w:r>
       <w:r>
-        <w:rPr>
-          <w:lang w:eastAsia="en-GB"/>
-        </w:rPr>
         <w:t>.</w:t>
       </w:r>
     </w:p>
@@ -13652,7 +13624,7 @@
 </file>
 
 <file path=customXml/itemProps1.xml><?xml version="1.0" encoding="utf-8"?>
-<ds:datastoreItem xmlns:ds="http://schemas.openxmlformats.org/officeDocument/2006/customXml" ds:itemID="{BC3B90B8-DC24-4377-BFD3-4E44E6042A78}">
+<ds:datastoreItem xmlns:ds="http://schemas.openxmlformats.org/officeDocument/2006/customXml" ds:itemID="{25434DAB-5DD0-4775-9BD8-833837E8867D}">
   <ds:schemaRefs>
     <ds:schemaRef ds:uri="http://schemas.openxmlformats.org/officeDocument/2006/bibliography"/>
   </ds:schemaRefs>

</xml_diff>

<commit_message>
Further work on the docs. Some minor changes to return-value types and other details, mainly to match docs.
</commit_message>
<xml_diff>
--- a/svlib/doc/svlib-userguide.docx
+++ b/svlib/doc/svlib-userguide.docx
@@ -7920,35 +7920,1564 @@
     </w:p>
     <w:p>
       <w:pPr>
+        <w:pStyle w:val="Heading2"/>
+      </w:pPr>
+      <w:bookmarkStart w:id="3" w:name="_Ref381463216"/>
+      <w:proofErr w:type="spellStart"/>
+      <w:r>
+        <w:t>Struct</w:t>
+      </w:r>
+      <w:proofErr w:type="spellEnd"/>
+      <w:r>
+        <w:t xml:space="preserve"> definitions for file properties</w:t>
+      </w:r>
+      <w:bookmarkEnd w:id="3"/>
+    </w:p>
+    <w:p>
+      <w:pPr>
+        <w:pStyle w:val="Textbody"/>
+        <w:rPr>
+          <w:lang w:eastAsia="en-GB"/>
+        </w:rPr>
+      </w:pPr>
+      <w:r>
+        <w:rPr>
+          <w:lang w:eastAsia="en-GB"/>
+        </w:rPr>
+        <w:t xml:space="preserve">The following </w:t>
+      </w:r>
+      <w:proofErr w:type="spellStart"/>
+      <w:r>
+        <w:rPr>
+          <w:lang w:eastAsia="en-GB"/>
+        </w:rPr>
+        <w:t>struct</w:t>
+      </w:r>
+      <w:proofErr w:type="spellEnd"/>
+      <w:r>
+        <w:rPr>
+          <w:lang w:eastAsia="en-GB"/>
+        </w:rPr>
+        <w:t xml:space="preserve"> definitions are useful for extracting file properties (such as "is this file a directory") from the file mode value returned by the </w:t>
+      </w:r>
+      <w:proofErr w:type="spellStart"/>
+      <w:r>
+        <w:rPr>
+          <w:rStyle w:val="codesnippetintext"/>
+        </w:rPr>
+        <w:t>file_mode</w:t>
+      </w:r>
+      <w:proofErr w:type="spellEnd"/>
+      <w:r>
+        <w:rPr>
+          <w:rStyle w:val="codesnippetintext"/>
+        </w:rPr>
+        <w:t>()</w:t>
+      </w:r>
+      <w:r>
+        <w:t xml:space="preserve"> function described later in this section.</w:t>
+      </w:r>
+    </w:p>
+    <w:p>
+      <w:pPr>
         <w:pStyle w:val="topic-bar"/>
       </w:pPr>
-      <w:proofErr w:type="gramStart"/>
-      <w:r>
-        <w:t>static</w:t>
-      </w:r>
-      <w:proofErr w:type="gramEnd"/>
-      <w:r>
-        <w:t xml:space="preserve"> function Pathname create(string s = "");</w:t>
-      </w:r>
-    </w:p>
-    <w:p>
-      <w:pPr>
-        <w:pStyle w:val="Textbody"/>
-      </w:pPr>
-    </w:p>
-    <w:p>
-      <w:pPr>
-        <w:pStyle w:val="Textbody"/>
-      </w:pPr>
+      <w:proofErr w:type="spellStart"/>
+      <w:proofErr w:type="gramStart"/>
+      <w:r>
+        <w:t>typedef</w:t>
+      </w:r>
+      <w:proofErr w:type="spellEnd"/>
+      <w:proofErr w:type="gramEnd"/>
+      <w:r>
+        <w:t xml:space="preserve"> </w:t>
+      </w:r>
+      <w:proofErr w:type="spellStart"/>
+      <w:r>
+        <w:t>struct</w:t>
+      </w:r>
+      <w:proofErr w:type="spellEnd"/>
+      <w:r>
+        <w:t xml:space="preserve"> packed {</w:t>
+      </w:r>
+    </w:p>
+    <w:p>
+      <w:pPr>
+        <w:pStyle w:val="topic-bar"/>
+      </w:pPr>
+      <w:r>
+        <w:t xml:space="preserve">  </w:t>
+      </w:r>
+      <w:proofErr w:type="gramStart"/>
+      <w:r>
+        <w:t>bit</w:t>
+      </w:r>
+      <w:proofErr w:type="gramEnd"/>
+      <w:r>
+        <w:t xml:space="preserve"> r;</w:t>
+      </w:r>
+    </w:p>
+    <w:p>
+      <w:pPr>
+        <w:pStyle w:val="topic-bar"/>
+      </w:pPr>
+      <w:r>
+        <w:t xml:space="preserve">  </w:t>
+      </w:r>
+      <w:proofErr w:type="gramStart"/>
+      <w:r>
+        <w:t>bit</w:t>
+      </w:r>
+      <w:proofErr w:type="gramEnd"/>
+      <w:r>
+        <w:t xml:space="preserve"> w;</w:t>
+      </w:r>
+    </w:p>
+    <w:p>
+      <w:pPr>
+        <w:pStyle w:val="topic-bar"/>
+      </w:pPr>
+      <w:r>
+        <w:t xml:space="preserve">  </w:t>
+      </w:r>
+      <w:proofErr w:type="gramStart"/>
+      <w:r>
+        <w:t>bit</w:t>
+      </w:r>
+      <w:proofErr w:type="gramEnd"/>
+      <w:r>
+        <w:t xml:space="preserve"> x;</w:t>
+      </w:r>
+    </w:p>
+    <w:p>
+      <w:pPr>
+        <w:pStyle w:val="topic-bar"/>
+      </w:pPr>
+      <w:r>
+        <w:t xml:space="preserve">} </w:t>
+      </w:r>
+      <w:proofErr w:type="spellStart"/>
+      <w:r>
+        <w:t>sys_fileRWX_s</w:t>
+      </w:r>
+      <w:proofErr w:type="spellEnd"/>
+      <w:r>
+        <w:t>;</w:t>
+      </w:r>
+    </w:p>
+    <w:p>
+      <w:pPr>
+        <w:pStyle w:val="topic-bar"/>
+      </w:pPr>
+    </w:p>
+    <w:p>
+      <w:pPr>
+        <w:pStyle w:val="topic-bar"/>
+      </w:pPr>
+      <w:proofErr w:type="spellStart"/>
+      <w:proofErr w:type="gramStart"/>
+      <w:r>
+        <w:t>typedef</w:t>
+      </w:r>
+      <w:proofErr w:type="spellEnd"/>
+      <w:proofErr w:type="gramEnd"/>
+      <w:r>
+        <w:t xml:space="preserve"> </w:t>
+      </w:r>
+      <w:proofErr w:type="spellStart"/>
+      <w:r>
+        <w:t>struct</w:t>
+      </w:r>
+      <w:proofErr w:type="spellEnd"/>
+      <w:r>
+        <w:t xml:space="preserve"> packed {</w:t>
+      </w:r>
+    </w:p>
+    <w:p>
+      <w:pPr>
+        <w:pStyle w:val="topic-bar"/>
+      </w:pPr>
+      <w:r>
+        <w:t xml:space="preserve">  </w:t>
+      </w:r>
+      <w:proofErr w:type="gramStart"/>
+      <w:r>
+        <w:t>bit</w:t>
+      </w:r>
+      <w:proofErr w:type="gramEnd"/>
+      <w:r>
+        <w:t xml:space="preserve">          </w:t>
+      </w:r>
+      <w:proofErr w:type="spellStart"/>
+      <w:r>
+        <w:t>setUID</w:t>
+      </w:r>
+      <w:proofErr w:type="spellEnd"/>
+      <w:r>
+        <w:t>;</w:t>
+      </w:r>
+    </w:p>
+    <w:p>
+      <w:pPr>
+        <w:pStyle w:val="topic-bar"/>
+      </w:pPr>
+      <w:r>
+        <w:t xml:space="preserve">  </w:t>
+      </w:r>
+      <w:proofErr w:type="gramStart"/>
+      <w:r>
+        <w:t>bit</w:t>
+      </w:r>
+      <w:proofErr w:type="gramEnd"/>
+      <w:r>
+        <w:t xml:space="preserve">          </w:t>
+      </w:r>
+      <w:proofErr w:type="spellStart"/>
+      <w:r>
+        <w:t>setGID</w:t>
+      </w:r>
+      <w:proofErr w:type="spellEnd"/>
+      <w:r>
+        <w:t>;</w:t>
+      </w:r>
+    </w:p>
+    <w:p>
+      <w:pPr>
+        <w:pStyle w:val="topic-bar"/>
+      </w:pPr>
+      <w:r>
+        <w:t xml:space="preserve">  </w:t>
+      </w:r>
+      <w:proofErr w:type="gramStart"/>
+      <w:r>
+        <w:t>bit</w:t>
+      </w:r>
+      <w:proofErr w:type="gramEnd"/>
+      <w:r>
+        <w:t xml:space="preserve">          sticky;</w:t>
+      </w:r>
+    </w:p>
+    <w:p>
+      <w:pPr>
+        <w:pStyle w:val="topic-bar"/>
+      </w:pPr>
+      <w:r>
+        <w:t xml:space="preserve">  </w:t>
+      </w:r>
+      <w:proofErr w:type="spellStart"/>
+      <w:proofErr w:type="gramStart"/>
+      <w:r>
+        <w:t>sys_fileRWX_s</w:t>
+      </w:r>
+      <w:proofErr w:type="spellEnd"/>
+      <w:proofErr w:type="gramEnd"/>
+      <w:r>
+        <w:t xml:space="preserve"> owner;</w:t>
+      </w:r>
+    </w:p>
+    <w:p>
+      <w:pPr>
+        <w:pStyle w:val="topic-bar"/>
+      </w:pPr>
+      <w:r>
+        <w:t xml:space="preserve">  </w:t>
+      </w:r>
+      <w:proofErr w:type="spellStart"/>
+      <w:proofErr w:type="gramStart"/>
+      <w:r>
+        <w:t>sys_fileRWX_s</w:t>
+      </w:r>
+      <w:proofErr w:type="spellEnd"/>
+      <w:proofErr w:type="gramEnd"/>
+      <w:r>
+        <w:t xml:space="preserve"> group;</w:t>
+      </w:r>
+    </w:p>
+    <w:p>
+      <w:pPr>
+        <w:pStyle w:val="topic-bar"/>
+      </w:pPr>
+      <w:r>
+        <w:t xml:space="preserve">  </w:t>
+      </w:r>
+      <w:proofErr w:type="spellStart"/>
+      <w:proofErr w:type="gramStart"/>
+      <w:r>
+        <w:t>sys_fileRWX_s</w:t>
+      </w:r>
+      <w:proofErr w:type="spellEnd"/>
+      <w:proofErr w:type="gramEnd"/>
+      <w:r>
+        <w:t xml:space="preserve"> others;</w:t>
+      </w:r>
+    </w:p>
+    <w:p>
+      <w:pPr>
+        <w:pStyle w:val="topic-bar"/>
+      </w:pPr>
+      <w:r>
+        <w:t xml:space="preserve">} </w:t>
+      </w:r>
+      <w:proofErr w:type="spellStart"/>
+      <w:r>
+        <w:t>sys_filePermissions_s</w:t>
+      </w:r>
+      <w:proofErr w:type="spellEnd"/>
+      <w:r>
+        <w:t>;</w:t>
+      </w:r>
+    </w:p>
+    <w:p>
+      <w:pPr>
+        <w:pStyle w:val="topic-bar"/>
+      </w:pPr>
+    </w:p>
+    <w:p>
+      <w:pPr>
+        <w:pStyle w:val="topic-bar"/>
+      </w:pPr>
+      <w:proofErr w:type="spellStart"/>
+      <w:proofErr w:type="gramStart"/>
+      <w:r>
+        <w:t>typedef</w:t>
+      </w:r>
+      <w:proofErr w:type="spellEnd"/>
+      <w:proofErr w:type="gramEnd"/>
+      <w:r>
+        <w:t xml:space="preserve"> </w:t>
+      </w:r>
+      <w:proofErr w:type="spellStart"/>
+      <w:r>
+        <w:t>enum</w:t>
+      </w:r>
+      <w:proofErr w:type="spellEnd"/>
+      <w:r>
+        <w:t xml:space="preserve"> bit [3:0] {</w:t>
+      </w:r>
+    </w:p>
+    <w:p>
+      <w:pPr>
+        <w:pStyle w:val="topic-bar"/>
+      </w:pPr>
+      <w:r>
+        <w:t xml:space="preserve">  </w:t>
+      </w:r>
+      <w:proofErr w:type="spellStart"/>
+      <w:proofErr w:type="gramStart"/>
+      <w:r>
+        <w:t>fTypeFifo</w:t>
+      </w:r>
+      <w:proofErr w:type="spellEnd"/>
+      <w:proofErr w:type="gramEnd"/>
+      <w:r>
+        <w:t xml:space="preserve">    = 4'h1,</w:t>
+      </w:r>
+    </w:p>
+    <w:p>
+      <w:pPr>
+        <w:pStyle w:val="topic-bar"/>
+      </w:pPr>
+      <w:r>
+        <w:t xml:space="preserve">  </w:t>
+      </w:r>
+      <w:proofErr w:type="spellStart"/>
+      <w:proofErr w:type="gramStart"/>
+      <w:r>
+        <w:t>fTypeCharDev</w:t>
+      </w:r>
+      <w:proofErr w:type="spellEnd"/>
+      <w:proofErr w:type="gramEnd"/>
+      <w:r>
+        <w:t xml:space="preserve"> = 4'h2,</w:t>
+      </w:r>
+    </w:p>
+    <w:p>
+      <w:pPr>
+        <w:pStyle w:val="topic-bar"/>
+      </w:pPr>
+      <w:r>
+        <w:t xml:space="preserve">  </w:t>
+      </w:r>
+      <w:proofErr w:type="spellStart"/>
+      <w:proofErr w:type="gramStart"/>
+      <w:r>
+        <w:t>fTypeDir</w:t>
+      </w:r>
+      <w:proofErr w:type="spellEnd"/>
+      <w:proofErr w:type="gramEnd"/>
+      <w:r>
+        <w:t xml:space="preserve">     = 4'h4,</w:t>
+      </w:r>
+    </w:p>
+    <w:p>
+      <w:pPr>
+        <w:pStyle w:val="topic-bar"/>
+      </w:pPr>
+      <w:r>
+        <w:t xml:space="preserve">  </w:t>
+      </w:r>
+      <w:proofErr w:type="spellStart"/>
+      <w:proofErr w:type="gramStart"/>
+      <w:r>
+        <w:t>fTypeBlkDev</w:t>
+      </w:r>
+      <w:proofErr w:type="spellEnd"/>
+      <w:r>
+        <w:t xml:space="preserve">  =</w:t>
+      </w:r>
+      <w:proofErr w:type="gramEnd"/>
+      <w:r>
+        <w:t xml:space="preserve"> 4'h6,</w:t>
+      </w:r>
+    </w:p>
+    <w:p>
+      <w:pPr>
+        <w:pStyle w:val="topic-bar"/>
+      </w:pPr>
+      <w:r>
+        <w:t xml:space="preserve">  </w:t>
+      </w:r>
+      <w:proofErr w:type="spellStart"/>
+      <w:proofErr w:type="gramStart"/>
+      <w:r>
+        <w:t>fTypeFile</w:t>
+      </w:r>
+      <w:proofErr w:type="spellEnd"/>
+      <w:proofErr w:type="gramEnd"/>
+      <w:r>
+        <w:t xml:space="preserve">    = 4'h8,</w:t>
+      </w:r>
+    </w:p>
+    <w:p>
+      <w:pPr>
+        <w:pStyle w:val="topic-bar"/>
+      </w:pPr>
+      <w:r>
+        <w:t xml:space="preserve">  </w:t>
+      </w:r>
+      <w:proofErr w:type="spellStart"/>
+      <w:proofErr w:type="gramStart"/>
+      <w:r>
+        <w:t>fTypeSymLink</w:t>
+      </w:r>
+      <w:proofErr w:type="spellEnd"/>
+      <w:proofErr w:type="gramEnd"/>
+      <w:r>
+        <w:t xml:space="preserve"> = 4'hA,</w:t>
+      </w:r>
+    </w:p>
+    <w:p>
+      <w:pPr>
+        <w:pStyle w:val="topic-bar"/>
+      </w:pPr>
+      <w:r>
+        <w:t xml:space="preserve">  </w:t>
+      </w:r>
+      <w:proofErr w:type="spellStart"/>
+      <w:proofErr w:type="gramStart"/>
+      <w:r>
+        <w:t>fTypeSocket</w:t>
+      </w:r>
+      <w:proofErr w:type="spellEnd"/>
+      <w:r>
+        <w:t xml:space="preserve">  =</w:t>
+      </w:r>
+      <w:proofErr w:type="gramEnd"/>
+      <w:r>
+        <w:t xml:space="preserve"> 4'hC</w:t>
+      </w:r>
+    </w:p>
+    <w:p>
+      <w:pPr>
+        <w:pStyle w:val="topic-bar"/>
+      </w:pPr>
+      <w:r>
+        <w:t xml:space="preserve">} </w:t>
+      </w:r>
+      <w:proofErr w:type="spellStart"/>
+      <w:r>
+        <w:t>sys_fileType_enum</w:t>
+      </w:r>
+      <w:proofErr w:type="spellEnd"/>
+      <w:r>
+        <w:t>;</w:t>
+      </w:r>
+    </w:p>
+    <w:p>
+      <w:pPr>
+        <w:pStyle w:val="topic-bar"/>
+      </w:pPr>
+    </w:p>
+    <w:p>
+      <w:pPr>
+        <w:pStyle w:val="topic-bar"/>
+      </w:pPr>
+      <w:proofErr w:type="spellStart"/>
+      <w:proofErr w:type="gramStart"/>
+      <w:r>
+        <w:t>typedef</w:t>
+      </w:r>
+      <w:proofErr w:type="spellEnd"/>
+      <w:proofErr w:type="gramEnd"/>
+      <w:r>
+        <w:t xml:space="preserve"> </w:t>
+      </w:r>
+      <w:proofErr w:type="spellStart"/>
+      <w:r>
+        <w:t>struct</w:t>
+      </w:r>
+      <w:proofErr w:type="spellEnd"/>
+      <w:r>
+        <w:t xml:space="preserve"> packed {</w:t>
+      </w:r>
+    </w:p>
+    <w:p>
+      <w:pPr>
+        <w:pStyle w:val="topic-bar"/>
+      </w:pPr>
+      <w:r>
+        <w:t xml:space="preserve">  </w:t>
+      </w:r>
+      <w:proofErr w:type="spellStart"/>
+      <w:proofErr w:type="gramStart"/>
+      <w:r>
+        <w:t>sys_fileType_enum</w:t>
+      </w:r>
+      <w:proofErr w:type="spellEnd"/>
+      <w:proofErr w:type="gramEnd"/>
+      <w:r>
+        <w:t xml:space="preserve">     </w:t>
+      </w:r>
+      <w:proofErr w:type="spellStart"/>
+      <w:r>
+        <w:t>fType</w:t>
+      </w:r>
+      <w:proofErr w:type="spellEnd"/>
+      <w:r>
+        <w:t>;</w:t>
+      </w:r>
+    </w:p>
+    <w:p>
+      <w:pPr>
+        <w:pStyle w:val="topic-bar"/>
+      </w:pPr>
+      <w:r>
+        <w:t xml:space="preserve">  </w:t>
+      </w:r>
+      <w:proofErr w:type="spellStart"/>
+      <w:proofErr w:type="gramStart"/>
+      <w:r>
+        <w:t>sys_filePermissions_s</w:t>
+      </w:r>
+      <w:proofErr w:type="spellEnd"/>
+      <w:proofErr w:type="gramEnd"/>
+      <w:r>
+        <w:t xml:space="preserve"> </w:t>
+      </w:r>
+      <w:proofErr w:type="spellStart"/>
+      <w:r>
+        <w:t>fPermissions</w:t>
+      </w:r>
+      <w:proofErr w:type="spellEnd"/>
+      <w:r>
+        <w:t>;</w:t>
+      </w:r>
+    </w:p>
+    <w:p>
+      <w:pPr>
+        <w:pStyle w:val="topic-bar"/>
+      </w:pPr>
+      <w:r>
+        <w:t xml:space="preserve">} </w:t>
+      </w:r>
+      <w:proofErr w:type="spellStart"/>
+      <w:r>
+        <w:t>sys_fileMode_s</w:t>
+      </w:r>
+      <w:proofErr w:type="spellEnd"/>
+      <w:r>
+        <w:t>;</w:t>
+      </w:r>
+    </w:p>
+    <w:p>
+      <w:pPr>
+        <w:pStyle w:val="topic-bar"/>
+      </w:pPr>
+    </w:p>
+    <w:p>
+      <w:pPr>
+        <w:pStyle w:val="topic-bar"/>
+      </w:pPr>
+      <w:proofErr w:type="spellStart"/>
+      <w:proofErr w:type="gramStart"/>
+      <w:r>
+        <w:t>typedef</w:t>
+      </w:r>
+      <w:proofErr w:type="spellEnd"/>
+      <w:proofErr w:type="gramEnd"/>
+      <w:r>
+        <w:t xml:space="preserve"> </w:t>
+      </w:r>
+      <w:proofErr w:type="spellStart"/>
+      <w:r>
+        <w:t>struct</w:t>
+      </w:r>
+      <w:proofErr w:type="spellEnd"/>
+      <w:r>
+        <w:t xml:space="preserve"> {</w:t>
+      </w:r>
+    </w:p>
+    <w:p>
+      <w:pPr>
+        <w:pStyle w:val="topic-bar"/>
+      </w:pPr>
+      <w:r>
+        <w:t xml:space="preserve">  </w:t>
+      </w:r>
+      <w:proofErr w:type="spellStart"/>
+      <w:proofErr w:type="gramStart"/>
+      <w:r>
+        <w:t>longint</w:t>
+      </w:r>
+      <w:proofErr w:type="spellEnd"/>
+      <w:proofErr w:type="gramEnd"/>
+      <w:r>
+        <w:t xml:space="preserve">       </w:t>
+      </w:r>
+      <w:proofErr w:type="spellStart"/>
+      <w:r>
+        <w:t>mtime</w:t>
+      </w:r>
+      <w:proofErr w:type="spellEnd"/>
+      <w:r>
+        <w:t>;</w:t>
+      </w:r>
+    </w:p>
+    <w:p>
+      <w:pPr>
+        <w:pStyle w:val="topic-bar"/>
+      </w:pPr>
+      <w:r>
+        <w:t xml:space="preserve">  </w:t>
+      </w:r>
+      <w:proofErr w:type="spellStart"/>
+      <w:proofErr w:type="gramStart"/>
+      <w:r>
+        <w:t>longint</w:t>
+      </w:r>
+      <w:proofErr w:type="spellEnd"/>
+      <w:proofErr w:type="gramEnd"/>
+      <w:r>
+        <w:t xml:space="preserve">       </w:t>
+      </w:r>
+      <w:proofErr w:type="spellStart"/>
+      <w:r>
+        <w:t>atime</w:t>
+      </w:r>
+      <w:proofErr w:type="spellEnd"/>
+      <w:r>
+        <w:t>;</w:t>
+      </w:r>
+    </w:p>
+    <w:p>
+      <w:pPr>
+        <w:pStyle w:val="topic-bar"/>
+      </w:pPr>
+      <w:r>
+        <w:t xml:space="preserve">  </w:t>
+      </w:r>
+      <w:proofErr w:type="spellStart"/>
+      <w:proofErr w:type="gramStart"/>
+      <w:r>
+        <w:t>longint</w:t>
+      </w:r>
+      <w:proofErr w:type="spellEnd"/>
+      <w:proofErr w:type="gramEnd"/>
+      <w:r>
+        <w:t xml:space="preserve">       </w:t>
+      </w:r>
+      <w:proofErr w:type="spellStart"/>
+      <w:r>
+        <w:t>ctime</w:t>
+      </w:r>
+      <w:proofErr w:type="spellEnd"/>
+      <w:r>
+        <w:t>;</w:t>
+      </w:r>
+    </w:p>
+    <w:p>
+      <w:pPr>
+        <w:pStyle w:val="topic-bar"/>
+      </w:pPr>
+      <w:r>
+        <w:t xml:space="preserve">  </w:t>
+      </w:r>
+      <w:proofErr w:type="spellStart"/>
+      <w:proofErr w:type="gramStart"/>
+      <w:r>
+        <w:t>longint</w:t>
+      </w:r>
+      <w:proofErr w:type="spellEnd"/>
+      <w:proofErr w:type="gramEnd"/>
+      <w:r>
+        <w:t xml:space="preserve">       size;</w:t>
+      </w:r>
+    </w:p>
+    <w:p>
+      <w:pPr>
+        <w:pStyle w:val="topic-bar"/>
+      </w:pPr>
+      <w:r>
+        <w:t xml:space="preserve">  </w:t>
+      </w:r>
+      <w:proofErr w:type="spellStart"/>
+      <w:proofErr w:type="gramStart"/>
+      <w:r>
+        <w:t>int</w:t>
+      </w:r>
+      <w:proofErr w:type="spellEnd"/>
+      <w:proofErr w:type="gramEnd"/>
+      <w:r>
+        <w:t xml:space="preserve"> unsigned  </w:t>
+      </w:r>
+      <w:proofErr w:type="spellStart"/>
+      <w:r>
+        <w:t>uid</w:t>
+      </w:r>
+      <w:proofErr w:type="spellEnd"/>
+      <w:r>
+        <w:t>;</w:t>
+      </w:r>
+    </w:p>
+    <w:p>
+      <w:pPr>
+        <w:pStyle w:val="topic-bar"/>
+      </w:pPr>
+      <w:r>
+        <w:t xml:space="preserve">  </w:t>
+      </w:r>
+      <w:proofErr w:type="spellStart"/>
+      <w:proofErr w:type="gramStart"/>
+      <w:r>
+        <w:t>int</w:t>
+      </w:r>
+      <w:proofErr w:type="spellEnd"/>
+      <w:proofErr w:type="gramEnd"/>
+      <w:r>
+        <w:t xml:space="preserve"> unsigned  </w:t>
+      </w:r>
+      <w:proofErr w:type="spellStart"/>
+      <w:r>
+        <w:t>gid</w:t>
+      </w:r>
+      <w:proofErr w:type="spellEnd"/>
+      <w:r>
+        <w:t>;</w:t>
+      </w:r>
+    </w:p>
+    <w:p>
+      <w:pPr>
+        <w:pStyle w:val="topic-bar"/>
+      </w:pPr>
+      <w:r>
+        <w:t xml:space="preserve">  </w:t>
+      </w:r>
+      <w:proofErr w:type="spellStart"/>
+      <w:proofErr w:type="gramStart"/>
+      <w:r>
+        <w:t>sys_fileMode_s</w:t>
+      </w:r>
+      <w:proofErr w:type="spellEnd"/>
+      <w:proofErr w:type="gramEnd"/>
+      <w:r>
+        <w:t xml:space="preserve"> mode;</w:t>
+      </w:r>
+    </w:p>
+    <w:p>
+      <w:pPr>
+        <w:pStyle w:val="topic-bar"/>
+      </w:pPr>
+      <w:r>
+        <w:t xml:space="preserve">} </w:t>
+      </w:r>
+      <w:proofErr w:type="spellStart"/>
+      <w:r>
+        <w:t>sys_fileStat_s</w:t>
+      </w:r>
+      <w:proofErr w:type="spellEnd"/>
+      <w:r>
+        <w:t>;</w:t>
+      </w:r>
+    </w:p>
+    <w:p>
+      <w:pPr>
+        <w:pStyle w:val="Textbody"/>
+      </w:pPr>
+    </w:p>
+    <w:p>
+      <w:pPr>
+        <w:pStyle w:val="Heading2"/>
+      </w:pPr>
+      <w:r>
+        <w:lastRenderedPageBreak/>
+        <w:t>Query functions</w:t>
+      </w:r>
+    </w:p>
+    <w:p>
+      <w:pPr>
+        <w:pStyle w:val="Textbody"/>
+        <w:rPr>
+          <w:lang w:eastAsia="en-GB"/>
+        </w:rPr>
+      </w:pPr>
+      <w:r>
+        <w:rPr>
+          <w:lang w:eastAsia="en-GB"/>
+        </w:rPr>
+        <w:t xml:space="preserve">Each of the following functions interrogates a file to find certain properties such as timestamp or file kind. The file is specified by its string pathname. If the file does not exist, a default value (usually zero) is returned, and an error is thrown as described in section </w:t>
+      </w:r>
+      <w:r>
+        <w:rPr>
+          <w:lang w:eastAsia="en-GB"/>
+        </w:rPr>
+        <w:fldChar w:fldCharType="begin"/>
+      </w:r>
+      <w:r>
+        <w:rPr>
+          <w:lang w:eastAsia="en-GB"/>
+        </w:rPr>
+        <w:instrText xml:space="preserve"> REF _Ref381313729 \w \h </w:instrText>
+      </w:r>
+      <w:r>
+        <w:rPr>
+          <w:lang w:eastAsia="en-GB"/>
+        </w:rPr>
+      </w:r>
+      <w:r>
+        <w:rPr>
+          <w:lang w:eastAsia="en-GB"/>
+        </w:rPr>
+        <w:fldChar w:fldCharType="separate"/>
+      </w:r>
+      <w:r>
+        <w:rPr>
+          <w:lang w:eastAsia="en-GB"/>
+        </w:rPr>
+        <w:t>9</w:t>
+      </w:r>
+      <w:r>
+        <w:rPr>
+          <w:lang w:eastAsia="en-GB"/>
+        </w:rPr>
+        <w:fldChar w:fldCharType="end"/>
+      </w:r>
+      <w:r>
+        <w:rPr>
+          <w:lang w:eastAsia="en-GB"/>
+        </w:rPr>
+        <w:t>.</w:t>
+      </w:r>
+    </w:p>
+    <w:p>
+      <w:pPr>
+        <w:pStyle w:val="Textbody"/>
+        <w:rPr>
+          <w:lang w:eastAsia="en-GB"/>
+        </w:rPr>
+      </w:pPr>
+      <w:r>
+        <w:rPr>
+          <w:lang w:eastAsia="en-GB"/>
+        </w:rPr>
+        <w:t xml:space="preserve">All these functions (except </w:t>
+      </w:r>
+      <w:proofErr w:type="spellStart"/>
+      <w:r>
+        <w:rPr>
+          <w:rStyle w:val="codesnippetintext"/>
+        </w:rPr>
+        <w:t>file_accessible</w:t>
+      </w:r>
+      <w:proofErr w:type="spellEnd"/>
+      <w:r>
+        <w:t xml:space="preserve">) also take an argument </w:t>
+      </w:r>
+      <w:proofErr w:type="spellStart"/>
+      <w:r>
+        <w:rPr>
+          <w:rStyle w:val="codesnippetintext"/>
+        </w:rPr>
+        <w:t>asLink</w:t>
+      </w:r>
+      <w:proofErr w:type="spellEnd"/>
+      <w:r>
+        <w:t xml:space="preserve">. This argument controls the functions' behaviour if the path specifies a symbolic link. If </w:t>
+      </w:r>
+      <w:proofErr w:type="spellStart"/>
+      <w:r>
+        <w:rPr>
+          <w:rStyle w:val="codesnippetintext"/>
+        </w:rPr>
+        <w:t>asLink</w:t>
+      </w:r>
+      <w:proofErr w:type="spellEnd"/>
+      <w:r>
+        <w:t xml:space="preserve"> is false (the default), then the symbolic link is followed and the query function examines the file that's referenced by that symbolic link. However, if </w:t>
+      </w:r>
+      <w:proofErr w:type="spellStart"/>
+      <w:r>
+        <w:rPr>
+          <w:rStyle w:val="codesnippetintext"/>
+        </w:rPr>
+        <w:t>asLink</w:t>
+      </w:r>
+      <w:proofErr w:type="spellEnd"/>
+      <w:r>
+        <w:t xml:space="preserve"> is set (true), the query function examines the symbolic link itself.</w:t>
+      </w:r>
+    </w:p>
+    <w:p>
+      <w:pPr>
+        <w:pStyle w:val="topic-bar"/>
+      </w:pPr>
+      <w:proofErr w:type="gramStart"/>
+      <w:r>
+        <w:t>function</w:t>
+      </w:r>
+      <w:proofErr w:type="gramEnd"/>
+      <w:r>
+        <w:t xml:space="preserve"> automatic </w:t>
+      </w:r>
+      <w:proofErr w:type="spellStart"/>
+      <w:r>
+        <w:t>longint</w:t>
+      </w:r>
+      <w:proofErr w:type="spellEnd"/>
+      <w:r>
+        <w:t xml:space="preserve"> </w:t>
+      </w:r>
+      <w:proofErr w:type="spellStart"/>
+      <w:r>
+        <w:t>file_mTime</w:t>
+      </w:r>
+      <w:proofErr w:type="spellEnd"/>
+      <w:r>
+        <w:t xml:space="preserve">(string path, bit </w:t>
+      </w:r>
+      <w:proofErr w:type="spellStart"/>
+      <w:r>
+        <w:t>asLink</w:t>
+      </w:r>
+      <w:proofErr w:type="spellEnd"/>
+      <w:r>
+        <w:t>=0);</w:t>
+      </w:r>
+    </w:p>
+    <w:p>
+      <w:pPr>
+        <w:pStyle w:val="topic-bar"/>
+      </w:pPr>
+      <w:proofErr w:type="gramStart"/>
+      <w:r>
+        <w:t>function</w:t>
+      </w:r>
+      <w:proofErr w:type="gramEnd"/>
+      <w:r>
+        <w:t xml:space="preserve"> automatic </w:t>
+      </w:r>
+      <w:proofErr w:type="spellStart"/>
+      <w:r>
+        <w:t>longint</w:t>
+      </w:r>
+      <w:proofErr w:type="spellEnd"/>
+      <w:r>
+        <w:t xml:space="preserve"> </w:t>
+      </w:r>
+      <w:proofErr w:type="spellStart"/>
+      <w:r>
+        <w:t>file_aTime</w:t>
+      </w:r>
+      <w:proofErr w:type="spellEnd"/>
+      <w:r>
+        <w:t xml:space="preserve">(string path, bit </w:t>
+      </w:r>
+      <w:proofErr w:type="spellStart"/>
+      <w:r>
+        <w:t>asLink</w:t>
+      </w:r>
+      <w:proofErr w:type="spellEnd"/>
+      <w:r>
+        <w:t>=0);</w:t>
+      </w:r>
+    </w:p>
+    <w:p>
+      <w:pPr>
+        <w:pStyle w:val="topic-bar"/>
+      </w:pPr>
+      <w:proofErr w:type="gramStart"/>
+      <w:r>
+        <w:t>function</w:t>
+      </w:r>
+      <w:proofErr w:type="gramEnd"/>
+      <w:r>
+        <w:t xml:space="preserve"> automatic </w:t>
+      </w:r>
+      <w:proofErr w:type="spellStart"/>
+      <w:r>
+        <w:t>longint</w:t>
+      </w:r>
+      <w:proofErr w:type="spellEnd"/>
+      <w:r>
+        <w:t xml:space="preserve"> </w:t>
+      </w:r>
+      <w:proofErr w:type="spellStart"/>
+      <w:r>
+        <w:t>file_cTime</w:t>
+      </w:r>
+      <w:proofErr w:type="spellEnd"/>
+      <w:r>
+        <w:t xml:space="preserve">(string path, bit </w:t>
+      </w:r>
+      <w:proofErr w:type="spellStart"/>
+      <w:r>
+        <w:t>asLink</w:t>
+      </w:r>
+      <w:proofErr w:type="spellEnd"/>
+      <w:r>
+        <w:t>=0);</w:t>
+      </w:r>
+    </w:p>
+    <w:p>
+      <w:pPr>
+        <w:pStyle w:val="topic-bar"/>
+      </w:pPr>
+      <w:proofErr w:type="gramStart"/>
+      <w:r>
+        <w:t>function</w:t>
+      </w:r>
+      <w:proofErr w:type="gramEnd"/>
+      <w:r>
+        <w:t xml:space="preserve"> automatic </w:t>
+      </w:r>
+      <w:proofErr w:type="spellStart"/>
+      <w:r>
+        <w:t>longint</w:t>
+      </w:r>
+      <w:proofErr w:type="spellEnd"/>
+      <w:r>
+        <w:t xml:space="preserve"> </w:t>
+      </w:r>
+      <w:proofErr w:type="spellStart"/>
+      <w:r>
+        <w:t>file_size</w:t>
+      </w:r>
+      <w:proofErr w:type="spellEnd"/>
+      <w:r>
+        <w:t xml:space="preserve">(string path, bit </w:t>
+      </w:r>
+      <w:proofErr w:type="spellStart"/>
+      <w:r>
+        <w:t>asLink</w:t>
+      </w:r>
+      <w:proofErr w:type="spellEnd"/>
+      <w:r>
+        <w:t>=0);</w:t>
+      </w:r>
+    </w:p>
+    <w:p>
+      <w:pPr>
+        <w:pStyle w:val="topic-bar"/>
+      </w:pPr>
+      <w:proofErr w:type="gramStart"/>
+      <w:r>
+        <w:t>function</w:t>
+      </w:r>
+      <w:proofErr w:type="gramEnd"/>
+      <w:r>
+        <w:t xml:space="preserve"> automatic </w:t>
+      </w:r>
+      <w:proofErr w:type="spellStart"/>
+      <w:r>
+        <w:t>sys_file</w:t>
+      </w:r>
+      <w:r>
+        <w:t>Mode</w:t>
+      </w:r>
+      <w:r>
+        <w:t>_s</w:t>
+      </w:r>
+      <w:proofErr w:type="spellEnd"/>
+      <w:r>
+        <w:t xml:space="preserve"> </w:t>
+      </w:r>
+      <w:proofErr w:type="spellStart"/>
+      <w:r>
+        <w:t>file_mode</w:t>
+      </w:r>
+      <w:proofErr w:type="spellEnd"/>
+      <w:r>
+        <w:t xml:space="preserve">(string path, bit </w:t>
+      </w:r>
+      <w:proofErr w:type="spellStart"/>
+      <w:r>
+        <w:t>asLink</w:t>
+      </w:r>
+      <w:proofErr w:type="spellEnd"/>
+      <w:r>
+        <w:t>=0);</w:t>
+      </w:r>
+    </w:p>
+    <w:p>
+      <w:pPr>
+        <w:pStyle w:val="topic-bar"/>
+      </w:pPr>
+      <w:proofErr w:type="gramStart"/>
+      <w:r>
+        <w:t>function</w:t>
+      </w:r>
+      <w:proofErr w:type="gramEnd"/>
+      <w:r>
+        <w:t xml:space="preserve"> automatic bit </w:t>
+      </w:r>
+      <w:proofErr w:type="spellStart"/>
+      <w:r>
+        <w:t>file_accessible</w:t>
+      </w:r>
+      <w:proofErr w:type="spellEnd"/>
+      <w:r>
+        <w:t>(</w:t>
+      </w:r>
+    </w:p>
+    <w:p>
+      <w:pPr>
+        <w:pStyle w:val="topic-bar"/>
+      </w:pPr>
+      <w:r>
+        <w:t xml:space="preserve">                          </w:t>
+      </w:r>
+      <w:proofErr w:type="gramStart"/>
+      <w:r>
+        <w:t>string</w:t>
+      </w:r>
+      <w:proofErr w:type="gramEnd"/>
+      <w:r>
+        <w:t xml:space="preserve"> path, </w:t>
+      </w:r>
+      <w:proofErr w:type="spellStart"/>
+      <w:r>
+        <w:t>sys_fileRWX_s</w:t>
+      </w:r>
+      <w:proofErr w:type="spellEnd"/>
+      <w:r>
+        <w:t xml:space="preserve"> mode);</w:t>
+      </w:r>
+    </w:p>
+    <w:p>
+      <w:pPr>
+        <w:pStyle w:val="Textbody"/>
+      </w:pPr>
+      <w:proofErr w:type="spellStart"/>
+      <w:proofErr w:type="gramStart"/>
+      <w:r>
+        <w:rPr>
+          <w:rStyle w:val="codesnippetintext"/>
+        </w:rPr>
+        <w:t>file_mTime</w:t>
+      </w:r>
+      <w:proofErr w:type="spellEnd"/>
+      <w:r>
+        <w:rPr>
+          <w:rStyle w:val="codesnippetintext"/>
+        </w:rPr>
+        <w:t>/</w:t>
+      </w:r>
+      <w:proofErr w:type="spellStart"/>
+      <w:r>
+        <w:rPr>
+          <w:rStyle w:val="codesnippetintext"/>
+        </w:rPr>
+        <w:t>aTime</w:t>
+      </w:r>
+      <w:proofErr w:type="spellEnd"/>
+      <w:r>
+        <w:rPr>
+          <w:rStyle w:val="codesnippetintext"/>
+        </w:rPr>
+        <w:t>/</w:t>
+      </w:r>
+      <w:proofErr w:type="spellStart"/>
+      <w:r>
+        <w:rPr>
+          <w:rStyle w:val="codesnippetintext"/>
+        </w:rPr>
+        <w:t>cTime</w:t>
+      </w:r>
+      <w:proofErr w:type="spellEnd"/>
+      <w:proofErr w:type="gramEnd"/>
+      <w:r>
+        <w:t xml:space="preserve"> query the file's timestamps: modification time, accessed time, and creation time.</w:t>
+      </w:r>
+    </w:p>
+    <w:p>
+      <w:pPr>
+        <w:pStyle w:val="Textbody"/>
+      </w:pPr>
+      <w:proofErr w:type="spellStart"/>
+      <w:proofErr w:type="gramStart"/>
+      <w:r>
+        <w:rPr>
+          <w:rStyle w:val="codesnippetintext"/>
+        </w:rPr>
+        <w:t>file_size</w:t>
+      </w:r>
+      <w:proofErr w:type="spellEnd"/>
+      <w:proofErr w:type="gramEnd"/>
+      <w:r>
+        <w:t xml:space="preserve"> returns the file's size in bytes.</w:t>
+      </w:r>
+    </w:p>
+    <w:p>
+      <w:pPr>
+        <w:pStyle w:val="Textbody"/>
+      </w:pPr>
+      <w:proofErr w:type="spellStart"/>
+      <w:proofErr w:type="gramStart"/>
+      <w:r>
+        <w:rPr>
+          <w:rStyle w:val="codesnippetintext"/>
+        </w:rPr>
+        <w:t>file_mode</w:t>
+      </w:r>
+      <w:proofErr w:type="spellEnd"/>
+      <w:proofErr w:type="gramEnd"/>
+      <w:r>
+        <w:t xml:space="preserve"> returns a </w:t>
+      </w:r>
+      <w:proofErr w:type="spellStart"/>
+      <w:r>
+        <w:rPr>
+          <w:rStyle w:val="codesnippetintext"/>
+        </w:rPr>
+        <w:t>sys_fileMode_s</w:t>
+      </w:r>
+      <w:proofErr w:type="spellEnd"/>
+      <w:r>
+        <w:t xml:space="preserve"> </w:t>
+      </w:r>
+      <w:proofErr w:type="spellStart"/>
+      <w:r>
+        <w:t>struct</w:t>
+      </w:r>
+      <w:proofErr w:type="spellEnd"/>
+      <w:r>
+        <w:t xml:space="preserve"> (see section </w:t>
+      </w:r>
+      <w:r>
+        <w:fldChar w:fldCharType="begin"/>
+      </w:r>
+      <w:r>
+        <w:instrText xml:space="preserve"> REF _Ref381463216 \w \h </w:instrText>
+      </w:r>
+      <w:r>
+        <w:fldChar w:fldCharType="separate"/>
+      </w:r>
+      <w:r>
+        <w:t>7.1</w:t>
+      </w:r>
+      <w:r>
+        <w:fldChar w:fldCharType="end"/>
+      </w:r>
+      <w:r>
+        <w:t>) containing various properties of the file such as its permissions, group and user ownership, and its file type. In particular, it may be useful to query whether a file is or is not a directory:</w:t>
+      </w:r>
+    </w:p>
+    <w:p>
+      <w:pPr>
+        <w:pStyle w:val="PreformattedText"/>
+      </w:pPr>
+      <w:proofErr w:type="spellStart"/>
+      <w:proofErr w:type="gramStart"/>
+      <w:r>
+        <w:t>sys_fileMode_s</w:t>
+      </w:r>
+      <w:proofErr w:type="spellEnd"/>
+      <w:proofErr w:type="gramEnd"/>
+      <w:r>
+        <w:t xml:space="preserve"> </w:t>
+      </w:r>
+      <w:proofErr w:type="spellStart"/>
+      <w:r>
+        <w:t>fMode</w:t>
+      </w:r>
+      <w:proofErr w:type="spellEnd"/>
+      <w:r>
+        <w:t>;</w:t>
+      </w:r>
+    </w:p>
+    <w:p>
+      <w:pPr>
+        <w:pStyle w:val="PreformattedText"/>
+      </w:pPr>
+      <w:proofErr w:type="spellStart"/>
+      <w:proofErr w:type="gramStart"/>
+      <w:r>
+        <w:t>fMode</w:t>
+      </w:r>
+      <w:proofErr w:type="spellEnd"/>
+      <w:proofErr w:type="gramEnd"/>
+      <w:r>
+        <w:t xml:space="preserve"> = </w:t>
+      </w:r>
+      <w:proofErr w:type="spellStart"/>
+      <w:r>
+        <w:t>file_mode</w:t>
+      </w:r>
+      <w:proofErr w:type="spellEnd"/>
+      <w:r>
+        <w:t>("maybe/directory");</w:t>
+      </w:r>
+    </w:p>
+    <w:p>
+      <w:pPr>
+        <w:pStyle w:val="PreformattedText"/>
+      </w:pPr>
+      <w:proofErr w:type="gramStart"/>
+      <w:r>
+        <w:t>if</w:t>
+      </w:r>
+      <w:proofErr w:type="gramEnd"/>
+      <w:r>
+        <w:t xml:space="preserve"> (</w:t>
+      </w:r>
+      <w:proofErr w:type="spellStart"/>
+      <w:r>
+        <w:t>fMode.fType</w:t>
+      </w:r>
+      <w:proofErr w:type="spellEnd"/>
+      <w:r>
+        <w:t xml:space="preserve"> == </w:t>
+      </w:r>
+      <w:proofErr w:type="spellStart"/>
+      <w:r>
+        <w:t>fTypeDir</w:t>
+      </w:r>
+      <w:proofErr w:type="spellEnd"/>
+      <w:r>
+        <w:t>)</w:t>
+      </w:r>
+    </w:p>
+    <w:p>
+      <w:pPr>
+        <w:pStyle w:val="PreformattedText"/>
+      </w:pPr>
+      <w:r>
+        <w:t xml:space="preserve">  $</w:t>
+      </w:r>
+      <w:proofErr w:type="gramStart"/>
+      <w:r>
+        <w:t>display(</w:t>
+      </w:r>
+      <w:proofErr w:type="gramEnd"/>
+      <w:r>
+        <w:t>"It's a directory");</w:t>
+      </w:r>
+    </w:p>
+    <w:p>
+      <w:pPr>
+        <w:pStyle w:val="Textbody"/>
+      </w:pPr>
+      <w:proofErr w:type="spellStart"/>
+      <w:proofErr w:type="gramStart"/>
+      <w:r>
+        <w:rPr>
+          <w:rStyle w:val="codesnippetintext"/>
+        </w:rPr>
+        <w:t>file_accessible</w:t>
+      </w:r>
+      <w:proofErr w:type="spellEnd"/>
+      <w:proofErr w:type="gramEnd"/>
+      <w:r>
+        <w:t xml:space="preserve"> allows you to determine whether the current running process is able to access a file in different ways. For example, to determine</w:t>
+      </w:r>
+      <w:r>
+        <w:t xml:space="preserve"> if you are able to read a file, you need to arrange that the </w:t>
+      </w:r>
+      <w:r>
+        <w:rPr>
+          <w:rStyle w:val="codesnippetintext"/>
+        </w:rPr>
+        <w:t>r</w:t>
+      </w:r>
+      <w:r>
+        <w:t xml:space="preserve"> bit of the </w:t>
+      </w:r>
+      <w:proofErr w:type="spellStart"/>
+      <w:r>
+        <w:rPr>
+          <w:rStyle w:val="codesnippetintext"/>
+        </w:rPr>
+        <w:t>sys_fileRWX_s</w:t>
+      </w:r>
+      <w:proofErr w:type="spellEnd"/>
+      <w:r>
+        <w:t xml:space="preserve"> argument is set:</w:t>
+      </w:r>
+    </w:p>
+    <w:p>
+      <w:pPr>
+        <w:pStyle w:val="PreformattedText"/>
+      </w:pPr>
+      <w:proofErr w:type="gramStart"/>
+      <w:r>
+        <w:t>if</w:t>
+      </w:r>
+      <w:proofErr w:type="gramEnd"/>
+      <w:r>
+        <w:t xml:space="preserve"> (</w:t>
+      </w:r>
+      <w:proofErr w:type="spellStart"/>
+      <w:r>
+        <w:t>file_accessible</w:t>
+      </w:r>
+      <w:proofErr w:type="spellEnd"/>
+      <w:r>
+        <w:t xml:space="preserve">("maybe/readable", </w:t>
+      </w:r>
+      <w:r>
+        <w:t>'{r:1, w:0, x:0}</w:t>
+      </w:r>
+      <w:r>
+        <w:t>))</w:t>
+      </w:r>
+    </w:p>
+    <w:p>
+      <w:pPr>
+        <w:pStyle w:val="PreformattedText"/>
+      </w:pPr>
+      <w:r>
+        <w:t xml:space="preserve">  $</w:t>
+      </w:r>
+      <w:proofErr w:type="gramStart"/>
+      <w:r>
+        <w:t>display(</w:t>
+      </w:r>
+      <w:proofErr w:type="gramEnd"/>
+      <w:r>
+        <w:t>"OK to read that file");</w:t>
+      </w:r>
+    </w:p>
+    <w:p>
+      <w:pPr>
+        <w:pStyle w:val="Textbody"/>
+      </w:pPr>
+      <w:r>
+        <w:t xml:space="preserve">As a special case, if </w:t>
+      </w:r>
+      <w:r>
+        <w:rPr>
+          <w:i/>
+        </w:rPr>
+        <w:t>none</w:t>
+      </w:r>
+      <w:r>
+        <w:t xml:space="preserve"> of the access mode bits are set, the function queries whether the file exists:</w:t>
+      </w:r>
+    </w:p>
+    <w:p>
+      <w:pPr>
+        <w:pStyle w:val="PreformattedText"/>
+      </w:pPr>
+      <w:proofErr w:type="gramStart"/>
+      <w:r>
+        <w:t>if</w:t>
+      </w:r>
+      <w:proofErr w:type="gramEnd"/>
+      <w:r>
+        <w:t xml:space="preserve"> (</w:t>
+      </w:r>
+      <w:proofErr w:type="spellStart"/>
+      <w:r>
+        <w:t>file_accessible</w:t>
+      </w:r>
+      <w:proofErr w:type="spellEnd"/>
+      <w:r>
+        <w:t>("maybe/exists", 0))</w:t>
+      </w:r>
+    </w:p>
+    <w:p>
+      <w:pPr>
+        <w:pStyle w:val="PreformattedText"/>
+      </w:pPr>
+      <w:r>
+        <w:t xml:space="preserve">  $</w:t>
+      </w:r>
+      <w:proofErr w:type="gramStart"/>
+      <w:r>
+        <w:t>display(</w:t>
+      </w:r>
+      <w:proofErr w:type="gramEnd"/>
+      <w:r>
+        <w:t>"the file exists");</w:t>
+      </w:r>
+    </w:p>
+    <w:p>
+      <w:pPr>
+        <w:pStyle w:val="Textbody"/>
+      </w:pPr>
+      <w:r>
+        <w:t xml:space="preserve">To get a list of all files in a directory, see function </w:t>
+      </w:r>
+      <w:proofErr w:type="spellStart"/>
+      <w:r>
+        <w:rPr>
+          <w:rStyle w:val="codesnippetintext"/>
+        </w:rPr>
+        <w:t>sys_fileGlob</w:t>
+      </w:r>
+      <w:proofErr w:type="spellEnd"/>
+      <w:r>
+        <w:t xml:space="preserve"> </w:t>
+      </w:r>
+      <w:r>
+        <w:t xml:space="preserve">described in section </w:t>
+      </w:r>
+      <w:r>
+        <w:fldChar w:fldCharType="begin"/>
+      </w:r>
+      <w:r>
+        <w:instrText xml:space="preserve"> REF _Ref381464505 \w \h </w:instrText>
+      </w:r>
+      <w:r>
+        <w:fldChar w:fldCharType="separate"/>
+      </w:r>
+      <w:r>
+        <w:t>8</w:t>
+      </w:r>
+      <w:r>
+        <w:fldChar w:fldCharType="end"/>
+      </w:r>
+      <w:r>
+        <w:t>.</w:t>
+      </w:r>
     </w:p>
     <w:p>
       <w:pPr>
         <w:pStyle w:val="Heading1"/>
       </w:pPr>
+      <w:bookmarkStart w:id="4" w:name="_Ref381464505"/>
       <w:r>
         <w:lastRenderedPageBreak/>
         <w:t>Querying directories, environment variables, wall-clock time and other operating system properties</w:t>
       </w:r>
+      <w:bookmarkEnd w:id="4"/>
+    </w:p>
+    <w:p>
+      <w:pPr>
+        <w:pStyle w:val="Heading2"/>
+      </w:pPr>
+      <w:r>
+        <w:t>Wall-clock time and human-readable time formatting</w:t>
+      </w:r>
     </w:p>
     <w:p>
       <w:pPr>
@@ -7956,23 +9485,514 @@
       </w:pPr>
       <w:proofErr w:type="gramStart"/>
       <w:r>
-        <w:t>static</w:t>
-      </w:r>
-      <w:proofErr w:type="gramEnd"/>
-      <w:r>
-        <w:t xml:space="preserve"> function Pathname create(string s = "");</w:t>
-      </w:r>
-    </w:p>
-    <w:p>
-      <w:pPr>
-        <w:pStyle w:val="Textbody"/>
-      </w:pPr>
+        <w:t>function</w:t>
+      </w:r>
+      <w:proofErr w:type="gramEnd"/>
+      <w:r>
+        <w:t xml:space="preserve"> automatic </w:t>
+      </w:r>
+      <w:proofErr w:type="spellStart"/>
+      <w:r>
+        <w:t>longint</w:t>
+      </w:r>
+      <w:proofErr w:type="spellEnd"/>
+      <w:r>
+        <w:t xml:space="preserve"> </w:t>
+      </w:r>
+      <w:proofErr w:type="spellStart"/>
+      <w:r>
+        <w:t>sys_dayTime</w:t>
+      </w:r>
+      <w:proofErr w:type="spellEnd"/>
+      <w:r>
+        <w:t>();</w:t>
+      </w:r>
+    </w:p>
+    <w:p>
+      <w:pPr>
+        <w:pStyle w:val="topic-bar"/>
+      </w:pPr>
+      <w:proofErr w:type="gramStart"/>
+      <w:r>
+        <w:t>function</w:t>
+      </w:r>
+      <w:proofErr w:type="gramEnd"/>
+      <w:r>
+        <w:t xml:space="preserve"> automatic string </w:t>
+      </w:r>
+      <w:proofErr w:type="spellStart"/>
+      <w:r>
+        <w:t>sys_formatTime</w:t>
+      </w:r>
+      <w:proofErr w:type="spellEnd"/>
+      <w:r>
+        <w:t>(</w:t>
+      </w:r>
+    </w:p>
+    <w:p>
+      <w:pPr>
+        <w:pStyle w:val="topic-bar"/>
+      </w:pPr>
+      <w:r>
+        <w:t xml:space="preserve">    </w:t>
+      </w:r>
+      <w:proofErr w:type="gramStart"/>
+      <w:r>
+        <w:t>input</w:t>
+      </w:r>
+      <w:proofErr w:type="gramEnd"/>
+      <w:r>
+        <w:t xml:space="preserve"> </w:t>
+      </w:r>
+      <w:proofErr w:type="spellStart"/>
+      <w:r>
+        <w:t>longint</w:t>
+      </w:r>
+      <w:proofErr w:type="spellEnd"/>
+      <w:r>
+        <w:t xml:space="preserve"> </w:t>
+      </w:r>
+      <w:proofErr w:type="spellStart"/>
+      <w:r>
+        <w:t>epochSeconds</w:t>
+      </w:r>
+      <w:proofErr w:type="spellEnd"/>
+      <w:r>
+        <w:t>,</w:t>
+      </w:r>
+    </w:p>
+    <w:p>
+      <w:pPr>
+        <w:pStyle w:val="topic-bar"/>
+      </w:pPr>
+      <w:r>
+        <w:t xml:space="preserve">    </w:t>
+      </w:r>
+      <w:proofErr w:type="gramStart"/>
+      <w:r>
+        <w:t>input</w:t>
+      </w:r>
+      <w:proofErr w:type="gramEnd"/>
+      <w:r>
+        <w:t xml:space="preserve"> string  format</w:t>
+      </w:r>
+    </w:p>
+    <w:p>
+      <w:pPr>
+        <w:pStyle w:val="topic-bar"/>
+      </w:pPr>
+      <w:r>
+        <w:t xml:space="preserve">  );</w:t>
+      </w:r>
+    </w:p>
+    <w:p>
+      <w:pPr>
+        <w:pStyle w:val="Textbody"/>
+      </w:pPr>
+      <w:r>
+        <w:t xml:space="preserve">All times returned by the file timestamp query functions are in the usual </w:t>
+      </w:r>
+      <w:proofErr w:type="gramStart"/>
+      <w:r>
+        <w:t>Unix</w:t>
+      </w:r>
+      <w:proofErr w:type="gramEnd"/>
+      <w:r>
+        <w:t xml:space="preserve"> format of seconds since the beginning of 1970 (the "epoch"). In a similar way, </w:t>
+      </w:r>
+      <w:proofErr w:type="spellStart"/>
+      <w:r>
+        <w:rPr>
+          <w:rStyle w:val="codesnippetintext"/>
+        </w:rPr>
+        <w:t>sys_dayTime</w:t>
+      </w:r>
+      <w:proofErr w:type="spellEnd"/>
+      <w:r>
+        <w:t xml:space="preserve"> returns the current wall-clock time in that same format.</w:t>
+      </w:r>
+    </w:p>
+    <w:p>
+      <w:pPr>
+        <w:pStyle w:val="Textbody"/>
+      </w:pPr>
+      <w:proofErr w:type="spellStart"/>
+      <w:proofErr w:type="gramStart"/>
+      <w:r>
+        <w:rPr>
+          <w:rStyle w:val="codesnippetintext"/>
+        </w:rPr>
+        <w:t>sys_formatTime</w:t>
+      </w:r>
+      <w:proofErr w:type="spellEnd"/>
+      <w:proofErr w:type="gramEnd"/>
+      <w:r>
+        <w:t xml:space="preserve"> uses the C library's time formatting features to create human-readable time strings from any seconds-since-1970 epoch time. The </w:t>
+      </w:r>
+      <w:r>
+        <w:rPr>
+          <w:rStyle w:val="codesnippetintext"/>
+        </w:rPr>
+        <w:t>format</w:t>
+      </w:r>
+      <w:r>
+        <w:t xml:space="preserve"> string works rather like the format string for </w:t>
+      </w:r>
+      <w:r>
+        <w:rPr>
+          <w:rStyle w:val="codesnippetintext"/>
+        </w:rPr>
+        <w:t>$</w:t>
+      </w:r>
+      <w:proofErr w:type="spellStart"/>
+      <w:r>
+        <w:rPr>
+          <w:rStyle w:val="codesnippetintext"/>
+        </w:rPr>
+        <w:t>sformatf</w:t>
+      </w:r>
+      <w:proofErr w:type="spellEnd"/>
+      <w:r>
+        <w:t xml:space="preserve"> or </w:t>
+      </w:r>
+      <w:r>
+        <w:rPr>
+          <w:rStyle w:val="codesnippetintext"/>
+        </w:rPr>
+        <w:t>$display</w:t>
+      </w:r>
+      <w:r>
+        <w:t xml:space="preserve"> (it can include arbitrary plain text along with its </w:t>
+      </w:r>
+      <w:r>
+        <w:rPr>
+          <w:rStyle w:val="codesnippetintext"/>
+        </w:rPr>
+        <w:t>%X</w:t>
+      </w:r>
+      <w:r>
+        <w:t xml:space="preserve"> format placeholders) but the format placeholders are very different. They are described in full by the Unix/Linux man page </w:t>
+      </w:r>
+      <w:r>
+        <w:rPr>
+          <w:rStyle w:val="codesnippetintext"/>
+        </w:rPr>
+        <w:t>man 3 </w:t>
+      </w:r>
+      <w:proofErr w:type="spellStart"/>
+      <w:r>
+        <w:rPr>
+          <w:rStyle w:val="codesnippetintext"/>
+        </w:rPr>
+        <w:t>strftime</w:t>
+      </w:r>
+      <w:proofErr w:type="spellEnd"/>
+      <w:r>
+        <w:t>.</w:t>
+      </w:r>
+    </w:p>
+    <w:p>
+      <w:pPr>
+        <w:pStyle w:val="Heading2"/>
+      </w:pPr>
+      <w:r>
+        <w:t>High-resolution timer</w:t>
+      </w:r>
+    </w:p>
+    <w:p>
+      <w:pPr>
+        <w:pStyle w:val="topic-bar"/>
+      </w:pPr>
+      <w:proofErr w:type="gramStart"/>
+      <w:r>
+        <w:t>function</w:t>
+      </w:r>
+      <w:proofErr w:type="gramEnd"/>
+      <w:r>
+        <w:t xml:space="preserve"> automatic </w:t>
+      </w:r>
+      <w:proofErr w:type="spellStart"/>
+      <w:r>
+        <w:t>longint</w:t>
+      </w:r>
+      <w:proofErr w:type="spellEnd"/>
+      <w:r>
+        <w:t xml:space="preserve"> unsigned </w:t>
+      </w:r>
+      <w:proofErr w:type="spellStart"/>
+      <w:r>
+        <w:t>sys_nsTime</w:t>
+      </w:r>
+      <w:proofErr w:type="spellEnd"/>
+      <w:r>
+        <w:t>();</w:t>
+      </w:r>
+    </w:p>
+    <w:p>
+      <w:pPr>
+        <w:pStyle w:val="Textbody"/>
+      </w:pPr>
+      <w:proofErr w:type="spellStart"/>
+      <w:proofErr w:type="gramStart"/>
+      <w:r>
+        <w:rPr>
+          <w:rStyle w:val="codesnippetintext"/>
+        </w:rPr>
+        <w:t>sys_nsTime</w:t>
+      </w:r>
+      <w:proofErr w:type="spellEnd"/>
+      <w:proofErr w:type="gramEnd"/>
+      <w:r>
+        <w:t xml:space="preserve"> returns the highest available resolution real-time clock, scaled to nanoseconds. The exact resolution of this clock is not guaranteed, although 256ns resolution appears to be common on x86 Linux systems. It may be useful for performance measurements.</w:t>
+      </w:r>
+    </w:p>
+    <w:p>
+      <w:pPr>
+        <w:pStyle w:val="Heading2"/>
+      </w:pPr>
+      <w:r>
+        <w:t>Directory queries</w:t>
+      </w:r>
+    </w:p>
+    <w:p>
+      <w:pPr>
+        <w:pStyle w:val="topic-bar"/>
+      </w:pPr>
+      <w:proofErr w:type="gramStart"/>
+      <w:r>
+        <w:t>function</w:t>
+      </w:r>
+      <w:proofErr w:type="gramEnd"/>
+      <w:r>
+        <w:t xml:space="preserve"> automatic </w:t>
+      </w:r>
+      <w:proofErr w:type="spellStart"/>
+      <w:r>
+        <w:t>qs</w:t>
+      </w:r>
+      <w:proofErr w:type="spellEnd"/>
+      <w:r>
+        <w:t xml:space="preserve"> </w:t>
+      </w:r>
+      <w:proofErr w:type="spellStart"/>
+      <w:r>
+        <w:t>sys_fileGlob</w:t>
+      </w:r>
+      <w:proofErr w:type="spellEnd"/>
+      <w:r>
+        <w:t xml:space="preserve">(string </w:t>
+      </w:r>
+      <w:proofErr w:type="spellStart"/>
+      <w:r>
+        <w:t>wildPath</w:t>
+      </w:r>
+      <w:proofErr w:type="spellEnd"/>
+      <w:r>
+        <w:t>);</w:t>
+      </w:r>
+    </w:p>
+    <w:p>
+      <w:pPr>
+        <w:pStyle w:val="topic-bar"/>
+      </w:pPr>
+      <w:proofErr w:type="gramStart"/>
+      <w:r>
+        <w:t>function</w:t>
+      </w:r>
+      <w:proofErr w:type="gramEnd"/>
+      <w:r>
+        <w:t xml:space="preserve"> automatic string </w:t>
+      </w:r>
+      <w:proofErr w:type="spellStart"/>
+      <w:r>
+        <w:t>sys_getCwd</w:t>
+      </w:r>
+      <w:proofErr w:type="spellEnd"/>
+      <w:r>
+        <w:t>();</w:t>
+      </w:r>
+    </w:p>
+    <w:p>
+      <w:pPr>
+        <w:pStyle w:val="Textbody"/>
+      </w:pPr>
+      <w:proofErr w:type="spellStart"/>
+      <w:proofErr w:type="gramStart"/>
+      <w:r>
+        <w:rPr>
+          <w:rStyle w:val="codesnippetintext"/>
+        </w:rPr>
+        <w:t>sys_getCwd</w:t>
+      </w:r>
+      <w:proofErr w:type="spellEnd"/>
+      <w:proofErr w:type="gramEnd"/>
+      <w:r>
+        <w:t xml:space="preserve"> returns the full path of the current working directory.</w:t>
+      </w:r>
+    </w:p>
+    <w:p>
+      <w:pPr>
+        <w:pStyle w:val="Textbody"/>
+      </w:pPr>
+      <w:proofErr w:type="spellStart"/>
+      <w:proofErr w:type="gramStart"/>
+      <w:r>
+        <w:rPr>
+          <w:rStyle w:val="codesnippetintext"/>
+        </w:rPr>
+        <w:t>sys_fileGlob</w:t>
+      </w:r>
+      <w:proofErr w:type="spellEnd"/>
+      <w:proofErr w:type="gramEnd"/>
+      <w:r>
+        <w:t xml:space="preserve"> returns a queue of strings containing all files that match the shell glob pattern </w:t>
+      </w:r>
+      <w:proofErr w:type="spellStart"/>
+      <w:r>
+        <w:rPr>
+          <w:rStyle w:val="codesnippetintext"/>
+        </w:rPr>
+        <w:t>wildPath</w:t>
+      </w:r>
+      <w:proofErr w:type="spellEnd"/>
+      <w:r>
+        <w:t xml:space="preserve">, using the normal shell wildcard characters </w:t>
+      </w:r>
+      <w:r>
+        <w:rPr>
+          <w:rStyle w:val="codesnippetintext"/>
+        </w:rPr>
+        <w:t>*</w:t>
+      </w:r>
+      <w:r>
+        <w:t xml:space="preserve"> and </w:t>
+      </w:r>
+      <w:r>
+        <w:rPr>
+          <w:rStyle w:val="codesnippetintext"/>
+        </w:rPr>
+        <w:t>?</w:t>
+      </w:r>
+      <w:r>
+        <w:t>.</w:t>
+      </w:r>
+      <w:r>
+        <w:t xml:space="preserve"> It provides a convenient way to determine the files that exist in a certain directory.</w:t>
+      </w:r>
+    </w:p>
+    <w:p>
+      <w:pPr>
+        <w:pStyle w:val="Heading2"/>
+      </w:pPr>
+      <w:r>
+        <w:t>Environment variables</w:t>
+      </w:r>
+    </w:p>
+    <w:p>
+      <w:pPr>
+        <w:pStyle w:val="topic-bar"/>
+      </w:pPr>
+      <w:proofErr w:type="gramStart"/>
+      <w:r>
+        <w:t>function</w:t>
+      </w:r>
+      <w:proofErr w:type="gramEnd"/>
+      <w:r>
+        <w:t xml:space="preserve"> automatic string </w:t>
+      </w:r>
+      <w:proofErr w:type="spellStart"/>
+      <w:r>
+        <w:t>sys_getEnv</w:t>
+      </w:r>
+      <w:proofErr w:type="spellEnd"/>
+      <w:r>
+        <w:t xml:space="preserve">(string </w:t>
+      </w:r>
+      <w:proofErr w:type="spellStart"/>
+      <w:r>
+        <w:t>envVar</w:t>
+      </w:r>
+      <w:proofErr w:type="spellEnd"/>
+      <w:r>
+        <w:t>);</w:t>
+      </w:r>
+    </w:p>
+    <w:p>
+      <w:pPr>
+        <w:pStyle w:val="topic-bar"/>
+      </w:pPr>
+      <w:proofErr w:type="gramStart"/>
+      <w:r>
+        <w:t>function</w:t>
+      </w:r>
+      <w:proofErr w:type="gramEnd"/>
+      <w:r>
+        <w:t xml:space="preserve"> automatic bit    </w:t>
+      </w:r>
+      <w:proofErr w:type="spellStart"/>
+      <w:r>
+        <w:t>sys_hasEnv</w:t>
+      </w:r>
+      <w:proofErr w:type="spellEnd"/>
+      <w:r>
+        <w:t xml:space="preserve">(string </w:t>
+      </w:r>
+      <w:proofErr w:type="spellStart"/>
+      <w:r>
+        <w:t>envVar</w:t>
+      </w:r>
+      <w:proofErr w:type="spellEnd"/>
+      <w:r>
+        <w:t>);</w:t>
+      </w:r>
+    </w:p>
+    <w:p>
+      <w:pPr>
+        <w:pStyle w:val="Textbody"/>
+      </w:pPr>
+      <w:proofErr w:type="spellStart"/>
+      <w:proofErr w:type="gramStart"/>
+      <w:r>
+        <w:rPr>
+          <w:rStyle w:val="codesnippetintext"/>
+        </w:rPr>
+        <w:t>sys_getEnv</w:t>
+      </w:r>
+      <w:proofErr w:type="spellEnd"/>
+      <w:proofErr w:type="gramEnd"/>
+      <w:r>
+        <w:t xml:space="preserve"> returns the value of the chosen environment variable, or the empty string if the variable does not exist. </w:t>
+      </w:r>
+      <w:proofErr w:type="spellStart"/>
+      <w:proofErr w:type="gramStart"/>
+      <w:r>
+        <w:rPr>
+          <w:rStyle w:val="codesnippetintext"/>
+        </w:rPr>
+        <w:t>sys_hasEnv</w:t>
+      </w:r>
+      <w:proofErr w:type="spellEnd"/>
+      <w:proofErr w:type="gramEnd"/>
+      <w:r>
+        <w:t xml:space="preserve"> returns 1 if the chosen environment variable exists, 0 if it does not. Note that an empty string result from </w:t>
+      </w:r>
+      <w:proofErr w:type="spellStart"/>
+      <w:r>
+        <w:rPr>
+          <w:rStyle w:val="codesnippetintext"/>
+        </w:rPr>
+        <w:t>sys_getEnv</w:t>
+      </w:r>
+      <w:proofErr w:type="spellEnd"/>
+      <w:r>
+        <w:t xml:space="preserve"> is ambiguous, because it is possible (and, indeed, quite useful) to define an environment variable that has no value.</w:t>
+      </w:r>
     </w:p>
     <w:p>
       <w:pPr>
         <w:pStyle w:val="Heading1"/>
       </w:pPr>
-      <w:bookmarkStart w:id="3" w:name="_Ref381313729"/>
+      <w:bookmarkStart w:id="5" w:name="_Ref381313729"/>
       <w:proofErr w:type="spellStart"/>
       <w:proofErr w:type="gramStart"/>
       <w:r>
@@ -7984,7 +10004,7 @@
       <w:r>
         <w:t xml:space="preserve"> error management</w:t>
       </w:r>
-      <w:bookmarkEnd w:id="3"/>
+      <w:bookmarkEnd w:id="5"/>
     </w:p>
     <w:p>
       <w:pPr>
@@ -8749,12 +10769,12 @@
       <w:pPr>
         <w:pStyle w:val="Heading1"/>
       </w:pPr>
-      <w:bookmarkStart w:id="4" w:name="_Ref381415453"/>
+      <w:bookmarkStart w:id="6" w:name="_Ref381415453"/>
       <w:r>
         <w:lastRenderedPageBreak/>
         <w:t>Miscellaneous functions</w:t>
       </w:r>
-      <w:bookmarkEnd w:id="4"/>
+      <w:bookmarkEnd w:id="6"/>
     </w:p>
     <w:p>
       <w:pPr>
@@ -10349,10 +12369,38 @@
     </w:p>
     <w:p>
       <w:pPr>
+        <w:pStyle w:val="Textbody"/>
+      </w:pPr>
+      <w:r>
+        <w:lastRenderedPageBreak/>
+        <w:t xml:space="preserve">Note that the placeholder type </w:t>
+      </w:r>
+      <w:proofErr w:type="spellStart"/>
+      <w:r>
+        <w:rPr>
+          <w:rStyle w:val="codesnippetintext"/>
+        </w:rPr>
+        <w:t>qe</w:t>
+      </w:r>
+      <w:proofErr w:type="spellEnd"/>
+      <w:r>
+        <w:t xml:space="preserve"> is </w:t>
+      </w:r>
+      <w:r>
+        <w:rPr>
+          <w:i/>
+        </w:rPr>
+        <w:t>not</w:t>
+      </w:r>
+      <w:r>
+        <w:t xml:space="preserve"> visible to user code; you must instead create your own type that is a queue of the required enumeration type.</w:t>
+      </w:r>
+    </w:p>
+    <w:p>
+      <w:pPr>
         <w:pStyle w:val="Heading3"/>
       </w:pPr>
       <w:r>
-        <w:lastRenderedPageBreak/>
         <w:t>Wildcard matching of a value to an enumeration</w:t>
       </w:r>
     </w:p>
@@ -10495,34 +12543,1088 @@
     </w:p>
     <w:p>
       <w:pPr>
-        <w:pStyle w:val="Caption"/>
-      </w:pPr>
-      <w:proofErr w:type="gramStart"/>
-      <w:r>
+        <w:pStyle w:val="Textbody"/>
+        <w:numPr>
+          <w:ilvl w:val="0"/>
+          <w:numId w:val="25"/>
+        </w:numPr>
+        <w:rPr>
+          <w:lang w:eastAsia="en-GB"/>
+        </w:rPr>
+      </w:pPr>
+      <w:proofErr w:type="gramStart"/>
+      <w:r>
+        <w:rPr>
+          <w:lang w:eastAsia="en-GB"/>
+        </w:rPr>
         <w:t>the</w:t>
       </w:r>
       <w:proofErr w:type="gramEnd"/>
       <w:r>
+        <w:rPr>
+          <w:lang w:eastAsia="en-GB"/>
+        </w:rPr>
         <w:t xml:space="preserve"> function throws an error, which (as usual) can be handled by the user if per-process user error handling has been specified as described in section </w:t>
       </w:r>
       <w:r>
+        <w:rPr>
+          <w:lang w:eastAsia="en-GB"/>
+        </w:rPr>
         <w:fldChar w:fldCharType="begin"/>
       </w:r>
       <w:r>
+        <w:rPr>
+          <w:lang w:eastAsia="en-GB"/>
+        </w:rPr>
         <w:instrText xml:space="preserve"> REF _Ref381313729 \w \h </w:instrText>
       </w:r>
       <w:r>
+        <w:rPr>
+          <w:lang w:eastAsia="en-GB"/>
+        </w:rPr>
+      </w:r>
+      <w:r>
+        <w:rPr>
+          <w:lang w:eastAsia="en-GB"/>
+        </w:rPr>
         <w:fldChar w:fldCharType="separate"/>
       </w:r>
       <w:r>
+        <w:rPr>
+          <w:lang w:eastAsia="en-GB"/>
+        </w:rPr>
         <w:t>9</w:t>
       </w:r>
       <w:r>
+        <w:rPr>
+          <w:lang w:eastAsia="en-GB"/>
+        </w:rPr>
         <w:fldChar w:fldCharType="end"/>
       </w:r>
       <w:r>
+        <w:rPr>
+          <w:lang w:eastAsia="en-GB"/>
+        </w:rPr>
         <w:t>.</w:t>
       </w:r>
+    </w:p>
+    <w:p>
+      <w:pPr>
+        <w:pStyle w:val="Textbody"/>
+      </w:pPr>
+      <w:r>
+        <w:t xml:space="preserve">For example, suppose we have </w:t>
+      </w:r>
+      <w:proofErr w:type="spellStart"/>
+      <w:r>
+        <w:t>opcodes</w:t>
+      </w:r>
+      <w:proofErr w:type="spellEnd"/>
+      <w:r>
+        <w:t xml:space="preserve"> for a simple microprocessor, defined by this </w:t>
+      </w:r>
+      <w:proofErr w:type="spellStart"/>
+      <w:r>
+        <w:t>enum</w:t>
+      </w:r>
+      <w:proofErr w:type="spellEnd"/>
+      <w:r>
+        <w:t>:</w:t>
+      </w:r>
+    </w:p>
+    <w:p>
+      <w:pPr>
+        <w:pStyle w:val="PreformattedText"/>
+      </w:pPr>
+      <w:proofErr w:type="spellStart"/>
+      <w:proofErr w:type="gramStart"/>
+      <w:r>
+        <w:t>typedef</w:t>
+      </w:r>
+      <w:proofErr w:type="spellEnd"/>
+      <w:proofErr w:type="gramEnd"/>
+      <w:r>
+        <w:t xml:space="preserve"> </w:t>
+      </w:r>
+      <w:proofErr w:type="spellStart"/>
+      <w:r>
+        <w:t>enum</w:t>
+      </w:r>
+      <w:proofErr w:type="spellEnd"/>
+      <w:r>
+        <w:t xml:space="preserve"> bit [7:0] {</w:t>
+      </w:r>
+    </w:p>
+    <w:p>
+      <w:pPr>
+        <w:pStyle w:val="PreformattedText"/>
+      </w:pPr>
+      <w:r>
+        <w:t xml:space="preserve">  ADD = 8'b00_xxx_xxx, // 2-bit </w:t>
+      </w:r>
+      <w:proofErr w:type="spellStart"/>
+      <w:r>
+        <w:t>opcode</w:t>
+      </w:r>
+      <w:proofErr w:type="spellEnd"/>
+      <w:r>
+        <w:t>, two 3-bit register addresses</w:t>
+      </w:r>
+    </w:p>
+    <w:p>
+      <w:pPr>
+        <w:pStyle w:val="PreformattedText"/>
+      </w:pPr>
+      <w:r>
+        <w:t xml:space="preserve">  SUB = 8'b01_xxx_xxx, // similar</w:t>
+      </w:r>
+    </w:p>
+    <w:p>
+      <w:pPr>
+        <w:pStyle w:val="PreformattedText"/>
+      </w:pPr>
+      <w:r>
+        <w:t xml:space="preserve">  ...</w:t>
+      </w:r>
+    </w:p>
+    <w:p>
+      <w:pPr>
+        <w:pStyle w:val="PreformattedText"/>
+      </w:pPr>
+      <w:r>
+        <w:t xml:space="preserve">  SHIFT = 8'b11_xxx_00x, // 3-bit </w:t>
+      </w:r>
+      <w:proofErr w:type="spellStart"/>
+      <w:r>
+        <w:t>reg</w:t>
+      </w:r>
+      <w:proofErr w:type="spellEnd"/>
+      <w:r>
+        <w:t xml:space="preserve"> </w:t>
+      </w:r>
+      <w:proofErr w:type="spellStart"/>
+      <w:r>
+        <w:t>adrs</w:t>
+      </w:r>
+      <w:proofErr w:type="spellEnd"/>
+      <w:r>
+        <w:t>, 1-bit shift direction</w:t>
+      </w:r>
+    </w:p>
+    <w:p>
+      <w:pPr>
+        <w:pStyle w:val="PreformattedText"/>
+      </w:pPr>
+      <w:r>
+        <w:t xml:space="preserve">  ...</w:t>
+      </w:r>
+    </w:p>
+    <w:p>
+      <w:pPr>
+        <w:pStyle w:val="PreformattedText"/>
+      </w:pPr>
+      <w:r>
+        <w:t xml:space="preserve">} </w:t>
+      </w:r>
+      <w:proofErr w:type="spellStart"/>
+      <w:r>
+        <w:t>opcode_enum</w:t>
+      </w:r>
+      <w:proofErr w:type="spellEnd"/>
+      <w:r>
+        <w:t>;</w:t>
+      </w:r>
+    </w:p>
+    <w:p>
+      <w:pPr>
+        <w:pStyle w:val="Textbody"/>
+      </w:pPr>
+      <w:r>
+        <w:t xml:space="preserve">Now we observe the processor's instruction register, and we wish to decide which </w:t>
+      </w:r>
+      <w:proofErr w:type="spellStart"/>
+      <w:r>
+        <w:t>opcode</w:t>
+      </w:r>
+      <w:proofErr w:type="spellEnd"/>
+      <w:r>
+        <w:t xml:space="preserve"> is present. A simple match operation won't work, because of the varying bit positions of the wildcard Xs. However, the </w:t>
+      </w:r>
+      <w:r>
+        <w:rPr>
+          <w:rStyle w:val="codesnippetintext"/>
+        </w:rPr>
+        <w:t>match()</w:t>
+      </w:r>
+      <w:r>
+        <w:t xml:space="preserve"> method of </w:t>
+      </w:r>
+      <w:proofErr w:type="spellStart"/>
+      <w:r>
+        <w:rPr>
+          <w:rStyle w:val="codesnippetintext"/>
+        </w:rPr>
+        <w:t>EnumUtils</w:t>
+      </w:r>
+      <w:proofErr w:type="spellEnd"/>
+      <w:r>
+        <w:t xml:space="preserve"> will do the job, effectively scanning through all possible </w:t>
+      </w:r>
+      <w:proofErr w:type="spellStart"/>
+      <w:r>
+        <w:t>enum</w:t>
+      </w:r>
+      <w:proofErr w:type="spellEnd"/>
+      <w:r>
+        <w:t xml:space="preserve"> values and comparing them with the instruction value using </w:t>
+      </w:r>
+      <w:r>
+        <w:rPr>
+          <w:rStyle w:val="codesnippetintext"/>
+        </w:rPr>
+        <w:t>==?</w:t>
+      </w:r>
+      <w:r>
+        <w:t xml:space="preserve"> </w:t>
+      </w:r>
+      <w:proofErr w:type="gramStart"/>
+      <w:r>
+        <w:t>comparison</w:t>
+      </w:r>
+      <w:proofErr w:type="gramEnd"/>
+      <w:r>
+        <w:t>:</w:t>
+      </w:r>
+    </w:p>
+    <w:p>
+      <w:pPr>
+        <w:pStyle w:val="PreformattedText"/>
+      </w:pPr>
+      <w:proofErr w:type="gramStart"/>
+      <w:r>
+        <w:t>bit</w:t>
+      </w:r>
+      <w:proofErr w:type="gramEnd"/>
+      <w:r>
+        <w:t xml:space="preserve"> [7:0] instruction;</w:t>
+      </w:r>
+    </w:p>
+    <w:p>
+      <w:pPr>
+        <w:pStyle w:val="PreformattedText"/>
+      </w:pPr>
+      <w:proofErr w:type="spellStart"/>
+      <w:proofErr w:type="gramStart"/>
+      <w:r>
+        <w:t>opcode_enum</w:t>
+      </w:r>
+      <w:proofErr w:type="spellEnd"/>
+      <w:proofErr w:type="gramEnd"/>
+      <w:r>
+        <w:t xml:space="preserve"> </w:t>
+      </w:r>
+      <w:proofErr w:type="spellStart"/>
+      <w:r>
+        <w:t>opcode</w:t>
+      </w:r>
+      <w:proofErr w:type="spellEnd"/>
+      <w:r>
+        <w:t>;</w:t>
+      </w:r>
+    </w:p>
+    <w:p>
+      <w:pPr>
+        <w:pStyle w:val="PreformattedText"/>
+      </w:pPr>
+      <w:r>
+        <w:t>// pick value out of the instruction register somehow</w:t>
+      </w:r>
+    </w:p>
+    <w:p>
+      <w:pPr>
+        <w:pStyle w:val="PreformattedText"/>
+      </w:pPr>
+      <w:proofErr w:type="gramStart"/>
+      <w:r>
+        <w:t>instruction</w:t>
+      </w:r>
+      <w:proofErr w:type="gramEnd"/>
+      <w:r>
+        <w:t xml:space="preserve"> = ...;</w:t>
+      </w:r>
+    </w:p>
+    <w:p>
+      <w:pPr>
+        <w:pStyle w:val="PreformattedText"/>
+      </w:pPr>
+      <w:r>
+        <w:t xml:space="preserve">// find which </w:t>
+      </w:r>
+      <w:proofErr w:type="spellStart"/>
+      <w:r>
+        <w:t>opcode</w:t>
+      </w:r>
+      <w:proofErr w:type="spellEnd"/>
+      <w:r>
+        <w:t xml:space="preserve"> it represents</w:t>
+      </w:r>
+    </w:p>
+    <w:p>
+      <w:pPr>
+        <w:pStyle w:val="PreformattedText"/>
+      </w:pPr>
+      <w:proofErr w:type="spellStart"/>
+      <w:proofErr w:type="gramStart"/>
+      <w:r>
+        <w:t>opcode</w:t>
+      </w:r>
+      <w:proofErr w:type="spellEnd"/>
+      <w:proofErr w:type="gramEnd"/>
+      <w:r>
+        <w:t xml:space="preserve"> = </w:t>
+      </w:r>
+      <w:proofErr w:type="spellStart"/>
+      <w:r>
+        <w:t>EnumUtils</w:t>
+      </w:r>
+      <w:proofErr w:type="spellEnd"/>
+      <w:r>
+        <w:t>#(</w:t>
+      </w:r>
+      <w:proofErr w:type="spellStart"/>
+      <w:r>
+        <w:t>opcode_enum</w:t>
+      </w:r>
+      <w:proofErr w:type="spellEnd"/>
+      <w:r>
+        <w:t>)::match(instruction);</w:t>
+      </w:r>
+    </w:p>
+    <w:p>
+      <w:pPr>
+        <w:pStyle w:val="Textbody"/>
+      </w:pPr>
+      <w:r>
+        <w:t xml:space="preserve">Note that in this example we have directly used the appropriate specialization of </w:t>
+      </w:r>
+      <w:proofErr w:type="spellStart"/>
+      <w:r>
+        <w:rPr>
+          <w:rStyle w:val="codesnippetintext"/>
+        </w:rPr>
+        <w:t>EnumUtils</w:t>
+      </w:r>
+      <w:proofErr w:type="spellEnd"/>
+      <w:r>
+        <w:t xml:space="preserve">, without creating any named </w:t>
+      </w:r>
+      <w:proofErr w:type="spellStart"/>
+      <w:r>
+        <w:t>typedef</w:t>
+      </w:r>
+      <w:proofErr w:type="spellEnd"/>
+      <w:r>
+        <w:t xml:space="preserve">. Either method is appropriate; you are free to choose whichever is clearer or more convenient in your code. </w:t>
+      </w:r>
+    </w:p>
+    <w:p>
+      <w:pPr>
+        <w:pStyle w:val="Heading1"/>
+      </w:pPr>
+      <w:r>
+        <w:lastRenderedPageBreak/>
+        <w:t>Utility macros</w:t>
+      </w:r>
+    </w:p>
+    <w:p>
+      <w:pPr>
+        <w:pStyle w:val="Textbody"/>
+        <w:rPr>
+          <w:lang w:eastAsia="en-GB"/>
+        </w:rPr>
+      </w:pPr>
+      <w:r>
+        <w:rPr>
+          <w:lang w:eastAsia="en-GB"/>
+        </w:rPr>
+        <w:t>The library provides a small number of utility macros.</w:t>
+      </w:r>
+    </w:p>
+    <w:p>
+      <w:pPr>
+        <w:pStyle w:val="Heading2"/>
+      </w:pPr>
+      <w:proofErr w:type="spellStart"/>
+      <w:r>
+        <w:t>foreach_enum</w:t>
+      </w:r>
+      <w:proofErr w:type="spellEnd"/>
+    </w:p>
+    <w:p>
+      <w:pPr>
+        <w:pStyle w:val="Textbody"/>
+      </w:pPr>
+      <w:r>
+        <w:rPr>
+          <w:lang w:eastAsia="en-GB"/>
+        </w:rPr>
+        <w:t xml:space="preserve">It is sometimes useful to iterate over the set of values in an enumerated type. Although this is not difficult to do in </w:t>
+      </w:r>
+      <w:proofErr w:type="spellStart"/>
+      <w:r>
+        <w:rPr>
+          <w:lang w:eastAsia="en-GB"/>
+        </w:rPr>
+        <w:t>SystemVerilog</w:t>
+      </w:r>
+      <w:proofErr w:type="spellEnd"/>
+      <w:r>
+        <w:rPr>
+          <w:lang w:eastAsia="en-GB"/>
+        </w:rPr>
+        <w:t xml:space="preserve">, the required code pattern is somewhat clumsy and obscures the intent of the code. To ease this problem, </w:t>
+      </w:r>
+      <w:proofErr w:type="spellStart"/>
+      <w:r>
+        <w:rPr>
+          <w:rStyle w:val="codesnippetintext"/>
+        </w:rPr>
+        <w:t>svlib</w:t>
+      </w:r>
+      <w:proofErr w:type="spellEnd"/>
+      <w:r>
+        <w:t xml:space="preserve"> offers a macro that provides iteration over an enumeration in a similar style to a </w:t>
+      </w:r>
+      <w:proofErr w:type="spellStart"/>
+      <w:r>
+        <w:t>foreach</w:t>
+      </w:r>
+      <w:proofErr w:type="spellEnd"/>
+      <w:r>
+        <w:t>-loop.</w:t>
+      </w:r>
+    </w:p>
+    <w:p>
+      <w:pPr>
+        <w:pStyle w:val="PreformattedText"/>
+      </w:pPr>
+      <w:proofErr w:type="spellStart"/>
+      <w:proofErr w:type="gramStart"/>
+      <w:r>
+        <w:t>typedef</w:t>
+      </w:r>
+      <w:proofErr w:type="spellEnd"/>
+      <w:proofErr w:type="gramEnd"/>
+      <w:r>
+        <w:t xml:space="preserve"> </w:t>
+      </w:r>
+      <w:proofErr w:type="spellStart"/>
+      <w:r>
+        <w:t>enum</w:t>
+      </w:r>
+      <w:proofErr w:type="spellEnd"/>
+      <w:r>
+        <w:t xml:space="preserve"> {FIRST = 1, SECOND = 5, THIRD = 3} </w:t>
+      </w:r>
+      <w:proofErr w:type="spellStart"/>
+      <w:r>
+        <w:t>ordinal_enum</w:t>
+      </w:r>
+      <w:proofErr w:type="spellEnd"/>
+      <w:r>
+        <w:t>;</w:t>
+      </w:r>
+    </w:p>
+    <w:p>
+      <w:pPr>
+        <w:pStyle w:val="PreformattedText"/>
+      </w:pPr>
+      <w:r>
+        <w:t>...</w:t>
+      </w:r>
+    </w:p>
+    <w:p>
+      <w:pPr>
+        <w:pStyle w:val="PreformattedText"/>
+      </w:pPr>
+      <w:r>
+        <w:t>`</w:t>
+      </w:r>
+      <w:proofErr w:type="spellStart"/>
+      <w:r>
+        <w:t>foreach_</w:t>
+      </w:r>
+      <w:proofErr w:type="gramStart"/>
+      <w:r>
+        <w:t>enum</w:t>
+      </w:r>
+      <w:proofErr w:type="spellEnd"/>
+      <w:r>
+        <w:t>(</w:t>
+      </w:r>
+      <w:proofErr w:type="spellStart"/>
+      <w:proofErr w:type="gramEnd"/>
+      <w:r>
+        <w:t>ordinal_enum</w:t>
+      </w:r>
+      <w:proofErr w:type="spellEnd"/>
+      <w:r>
+        <w:t>, value)</w:t>
+      </w:r>
+    </w:p>
+    <w:p>
+      <w:pPr>
+        <w:pStyle w:val="PreformattedText"/>
+      </w:pPr>
+      <w:r>
+        <w:t xml:space="preserve">  $</w:t>
+      </w:r>
+      <w:proofErr w:type="gramStart"/>
+      <w:r>
+        <w:t>display(</w:t>
+      </w:r>
+      <w:proofErr w:type="gramEnd"/>
+      <w:r>
+        <w:t>"%s has integral value %0d", value.name, value);</w:t>
+      </w:r>
+    </w:p>
+    <w:p>
+      <w:pPr>
+        <w:pStyle w:val="Textbody"/>
+      </w:pPr>
+      <w:r>
+        <w:t>The variable (</w:t>
+      </w:r>
+      <w:r>
+        <w:rPr>
+          <w:rStyle w:val="codesnippetintext"/>
+        </w:rPr>
+        <w:t>value</w:t>
+      </w:r>
+      <w:r>
+        <w:t xml:space="preserve"> in this example) is declared, locally, as a variable of the </w:t>
+      </w:r>
+      <w:proofErr w:type="spellStart"/>
+      <w:r>
+        <w:t>enum</w:t>
+      </w:r>
+      <w:proofErr w:type="spellEnd"/>
+      <w:r>
+        <w:t xml:space="preserve"> type, just as the iteration variable in a </w:t>
+      </w:r>
+      <w:proofErr w:type="spellStart"/>
+      <w:r>
+        <w:t>foreach</w:t>
+      </w:r>
+      <w:proofErr w:type="spellEnd"/>
+      <w:r>
+        <w:t xml:space="preserve">-loop is declared locally. You can choose any name you wish for this variable, so long as it is a legal </w:t>
+      </w:r>
+      <w:proofErr w:type="spellStart"/>
+      <w:r>
+        <w:t>SystemVerilog</w:t>
+      </w:r>
+      <w:proofErr w:type="spellEnd"/>
+      <w:r>
+        <w:t xml:space="preserve"> identifier. The output from this example will be:</w:t>
+      </w:r>
+    </w:p>
+    <w:p>
+      <w:pPr>
+        <w:pStyle w:val="PreformattedText"/>
+      </w:pPr>
+      <w:r>
+        <w:tab/>
+        <w:t>FIRST has integral value 1</w:t>
+      </w:r>
+    </w:p>
+    <w:p>
+      <w:pPr>
+        <w:pStyle w:val="PreformattedText"/>
+      </w:pPr>
+      <w:r>
+        <w:tab/>
+        <w:t>SECOND has integral value 5</w:t>
+      </w:r>
+    </w:p>
+    <w:p>
+      <w:pPr>
+        <w:pStyle w:val="PreformattedText"/>
+      </w:pPr>
+      <w:r>
+        <w:tab/>
+        <w:t>THIRD has integral value 3</w:t>
+      </w:r>
+    </w:p>
+    <w:p>
+      <w:pPr>
+        <w:pStyle w:val="Textbody"/>
+      </w:pPr>
+      <w:r>
+        <w:t xml:space="preserve">Like any other loop construct, </w:t>
+      </w:r>
+      <w:proofErr w:type="spellStart"/>
+      <w:r>
+        <w:rPr>
+          <w:rStyle w:val="codesnippetintext"/>
+        </w:rPr>
+        <w:t>foreach_enum</w:t>
+      </w:r>
+      <w:proofErr w:type="spellEnd"/>
+      <w:r>
+        <w:t xml:space="preserve"> can be used with begin</w:t>
+      </w:r>
+      <w:proofErr w:type="gramStart"/>
+      <w:r>
+        <w:t>..end</w:t>
+      </w:r>
+      <w:proofErr w:type="gramEnd"/>
+      <w:r>
+        <w:t xml:space="preserve">. Additionally, you can provide a third argument which is a locally declared variable of </w:t>
+      </w:r>
+      <w:proofErr w:type="spellStart"/>
+      <w:r>
+        <w:rPr>
+          <w:rStyle w:val="codesnippetintext"/>
+        </w:rPr>
+        <w:t>int</w:t>
+      </w:r>
+      <w:proofErr w:type="spellEnd"/>
+      <w:r>
+        <w:t xml:space="preserve"> type; this variable simply counts from 0 to </w:t>
+      </w:r>
+      <w:r>
+        <w:rPr>
+          <w:rStyle w:val="codesnippetintext"/>
+        </w:rPr>
+        <w:t>num</w:t>
+      </w:r>
+      <w:r>
+        <w:t xml:space="preserve">-1 (where </w:t>
+      </w:r>
+      <w:r>
+        <w:rPr>
+          <w:rStyle w:val="codesnippetintext"/>
+        </w:rPr>
+        <w:t>num</w:t>
+      </w:r>
+      <w:r>
+        <w:t xml:space="preserve"> is the number of named values in the enumeration type):</w:t>
+      </w:r>
+    </w:p>
+    <w:p>
+      <w:pPr>
+        <w:pStyle w:val="PreformattedText"/>
+      </w:pPr>
+      <w:r>
+        <w:t>`</w:t>
+      </w:r>
+      <w:proofErr w:type="spellStart"/>
+      <w:r>
+        <w:t>foreach_</w:t>
+      </w:r>
+      <w:proofErr w:type="gramStart"/>
+      <w:r>
+        <w:t>enum</w:t>
+      </w:r>
+      <w:proofErr w:type="spellEnd"/>
+      <w:r>
+        <w:t>(</w:t>
+      </w:r>
+      <w:proofErr w:type="spellStart"/>
+      <w:proofErr w:type="gramEnd"/>
+      <w:r>
+        <w:t>ordinal_enum</w:t>
+      </w:r>
+      <w:proofErr w:type="spellEnd"/>
+      <w:r>
+        <w:t>, value, j) begin</w:t>
+      </w:r>
+    </w:p>
+    <w:p>
+      <w:pPr>
+        <w:pStyle w:val="PreformattedText"/>
+      </w:pPr>
+      <w:r>
+        <w:t xml:space="preserve">  </w:t>
+      </w:r>
+      <w:proofErr w:type="gramStart"/>
+      <w:r>
+        <w:t>if</w:t>
+      </w:r>
+      <w:proofErr w:type="gramEnd"/>
+      <w:r>
+        <w:t xml:space="preserve"> (j==0)</w:t>
+      </w:r>
+    </w:p>
+    <w:p>
+      <w:pPr>
+        <w:pStyle w:val="PreformattedText"/>
+      </w:pPr>
+      <w:r>
+        <w:t xml:space="preserve">    $</w:t>
+      </w:r>
+      <w:proofErr w:type="gramStart"/>
+      <w:r>
+        <w:t>display(</w:t>
+      </w:r>
+      <w:proofErr w:type="gramEnd"/>
+      <w:r>
+        <w:t>"Skipping the first value");</w:t>
+      </w:r>
+    </w:p>
+    <w:p>
+      <w:pPr>
+        <w:pStyle w:val="PreformattedText"/>
+      </w:pPr>
+      <w:r>
+        <w:t xml:space="preserve">  </w:t>
+      </w:r>
+      <w:proofErr w:type="gramStart"/>
+      <w:r>
+        <w:t>else</w:t>
+      </w:r>
+      <w:proofErr w:type="gramEnd"/>
+    </w:p>
+    <w:p>
+      <w:pPr>
+        <w:pStyle w:val="PreformattedText"/>
+      </w:pPr>
+      <w:r>
+        <w:t xml:space="preserve">    $</w:t>
+      </w:r>
+      <w:proofErr w:type="gramStart"/>
+      <w:r>
+        <w:t>display(</w:t>
+      </w:r>
+      <w:proofErr w:type="gramEnd"/>
+      <w:r>
+        <w:t>"Value at position %0d is %s(%0d)",</w:t>
+      </w:r>
+    </w:p>
+    <w:p>
+      <w:pPr>
+        <w:pStyle w:val="PreformattedText"/>
+      </w:pPr>
+      <w:r>
+        <w:t xml:space="preserve">                              </w:t>
+      </w:r>
+      <w:proofErr w:type="gramStart"/>
+      <w:r>
+        <w:t>j</w:t>
+      </w:r>
+      <w:proofErr w:type="gramEnd"/>
+      <w:r>
+        <w:t>, value.name, value);</w:t>
+      </w:r>
+    </w:p>
+    <w:p>
+      <w:pPr>
+        <w:pStyle w:val="PreformattedText"/>
+      </w:pPr>
+      <w:proofErr w:type="gramStart"/>
+      <w:r>
+        <w:t>end</w:t>
+      </w:r>
+      <w:proofErr w:type="gramEnd"/>
+    </w:p>
+    <w:p>
+      <w:pPr>
+        <w:pStyle w:val="Textbody"/>
+      </w:pPr>
+      <w:r>
+        <w:t>The output from that example is:</w:t>
+      </w:r>
+    </w:p>
+    <w:p>
+      <w:pPr>
+        <w:pStyle w:val="PreformattedText"/>
+      </w:pPr>
+      <w:r>
+        <w:tab/>
+        <w:t>Skipping the first value</w:t>
+      </w:r>
+    </w:p>
+    <w:p>
+      <w:pPr>
+        <w:pStyle w:val="PreformattedText"/>
+      </w:pPr>
+      <w:r>
+        <w:tab/>
+        <w:t xml:space="preserve">Value at position 1 is </w:t>
+      </w:r>
+      <w:proofErr w:type="gramStart"/>
+      <w:r>
+        <w:t>SECOND(</w:t>
+      </w:r>
+      <w:proofErr w:type="gramEnd"/>
+      <w:r>
+        <w:t>5)</w:t>
+      </w:r>
+    </w:p>
+    <w:p>
+      <w:pPr>
+        <w:pStyle w:val="PreformattedText"/>
+      </w:pPr>
+      <w:r>
+        <w:tab/>
+        <w:t xml:space="preserve">Value at position 2 is </w:t>
+      </w:r>
+      <w:proofErr w:type="gramStart"/>
+      <w:r>
+        <w:t>THIRD(</w:t>
+      </w:r>
+      <w:proofErr w:type="gramEnd"/>
+      <w:r>
+        <w:t>3)</w:t>
+      </w:r>
+    </w:p>
+    <w:p>
+      <w:pPr>
+        <w:pStyle w:val="Heading2"/>
+      </w:pPr>
+      <w:proofErr w:type="spellStart"/>
+      <w:r>
+        <w:t>foreach_line</w:t>
+      </w:r>
+      <w:proofErr w:type="spellEnd"/>
+    </w:p>
+    <w:p>
+      <w:pPr>
+        <w:pStyle w:val="Textbody"/>
+      </w:pPr>
+      <w:r>
+        <w:rPr>
+          <w:lang w:eastAsia="en-GB"/>
+        </w:rPr>
+        <w:t xml:space="preserve">The </w:t>
+      </w:r>
+      <w:proofErr w:type="spellStart"/>
+      <w:r>
+        <w:rPr>
+          <w:rStyle w:val="codesnippetintext"/>
+        </w:rPr>
+        <w:t>foreach_line</w:t>
+      </w:r>
+      <w:proofErr w:type="spellEnd"/>
+      <w:r>
+        <w:t xml:space="preserve"> macro is simpl</w:t>
+      </w:r>
+      <w:r>
+        <w:t>y</w:t>
+      </w:r>
+      <w:r>
+        <w:t xml:space="preserve"> syntactic sugar for looping over every line in a plain-text file. The file is assumed to have been already opened for reading, and the macro does not close the file when it's done.</w:t>
+      </w:r>
+      <w:r>
+        <w:t xml:space="preserve"> The macro acts like a </w:t>
+      </w:r>
+      <w:proofErr w:type="spellStart"/>
+      <w:r>
+        <w:rPr>
+          <w:rStyle w:val="codesnippetintext"/>
+        </w:rPr>
+        <w:t>foreach</w:t>
+      </w:r>
+      <w:proofErr w:type="spellEnd"/>
+      <w:r>
+        <w:t xml:space="preserve"> loop, and locally declares two new variables: one </w:t>
+      </w:r>
+      <w:r>
+        <w:rPr>
+          <w:rStyle w:val="codesnippetintext"/>
+        </w:rPr>
+        <w:t>string</w:t>
+      </w:r>
+      <w:r>
+        <w:t xml:space="preserve"> to hold each line in turn, and one </w:t>
+      </w:r>
+      <w:proofErr w:type="spellStart"/>
+      <w:r>
+        <w:rPr>
+          <w:rStyle w:val="codesnippetintext"/>
+        </w:rPr>
+        <w:t>int</w:t>
+      </w:r>
+      <w:proofErr w:type="spellEnd"/>
+      <w:r>
+        <w:t xml:space="preserve"> to hold the line number within the file. Each line is presented </w:t>
+      </w:r>
+      <w:r>
+        <w:rPr>
+          <w:i/>
+        </w:rPr>
+        <w:t>with</w:t>
+      </w:r>
+      <w:r>
+        <w:t xml:space="preserve"> its trailing end-of-line character, if any (you can easily remove that character with the </w:t>
+      </w:r>
+      <w:proofErr w:type="spellStart"/>
+      <w:r>
+        <w:rPr>
+          <w:rStyle w:val="codesnippetintext"/>
+        </w:rPr>
+        <w:t>str_trim</w:t>
+      </w:r>
+      <w:proofErr w:type="spellEnd"/>
+      <w:r>
+        <w:t xml:space="preserve"> function).</w:t>
+      </w:r>
+    </w:p>
+    <w:p>
+      <w:pPr>
+        <w:pStyle w:val="PreformattedText"/>
+      </w:pPr>
+      <w:proofErr w:type="spellStart"/>
+      <w:proofErr w:type="gramStart"/>
+      <w:r>
+        <w:t>int</w:t>
+      </w:r>
+      <w:proofErr w:type="spellEnd"/>
+      <w:proofErr w:type="gramEnd"/>
+      <w:r>
+        <w:t xml:space="preserve"> </w:t>
+      </w:r>
+      <w:proofErr w:type="spellStart"/>
+      <w:r>
+        <w:t>fileID</w:t>
+      </w:r>
+      <w:proofErr w:type="spellEnd"/>
+      <w:r>
+        <w:t>;</w:t>
+      </w:r>
+    </w:p>
+    <w:p>
+      <w:pPr>
+        <w:pStyle w:val="PreformattedText"/>
+      </w:pPr>
+      <w:proofErr w:type="spellStart"/>
+      <w:proofErr w:type="gramStart"/>
+      <w:r>
+        <w:t>fileID</w:t>
+      </w:r>
+      <w:proofErr w:type="spellEnd"/>
+      <w:proofErr w:type="gramEnd"/>
+      <w:r>
+        <w:t xml:space="preserve"> = $</w:t>
+      </w:r>
+      <w:proofErr w:type="spellStart"/>
+      <w:r>
+        <w:t>fopen</w:t>
+      </w:r>
+      <w:proofErr w:type="spellEnd"/>
+      <w:r>
+        <w:t>("</w:t>
+      </w:r>
+      <w:proofErr w:type="spellStart"/>
+      <w:r>
+        <w:t>some_text_file</w:t>
+      </w:r>
+      <w:proofErr w:type="spellEnd"/>
+      <w:r>
+        <w:t>", "r");</w:t>
+      </w:r>
+    </w:p>
+    <w:p>
+      <w:pPr>
+        <w:pStyle w:val="PreformattedText"/>
+      </w:pPr>
+      <w:proofErr w:type="gramStart"/>
+      <w:r>
+        <w:t>if</w:t>
+      </w:r>
+      <w:proofErr w:type="gramEnd"/>
+      <w:r>
+        <w:t xml:space="preserve"> (</w:t>
+      </w:r>
+      <w:proofErr w:type="spellStart"/>
+      <w:r>
+        <w:t>fileID</w:t>
+      </w:r>
+      <w:proofErr w:type="spellEnd"/>
+      <w:r>
+        <w:t xml:space="preserve"> == 0) ... // failed to open the file – error</w:t>
+      </w:r>
+    </w:p>
+    <w:p>
+      <w:pPr>
+        <w:pStyle w:val="PreformattedText"/>
+      </w:pPr>
+      <w:r>
+        <w:t>// Now the file is open, we can scan the lines in it</w:t>
+      </w:r>
+    </w:p>
+    <w:p>
+      <w:pPr>
+        <w:pStyle w:val="PreformattedText"/>
+      </w:pPr>
+      <w:r>
+        <w:t>`</w:t>
+      </w:r>
+      <w:proofErr w:type="spellStart"/>
+      <w:r>
+        <w:t>foreach_</w:t>
+      </w:r>
+      <w:proofErr w:type="gramStart"/>
+      <w:r>
+        <w:t>line</w:t>
+      </w:r>
+      <w:proofErr w:type="spellEnd"/>
+      <w:r>
+        <w:t>(</w:t>
+      </w:r>
+      <w:proofErr w:type="spellStart"/>
+      <w:proofErr w:type="gramEnd"/>
+      <w:r>
+        <w:t>fileID</w:t>
+      </w:r>
+      <w:proofErr w:type="spellEnd"/>
+      <w:r>
+        <w:t xml:space="preserve">, line, </w:t>
+      </w:r>
+      <w:proofErr w:type="spellStart"/>
+      <w:r>
+        <w:t>lineNum</w:t>
+      </w:r>
+      <w:proofErr w:type="spellEnd"/>
+      <w:r>
+        <w:t>) begin</w:t>
+      </w:r>
+    </w:p>
+    <w:p>
+      <w:pPr>
+        <w:pStyle w:val="PreformattedText"/>
+      </w:pPr>
+      <w:r>
+        <w:tab/>
+        <w:t>$</w:t>
+      </w:r>
+      <w:proofErr w:type="gramStart"/>
+      <w:r>
+        <w:t>display(</w:t>
+      </w:r>
+      <w:proofErr w:type="gramEnd"/>
+      <w:r>
+        <w:t xml:space="preserve">"Line %2d: \"%s\"", </w:t>
+      </w:r>
+      <w:proofErr w:type="spellStart"/>
+      <w:r>
+        <w:t>lineNum</w:t>
+      </w:r>
+      <w:proofErr w:type="spellEnd"/>
+      <w:r>
+        <w:t>, line);</w:t>
+      </w:r>
+    </w:p>
+    <w:p>
+      <w:pPr>
+        <w:pStyle w:val="PreformattedText"/>
+      </w:pPr>
+      <w:proofErr w:type="gramStart"/>
+      <w:r>
+        <w:t>end</w:t>
+      </w:r>
+      <w:proofErr w:type="gramEnd"/>
     </w:p>
     <w:sectPr>
       <w:pgSz w:w="11906" w:h="16838"/>
@@ -13624,7 +16726,7 @@
 </file>
 
 <file path=customXml/itemProps1.xml><?xml version="1.0" encoding="utf-8"?>
-<ds:datastoreItem xmlns:ds="http://schemas.openxmlformats.org/officeDocument/2006/customXml" ds:itemID="{25434DAB-5DD0-4775-9BD8-833837E8867D}">
+<ds:datastoreItem xmlns:ds="http://schemas.openxmlformats.org/officeDocument/2006/customXml" ds:itemID="{56E1C9ED-D09E-4174-AB24-8B518FF0F0BE}">
   <ds:schemaRefs>
     <ds:schemaRef ds:uri="http://schemas.openxmlformats.org/officeDocument/2006/bibliography"/>
   </ds:schemaRefs>

</xml_diff>

<commit_message>
fiddling about with the doc
</commit_message>
<xml_diff>
--- a/svlib/doc/svlib-userguide.docx
+++ b/svlib/doc/svlib-userguide.docx
@@ -2807,6 +2807,19 @@
       </w:r>
       <w:proofErr w:type="gramEnd"/>
       <w:r>
+        <w:t xml:space="preserve"> void   set   (string s);</w:t>
+      </w:r>
+    </w:p>
+    <w:p>
+      <w:pPr>
+        <w:pStyle w:val="topic-bar"/>
+      </w:pPr>
+      <w:proofErr w:type="gramStart"/>
+      <w:r>
+        <w:t>function</w:t>
+      </w:r>
+      <w:proofErr w:type="gramEnd"/>
+      <w:r>
         <w:t xml:space="preserve"> string get   ();</w:t>
       </w:r>
     </w:p>
@@ -2862,61 +2875,489 @@
     </w:p>
     <w:p>
       <w:pPr>
+        <w:pStyle w:val="Textbody"/>
+      </w:pPr>
+      <w:r>
+        <w:t xml:space="preserve">As mentioned earlier, users must never invoke the </w:t>
+      </w:r>
+      <w:r>
+        <w:rPr>
+          <w:rStyle w:val="codesnippetintext"/>
+        </w:rPr>
+        <w:t>new</w:t>
+      </w:r>
+      <w:r>
+        <w:t xml:space="preserve"> constructor of any </w:t>
+      </w:r>
+      <w:proofErr w:type="spellStart"/>
+      <w:r>
+        <w:rPr>
+          <w:rStyle w:val="codesnippetintext"/>
+        </w:rPr>
+        <w:t>svlib</w:t>
+      </w:r>
+      <w:proofErr w:type="spellEnd"/>
+      <w:r>
+        <w:t xml:space="preserve"> class. To construct a </w:t>
+      </w:r>
+      <w:proofErr w:type="spellStart"/>
+      <w:r>
+        <w:rPr>
+          <w:rStyle w:val="codesnippetintext"/>
+        </w:rPr>
+        <w:t>Str</w:t>
+      </w:r>
+      <w:proofErr w:type="spellEnd"/>
+      <w:r>
+        <w:t xml:space="preserve"> object you must call the </w:t>
+      </w:r>
+      <w:proofErr w:type="spellStart"/>
+      <w:r>
+        <w:rPr>
+          <w:rStyle w:val="codesnippetintext"/>
+        </w:rPr>
+        <w:t>Str</w:t>
+      </w:r>
+      <w:proofErr w:type="spellEnd"/>
+      <w:r>
+        <w:rPr>
+          <w:rStyle w:val="codesnippetintext"/>
+        </w:rPr>
+        <w:t>::</w:t>
+      </w:r>
+      <w:proofErr w:type="gramStart"/>
+      <w:r>
+        <w:rPr>
+          <w:rStyle w:val="codesnippetintext"/>
+        </w:rPr>
+        <w:t>create(</w:t>
+      </w:r>
+      <w:proofErr w:type="gramEnd"/>
+      <w:r>
+        <w:rPr>
+          <w:rStyle w:val="codesnippetintext"/>
+        </w:rPr>
+        <w:t>)</w:t>
+      </w:r>
+      <w:r>
+        <w:t xml:space="preserve"> method. Optionally, you can pass to this method the initial value of the string.</w:t>
+      </w:r>
+    </w:p>
+    <w:p>
+      <w:pPr>
+        <w:pStyle w:val="Textbody"/>
+      </w:pPr>
+      <w:r>
+        <w:t xml:space="preserve">At any time after creation you can update the contents of a </w:t>
+      </w:r>
+      <w:proofErr w:type="spellStart"/>
+      <w:proofErr w:type="gramStart"/>
+      <w:r>
+        <w:rPr>
+          <w:rStyle w:val="codesnippetintext"/>
+        </w:rPr>
+        <w:t>Str</w:t>
+      </w:r>
+      <w:proofErr w:type="spellEnd"/>
+      <w:proofErr w:type="gramEnd"/>
+      <w:r>
+        <w:t xml:space="preserve"> object by using its </w:t>
+      </w:r>
+      <w:r>
+        <w:rPr>
+          <w:rStyle w:val="codesnippetintext"/>
+        </w:rPr>
+        <w:t>set</w:t>
+      </w:r>
+      <w:r>
+        <w:t xml:space="preserve"> method, providing the new string value as argument. </w:t>
+      </w:r>
+      <w:proofErr w:type="gramStart"/>
+      <w:r>
+        <w:rPr>
+          <w:rStyle w:val="codesnippetintext"/>
+        </w:rPr>
+        <w:t>get</w:t>
+      </w:r>
+      <w:proofErr w:type="gramEnd"/>
+      <w:r>
+        <w:t xml:space="preserve"> returns the object's current contents as a native </w:t>
+      </w:r>
+      <w:proofErr w:type="spellStart"/>
+      <w:r>
+        <w:t>SystemVerilog</w:t>
+      </w:r>
+      <w:proofErr w:type="spellEnd"/>
+      <w:r>
+        <w:t xml:space="preserve"> string. </w:t>
+      </w:r>
+      <w:proofErr w:type="spellStart"/>
+      <w:proofErr w:type="gramStart"/>
+      <w:r>
+        <w:rPr>
+          <w:rStyle w:val="codesnippetintext"/>
+        </w:rPr>
+        <w:t>len</w:t>
+      </w:r>
+      <w:proofErr w:type="spellEnd"/>
+      <w:proofErr w:type="gramEnd"/>
+      <w:r>
+        <w:t xml:space="preserve"> yields the length of the string.</w:t>
+      </w:r>
+    </w:p>
+    <w:p>
+      <w:pPr>
+        <w:pStyle w:val="Textbody"/>
+      </w:pPr>
+      <w:proofErr w:type="gramStart"/>
+      <w:r>
+        <w:rPr>
+          <w:rStyle w:val="codesnippetintext"/>
+        </w:rPr>
+        <w:t>copy</w:t>
+      </w:r>
+      <w:proofErr w:type="gramEnd"/>
+      <w:r>
+        <w:t xml:space="preserve"> creates and returns a completely new </w:t>
+      </w:r>
+      <w:proofErr w:type="spellStart"/>
+      <w:r>
+        <w:rPr>
+          <w:rStyle w:val="codesnippetintext"/>
+        </w:rPr>
+        <w:t>Str</w:t>
+      </w:r>
+      <w:proofErr w:type="spellEnd"/>
+      <w:r>
+        <w:t xml:space="preserve"> object having the same contents as the invoking object.</w:t>
+      </w:r>
+    </w:p>
+    <w:p>
+      <w:pPr>
+        <w:pStyle w:val="Heading3"/>
+      </w:pPr>
+      <w:r>
+        <w:lastRenderedPageBreak/>
+        <w:t xml:space="preserve">Methods that </w:t>
+      </w:r>
+      <w:r>
+        <w:t>manipulate a string in various ways</w:t>
+      </w:r>
+    </w:p>
+    <w:p>
+      <w:pPr>
         <w:pStyle w:val="topic-bar"/>
       </w:pPr>
+      <w:proofErr w:type="spellStart"/>
+      <w:proofErr w:type="gramStart"/>
+      <w:r>
+        <w:t>typedef</w:t>
+      </w:r>
+      <w:proofErr w:type="spellEnd"/>
+      <w:proofErr w:type="gramEnd"/>
+      <w:r>
+        <w:t xml:space="preserve"> </w:t>
+      </w:r>
+      <w:proofErr w:type="spellStart"/>
+      <w:r>
+        <w:t>enum</w:t>
+      </w:r>
+      <w:proofErr w:type="spellEnd"/>
+      <w:r>
+        <w:t xml:space="preserve"> {NONE, LEFT, RIGHT, BOTH} </w:t>
+      </w:r>
+      <w:proofErr w:type="spellStart"/>
+      <w:r>
+        <w:t>side_enum</w:t>
+      </w:r>
+      <w:proofErr w:type="spellEnd"/>
+      <w:r>
+        <w:t>;</w:t>
+      </w:r>
+    </w:p>
+    <w:p>
+      <w:pPr>
+        <w:pStyle w:val="topic-bar"/>
+      </w:pPr>
+      <w:proofErr w:type="spellStart"/>
+      <w:proofErr w:type="gramStart"/>
+      <w:r>
+        <w:t>typedef</w:t>
+      </w:r>
+      <w:proofErr w:type="spellEnd"/>
+      <w:proofErr w:type="gramEnd"/>
+      <w:r>
+        <w:t xml:space="preserve"> </w:t>
+      </w:r>
+      <w:proofErr w:type="spellStart"/>
+      <w:r>
+        <w:t>enum</w:t>
+      </w:r>
+      <w:proofErr w:type="spellEnd"/>
+      <w:r>
+        <w:t xml:space="preserve"> {START, END} </w:t>
+      </w:r>
+      <w:proofErr w:type="spellStart"/>
+      <w:r>
+        <w:t>origin_enum</w:t>
+      </w:r>
+      <w:proofErr w:type="spellEnd"/>
+      <w:r>
+        <w:t>;</w:t>
+      </w:r>
+    </w:p>
+    <w:p>
+      <w:pPr>
+        <w:pStyle w:val="topic-bar"/>
+      </w:pPr>
       <w:proofErr w:type="gramStart"/>
       <w:r>
         <w:t>function</w:t>
       </w:r>
       <w:proofErr w:type="gramEnd"/>
       <w:r>
-        <w:t xml:space="preserve"> void   set   (string s);</w:t>
-      </w:r>
-    </w:p>
-    <w:p>
-      <w:pPr>
-        <w:pStyle w:val="Textbody"/>
-      </w:pPr>
-    </w:p>
-    <w:p>
-      <w:pPr>
-        <w:pStyle w:val="Heading3"/>
-      </w:pPr>
-      <w:r>
-        <w:t xml:space="preserve">Methods that manage a </w:t>
-      </w:r>
-      <w:proofErr w:type="spellStart"/>
-      <w:proofErr w:type="gramStart"/>
-      <w:r>
-        <w:t>Str</w:t>
-      </w:r>
-      <w:proofErr w:type="spellEnd"/>
-      <w:proofErr w:type="gramEnd"/>
-      <w:r>
-        <w:t xml:space="preserve"> object and its contents</w:t>
+        <w:t xml:space="preserve"> void append(string s);</w:t>
       </w:r>
     </w:p>
     <w:p>
       <w:pPr>
         <w:pStyle w:val="topic-bar"/>
       </w:pPr>
-      <w:proofErr w:type="spellStart"/>
-      <w:proofErr w:type="gramStart"/>
-      <w:r>
-        <w:t>typedef</w:t>
-      </w:r>
-      <w:proofErr w:type="spellEnd"/>
+      <w:proofErr w:type="gramStart"/>
+      <w:r>
+        <w:t>function</w:t>
+      </w:r>
       <w:proofErr w:type="gramEnd"/>
       <w:r>
         <w:t xml:space="preserve"> </w:t>
       </w:r>
       <w:proofErr w:type="spellStart"/>
       <w:r>
-        <w:t>enum</w:t>
-      </w:r>
-      <w:proofErr w:type="spellEnd"/>
-      <w:r>
-        <w:t xml:space="preserve"> {NONE, LEFT, RIGHT, BOTH} </w:t>
+        <w:t>int</w:t>
+      </w:r>
+      <w:proofErr w:type="spellEnd"/>
+      <w:r>
+        <w:t xml:space="preserve"> first (string </w:t>
+      </w:r>
+      <w:proofErr w:type="spellStart"/>
+      <w:r>
+        <w:t>substr</w:t>
+      </w:r>
+      <w:proofErr w:type="spellEnd"/>
+      <w:r>
+        <w:t xml:space="preserve">, </w:t>
+      </w:r>
+      <w:proofErr w:type="spellStart"/>
+      <w:r>
+        <w:t>int</w:t>
+      </w:r>
+      <w:proofErr w:type="spellEnd"/>
+      <w:r>
+        <w:t xml:space="preserve"> ignore=0);</w:t>
+      </w:r>
+    </w:p>
+    <w:p>
+      <w:pPr>
+        <w:pStyle w:val="topic-bar"/>
+      </w:pPr>
+      <w:proofErr w:type="gramStart"/>
+      <w:r>
+        <w:t>function</w:t>
+      </w:r>
+      <w:proofErr w:type="gramEnd"/>
+      <w:r>
+        <w:t xml:space="preserve"> </w:t>
+      </w:r>
+      <w:proofErr w:type="spellStart"/>
+      <w:r>
+        <w:t>int</w:t>
+      </w:r>
+      <w:proofErr w:type="spellEnd"/>
+      <w:r>
+        <w:t xml:space="preserve"> last (string </w:t>
+      </w:r>
+      <w:proofErr w:type="spellStart"/>
+      <w:r>
+        <w:t>substr</w:t>
+      </w:r>
+      <w:proofErr w:type="spellEnd"/>
+      <w:r>
+        <w:t xml:space="preserve">, </w:t>
+      </w:r>
+      <w:proofErr w:type="spellStart"/>
+      <w:r>
+        <w:t>int</w:t>
+      </w:r>
+      <w:proofErr w:type="spellEnd"/>
+      <w:r>
+        <w:t xml:space="preserve"> ignore=0);</w:t>
+      </w:r>
+    </w:p>
+    <w:p>
+      <w:pPr>
+        <w:pStyle w:val="topic-bar"/>
+      </w:pPr>
+      <w:proofErr w:type="gramStart"/>
+      <w:r>
+        <w:t>function</w:t>
+      </w:r>
+      <w:proofErr w:type="gramEnd"/>
+      <w:r>
+        <w:t xml:space="preserve"> </w:t>
+      </w:r>
+      <w:proofErr w:type="spellStart"/>
+      <w:r>
+        <w:t>qs</w:t>
+      </w:r>
+      <w:proofErr w:type="spellEnd"/>
+      <w:r>
+        <w:t xml:space="preserve"> split (string </w:t>
+      </w:r>
+      <w:proofErr w:type="spellStart"/>
+      <w:r>
+        <w:t>splitset</w:t>
+      </w:r>
+      <w:proofErr w:type="spellEnd"/>
+      <w:r>
+        <w:t xml:space="preserve">="", bit </w:t>
+      </w:r>
+      <w:proofErr w:type="spellStart"/>
+      <w:r>
+        <w:t>keepSplitters</w:t>
+      </w:r>
+      <w:proofErr w:type="spellEnd"/>
+      <w:r>
+        <w:t>=0);</w:t>
+      </w:r>
+    </w:p>
+    <w:p>
+      <w:pPr>
+        <w:pStyle w:val="topic-bar"/>
+      </w:pPr>
+      <w:proofErr w:type="gramStart"/>
+      <w:r>
+        <w:t>function</w:t>
+      </w:r>
+      <w:proofErr w:type="gramEnd"/>
+      <w:r>
+        <w:t xml:space="preserve"> string </w:t>
+      </w:r>
+      <w:proofErr w:type="spellStart"/>
+      <w:r>
+        <w:t>sjoin</w:t>
+      </w:r>
+      <w:proofErr w:type="spellEnd"/>
+      <w:r>
+        <w:t xml:space="preserve"> (</w:t>
+      </w:r>
+      <w:proofErr w:type="spellStart"/>
+      <w:r>
+        <w:t>qs</w:t>
+      </w:r>
+      <w:proofErr w:type="spellEnd"/>
+      <w:r>
+        <w:t xml:space="preserve"> strings);</w:t>
+      </w:r>
+    </w:p>
+    <w:p>
+      <w:pPr>
+        <w:pStyle w:val="topic-bar"/>
+      </w:pPr>
+      <w:proofErr w:type="gramStart"/>
+      <w:r>
+        <w:t>function</w:t>
+      </w:r>
+      <w:proofErr w:type="gramEnd"/>
+      <w:r>
+        <w:t xml:space="preserve"> string range (</w:t>
+      </w:r>
+      <w:proofErr w:type="spellStart"/>
+      <w:r>
+        <w:t>int</w:t>
+      </w:r>
+      <w:proofErr w:type="spellEnd"/>
+      <w:r>
+        <w:t xml:space="preserve"> p, </w:t>
+      </w:r>
+      <w:proofErr w:type="spellStart"/>
+      <w:r>
+        <w:t>int</w:t>
+      </w:r>
+      <w:proofErr w:type="spellEnd"/>
+      <w:r>
+        <w:t xml:space="preserve"> n, </w:t>
+      </w:r>
+      <w:proofErr w:type="spellStart"/>
+      <w:r>
+        <w:t>origin_enum</w:t>
+      </w:r>
+      <w:proofErr w:type="spellEnd"/>
+      <w:r>
+        <w:t xml:space="preserve"> origin=START);</w:t>
+      </w:r>
+    </w:p>
+    <w:p>
+      <w:pPr>
+        <w:pStyle w:val="topic-bar"/>
+      </w:pPr>
+      <w:proofErr w:type="gramStart"/>
+      <w:r>
+        <w:t>function</w:t>
+      </w:r>
+      <w:proofErr w:type="gramEnd"/>
+      <w:r>
+        <w:t xml:space="preserve"> void</w:t>
+      </w:r>
+      <w:r>
+        <w:t xml:space="preserve"> replace(string </w:t>
+      </w:r>
+      <w:proofErr w:type="spellStart"/>
+      <w:r>
+        <w:t>rs</w:t>
+      </w:r>
+      <w:proofErr w:type="spellEnd"/>
+      <w:r>
+        <w:t xml:space="preserve">, </w:t>
+      </w:r>
+      <w:proofErr w:type="spellStart"/>
+      <w:r>
+        <w:t>int</w:t>
+      </w:r>
+      <w:proofErr w:type="spellEnd"/>
+      <w:r>
+        <w:t xml:space="preserve"> p, </w:t>
+      </w:r>
+      <w:proofErr w:type="spellStart"/>
+      <w:r>
+        <w:t>int</w:t>
+      </w:r>
+      <w:proofErr w:type="spellEnd"/>
+      <w:r>
+        <w:t xml:space="preserve"> n, </w:t>
+      </w:r>
+      <w:proofErr w:type="spellStart"/>
+      <w:r>
+        <w:t>origin_enum</w:t>
+      </w:r>
+      <w:proofErr w:type="spellEnd"/>
+      <w:r>
+        <w:t xml:space="preserve"> origin=START);</w:t>
+      </w:r>
+    </w:p>
+    <w:p>
+      <w:pPr>
+        <w:pStyle w:val="topic-bar"/>
+      </w:pPr>
+      <w:proofErr w:type="gramStart"/>
+      <w:r>
+        <w:t>function</w:t>
+      </w:r>
+      <w:proofErr w:type="gramEnd"/>
+      <w:r>
+        <w:t xml:space="preserve"> void </w:t>
+      </w:r>
+      <w:r>
+        <w:t>trim (</w:t>
       </w:r>
       <w:proofErr w:type="spellStart"/>
       <w:r>
@@ -2924,64 +3365,26 @@
       </w:r>
       <w:proofErr w:type="spellEnd"/>
       <w:r>
-        <w:t>;</w:t>
+        <w:t xml:space="preserve"> side=BOTH);</w:t>
       </w:r>
     </w:p>
     <w:p>
       <w:pPr>
         <w:pStyle w:val="topic-bar"/>
       </w:pPr>
-      <w:proofErr w:type="spellStart"/>
-      <w:proofErr w:type="gramStart"/>
-      <w:r>
-        <w:t>typedef</w:t>
-      </w:r>
-      <w:proofErr w:type="spellEnd"/>
-      <w:proofErr w:type="gramEnd"/>
-      <w:r>
-        <w:t xml:space="preserve"> </w:t>
-      </w:r>
-      <w:proofErr w:type="spellStart"/>
-      <w:r>
-        <w:t>enum</w:t>
-      </w:r>
-      <w:proofErr w:type="spellEnd"/>
-      <w:r>
-        <w:t xml:space="preserve"> {START, END} </w:t>
-      </w:r>
-      <w:proofErr w:type="spellStart"/>
-      <w:r>
-        <w:t>origin_enum</w:t>
-      </w:r>
-      <w:proofErr w:type="spellEnd"/>
-      <w:r>
-        <w:t>;</w:t>
-      </w:r>
-    </w:p>
-    <w:p>
-      <w:pPr>
-        <w:pStyle w:val="topic-bar"/>
-      </w:pPr>
       <w:proofErr w:type="gramStart"/>
       <w:r>
         <w:t>function</w:t>
       </w:r>
       <w:proofErr w:type="gramEnd"/>
       <w:r>
-        <w:t xml:space="preserve"> void append(string s);</w:t>
-      </w:r>
-    </w:p>
-    <w:p>
-      <w:pPr>
-        <w:pStyle w:val="topic-bar"/>
-      </w:pPr>
-      <w:proofErr w:type="gramStart"/>
-      <w:r>
-        <w:t>function</w:t>
-      </w:r>
-      <w:proofErr w:type="gramEnd"/>
-      <w:r>
-        <w:t xml:space="preserve"> </w:t>
+        <w:t xml:space="preserve"> void </w:t>
+      </w:r>
+      <w:r>
+        <w:t>pad</w:t>
+      </w:r>
+      <w:r>
+        <w:t xml:space="preserve"> (</w:t>
       </w:r>
       <w:proofErr w:type="spellStart"/>
       <w:r>
@@ -2989,227 +3392,7 @@
       </w:r>
       <w:proofErr w:type="spellEnd"/>
       <w:r>
-        <w:t xml:space="preserve"> first (string </w:t>
-      </w:r>
-      <w:proofErr w:type="spellStart"/>
-      <w:r>
-        <w:t>substr</w:t>
-      </w:r>
-      <w:proofErr w:type="spellEnd"/>
-      <w:r>
-        <w:t xml:space="preserve">, </w:t>
-      </w:r>
-      <w:proofErr w:type="spellStart"/>
-      <w:r>
-        <w:t>int</w:t>
-      </w:r>
-      <w:proofErr w:type="spellEnd"/>
-      <w:r>
-        <w:t xml:space="preserve"> ignore=0);</w:t>
-      </w:r>
-    </w:p>
-    <w:p>
-      <w:pPr>
-        <w:pStyle w:val="topic-bar"/>
-      </w:pPr>
-      <w:proofErr w:type="gramStart"/>
-      <w:r>
-        <w:t>function</w:t>
-      </w:r>
-      <w:proofErr w:type="gramEnd"/>
-      <w:r>
-        <w:t xml:space="preserve"> </w:t>
-      </w:r>
-      <w:proofErr w:type="spellStart"/>
-      <w:r>
-        <w:t>int</w:t>
-      </w:r>
-      <w:proofErr w:type="spellEnd"/>
-      <w:r>
-        <w:t xml:space="preserve"> last (string </w:t>
-      </w:r>
-      <w:proofErr w:type="spellStart"/>
-      <w:r>
-        <w:t>substr</w:t>
-      </w:r>
-      <w:proofErr w:type="spellEnd"/>
-      <w:r>
-        <w:t xml:space="preserve">, </w:t>
-      </w:r>
-      <w:proofErr w:type="spellStart"/>
-      <w:r>
-        <w:t>int</w:t>
-      </w:r>
-      <w:proofErr w:type="spellEnd"/>
-      <w:r>
-        <w:t xml:space="preserve"> ignore=0);</w:t>
-      </w:r>
-    </w:p>
-    <w:p>
-      <w:pPr>
-        <w:pStyle w:val="topic-bar"/>
-      </w:pPr>
-      <w:proofErr w:type="gramStart"/>
-      <w:r>
-        <w:t>function</w:t>
-      </w:r>
-      <w:proofErr w:type="gramEnd"/>
-      <w:r>
-        <w:t xml:space="preserve"> </w:t>
-      </w:r>
-      <w:proofErr w:type="spellStart"/>
-      <w:r>
-        <w:t>qs</w:t>
-      </w:r>
-      <w:proofErr w:type="spellEnd"/>
-      <w:r>
-        <w:t xml:space="preserve"> split (string </w:t>
-      </w:r>
-      <w:proofErr w:type="spellStart"/>
-      <w:r>
-        <w:t>splitset</w:t>
-      </w:r>
-      <w:proofErr w:type="spellEnd"/>
-      <w:r>
-        <w:t xml:space="preserve">="", bit </w:t>
-      </w:r>
-      <w:proofErr w:type="spellStart"/>
-      <w:r>
-        <w:t>keepSplitters</w:t>
-      </w:r>
-      <w:proofErr w:type="spellEnd"/>
-      <w:r>
-        <w:t>=0);</w:t>
-      </w:r>
-    </w:p>
-    <w:p>
-      <w:pPr>
-        <w:pStyle w:val="topic-bar"/>
-      </w:pPr>
-      <w:proofErr w:type="gramStart"/>
-      <w:r>
-        <w:t>function</w:t>
-      </w:r>
-      <w:proofErr w:type="gramEnd"/>
-      <w:r>
-        <w:t xml:space="preserve"> string </w:t>
-      </w:r>
-      <w:proofErr w:type="spellStart"/>
-      <w:r>
-        <w:t>sjoin</w:t>
-      </w:r>
-      <w:proofErr w:type="spellEnd"/>
-      <w:r>
-        <w:t xml:space="preserve"> (</w:t>
-      </w:r>
-      <w:proofErr w:type="spellStart"/>
-      <w:r>
-        <w:t>qs</w:t>
-      </w:r>
-      <w:proofErr w:type="spellEnd"/>
-      <w:r>
-        <w:t xml:space="preserve"> strings);</w:t>
-      </w:r>
-    </w:p>
-    <w:p>
-      <w:pPr>
-        <w:pStyle w:val="topic-bar"/>
-      </w:pPr>
-      <w:proofErr w:type="gramStart"/>
-      <w:r>
-        <w:t>function</w:t>
-      </w:r>
-      <w:proofErr w:type="gramEnd"/>
-      <w:r>
-        <w:t xml:space="preserve"> string range (</w:t>
-      </w:r>
-      <w:proofErr w:type="spellStart"/>
-      <w:r>
-        <w:t>int</w:t>
-      </w:r>
-      <w:proofErr w:type="spellEnd"/>
-      <w:r>
-        <w:t xml:space="preserve"> p, </w:t>
-      </w:r>
-      <w:proofErr w:type="spellStart"/>
-      <w:r>
-        <w:t>int</w:t>
-      </w:r>
-      <w:proofErr w:type="spellEnd"/>
-      <w:r>
-        <w:t xml:space="preserve"> n, </w:t>
-      </w:r>
-      <w:proofErr w:type="spellStart"/>
-      <w:r>
-        <w:t>origin_enum</w:t>
-      </w:r>
-      <w:proofErr w:type="spellEnd"/>
-      <w:r>
-        <w:t xml:space="preserve"> origin=START);</w:t>
-      </w:r>
-    </w:p>
-    <w:p>
-      <w:pPr>
-        <w:pStyle w:val="topic-bar"/>
-      </w:pPr>
-      <w:proofErr w:type="gramStart"/>
-      <w:r>
-        <w:t>function</w:t>
-      </w:r>
-      <w:proofErr w:type="gramEnd"/>
-      <w:r>
-        <w:t xml:space="preserve"> void</w:t>
-      </w:r>
-      <w:r>
-        <w:t xml:space="preserve"> replace(string </w:t>
-      </w:r>
-      <w:proofErr w:type="spellStart"/>
-      <w:r>
-        <w:t>rs</w:t>
-      </w:r>
-      <w:proofErr w:type="spellEnd"/>
-      <w:r>
-        <w:t xml:space="preserve">, </w:t>
-      </w:r>
-      <w:proofErr w:type="spellStart"/>
-      <w:r>
-        <w:t>int</w:t>
-      </w:r>
-      <w:proofErr w:type="spellEnd"/>
-      <w:r>
-        <w:t xml:space="preserve"> p, </w:t>
-      </w:r>
-      <w:proofErr w:type="spellStart"/>
-      <w:r>
-        <w:t>int</w:t>
-      </w:r>
-      <w:proofErr w:type="spellEnd"/>
-      <w:r>
-        <w:t xml:space="preserve"> n, </w:t>
-      </w:r>
-      <w:proofErr w:type="spellStart"/>
-      <w:r>
-        <w:t>origin_enum</w:t>
-      </w:r>
-      <w:proofErr w:type="spellEnd"/>
-      <w:r>
-        <w:t xml:space="preserve"> origin=START);</w:t>
-      </w:r>
-    </w:p>
-    <w:p>
-      <w:pPr>
-        <w:pStyle w:val="topic-bar"/>
-      </w:pPr>
-      <w:proofErr w:type="gramStart"/>
-      <w:r>
-        <w:t>function</w:t>
-      </w:r>
-      <w:proofErr w:type="gramEnd"/>
-      <w:r>
-        <w:t xml:space="preserve"> void </w:t>
-      </w:r>
-      <w:r>
-        <w:t>trim (</w:t>
+        <w:t xml:space="preserve"> width, </w:t>
       </w:r>
       <w:proofErr w:type="spellStart"/>
       <w:r>
@@ -3222,41 +3405,6 @@
     </w:p>
     <w:p>
       <w:pPr>
-        <w:pStyle w:val="topic-bar"/>
-      </w:pPr>
-      <w:proofErr w:type="gramStart"/>
-      <w:r>
-        <w:t>function</w:t>
-      </w:r>
-      <w:proofErr w:type="gramEnd"/>
-      <w:r>
-        <w:t xml:space="preserve"> void </w:t>
-      </w:r>
-      <w:r>
-        <w:t>pad</w:t>
-      </w:r>
-      <w:r>
-        <w:t xml:space="preserve"> (</w:t>
-      </w:r>
-      <w:proofErr w:type="spellStart"/>
-      <w:r>
-        <w:t>int</w:t>
-      </w:r>
-      <w:proofErr w:type="spellEnd"/>
-      <w:r>
-        <w:t xml:space="preserve"> width, </w:t>
-      </w:r>
-      <w:proofErr w:type="spellStart"/>
-      <w:r>
-        <w:t>side_enum</w:t>
-      </w:r>
-      <w:proofErr w:type="spellEnd"/>
-      <w:r>
-        <w:t xml:space="preserve"> side=BOTH);</w:t>
-      </w:r>
-    </w:p>
-    <w:p>
-      <w:pPr>
         <w:pStyle w:val="Textbody"/>
         <w:rPr>
           <w:lang w:eastAsia="en-GB"/>
@@ -3268,7 +3416,6 @@
         <w:pStyle w:val="Heading2"/>
       </w:pPr>
       <w:r>
-        <w:lastRenderedPageBreak/>
         <w:t>Package-level string functions</w:t>
       </w:r>
     </w:p>
@@ -3437,39 +3584,7 @@
       </w:r>
       <w:proofErr w:type="spellEnd"/>
       <w:r>
-        <w:t xml:space="preserve">(string s, </w:t>
-      </w:r>
-      <w:proofErr w:type="spellStart"/>
-      <w:r>
-        <w:t>int</w:t>
-      </w:r>
-      <w:proofErr w:type="spellEnd"/>
-      <w:r>
-        <w:t xml:space="preserve"> width, </w:t>
-      </w:r>
-      <w:proofErr w:type="spellStart"/>
-      <w:r>
-        <w:t>Str</w:t>
-      </w:r>
-      <w:proofErr w:type="spellEnd"/>
-      <w:r>
-        <w:t>::</w:t>
-      </w:r>
-      <w:proofErr w:type="spellStart"/>
-      <w:r>
-        <w:t>side_enum</w:t>
-      </w:r>
-      <w:proofErr w:type="spellEnd"/>
-      <w:r>
-        <w:t xml:space="preserve"> side=</w:t>
-      </w:r>
-      <w:proofErr w:type="spellStart"/>
-      <w:r>
-        <w:t>Str</w:t>
-      </w:r>
-      <w:proofErr w:type="spellEnd"/>
-      <w:r>
-        <w:t>::BOTH);</w:t>
+        <w:t>(</w:t>
       </w:r>
     </w:p>
     <w:p>
@@ -3479,21 +3594,48 @@
           <w:left w:val="single" w:sz="24" w:space="3" w:color="D9D9D9"/>
         </w:pBdr>
       </w:pPr>
-      <w:proofErr w:type="gramStart"/>
-      <w:r>
-        <w:t>function</w:t>
-      </w:r>
-      <w:proofErr w:type="gramEnd"/>
-      <w:r>
-        <w:t xml:space="preserve"> string </w:t>
-      </w:r>
-      <w:proofErr w:type="spellStart"/>
-      <w:r>
-        <w:t>str_quote</w:t>
-      </w:r>
-      <w:proofErr w:type="spellEnd"/>
-      <w:r>
-        <w:t>(string s);</w:t>
+      <w:r>
+        <w:t xml:space="preserve">          </w:t>
+      </w:r>
+      <w:proofErr w:type="gramStart"/>
+      <w:r>
+        <w:t>string</w:t>
+      </w:r>
+      <w:proofErr w:type="gramEnd"/>
+      <w:r>
+        <w:t xml:space="preserve"> s, </w:t>
+      </w:r>
+      <w:proofErr w:type="spellStart"/>
+      <w:r>
+        <w:t>int</w:t>
+      </w:r>
+      <w:proofErr w:type="spellEnd"/>
+      <w:r>
+        <w:t xml:space="preserve"> width, </w:t>
+      </w:r>
+      <w:proofErr w:type="spellStart"/>
+      <w:r>
+        <w:t>Str</w:t>
+      </w:r>
+      <w:proofErr w:type="spellEnd"/>
+      <w:r>
+        <w:t>::</w:t>
+      </w:r>
+      <w:proofErr w:type="spellStart"/>
+      <w:r>
+        <w:t>side_enum</w:t>
+      </w:r>
+      <w:proofErr w:type="spellEnd"/>
+      <w:r>
+        <w:t xml:space="preserve"> side=</w:t>
+      </w:r>
+      <w:proofErr w:type="spellStart"/>
+      <w:r>
+        <w:t>Str</w:t>
+      </w:r>
+      <w:proofErr w:type="spellEnd"/>
+      <w:r>
+        <w:t>::BOTH);</w:t>
       </w:r>
     </w:p>
     <w:p>
@@ -3513,11 +3655,54 @@
       </w:r>
       <w:proofErr w:type="spellStart"/>
       <w:r>
+        <w:t>str_quote</w:t>
+      </w:r>
+      <w:proofErr w:type="spellEnd"/>
+      <w:r>
+        <w:t>(string s);</w:t>
+      </w:r>
+    </w:p>
+    <w:p>
+      <w:pPr>
+        <w:pStyle w:val="topic-bar"/>
+        <w:pBdr>
+          <w:left w:val="single" w:sz="24" w:space="3" w:color="D9D9D9"/>
+        </w:pBdr>
+      </w:pPr>
+      <w:proofErr w:type="gramStart"/>
+      <w:r>
+        <w:t>function</w:t>
+      </w:r>
+      <w:proofErr w:type="gramEnd"/>
+      <w:r>
+        <w:t xml:space="preserve"> string </w:t>
+      </w:r>
+      <w:proofErr w:type="spellStart"/>
+      <w:r>
         <w:t>str_replace</w:t>
       </w:r>
       <w:proofErr w:type="spellEnd"/>
       <w:r>
-        <w:t xml:space="preserve">(string s, string </w:t>
+        <w:t>(</w:t>
+      </w:r>
+    </w:p>
+    <w:p>
+      <w:pPr>
+        <w:pStyle w:val="topic-bar"/>
+        <w:pBdr>
+          <w:left w:val="single" w:sz="24" w:space="3" w:color="D9D9D9"/>
+        </w:pBdr>
+      </w:pPr>
+      <w:r>
+        <w:t xml:space="preserve">          </w:t>
+      </w:r>
+      <w:proofErr w:type="gramStart"/>
+      <w:r>
+        <w:t>string</w:t>
+      </w:r>
+      <w:proofErr w:type="gramEnd"/>
+      <w:r>
+        <w:t xml:space="preserve"> s, string </w:t>
       </w:r>
       <w:proofErr w:type="spellStart"/>
       <w:r>
@@ -3543,6 +3728,17 @@
       <w:r>
         <w:t xml:space="preserve"> n, </w:t>
       </w:r>
+    </w:p>
+    <w:p>
+      <w:pPr>
+        <w:pStyle w:val="topic-bar"/>
+        <w:pBdr>
+          <w:left w:val="single" w:sz="24" w:space="3" w:color="D9D9D9"/>
+        </w:pBdr>
+      </w:pPr>
+      <w:r>
+        <w:t xml:space="preserve">          </w:t>
+      </w:r>
       <w:proofErr w:type="spellStart"/>
       <w:r>
         <w:t>Str</w:t>
@@ -3565,7 +3761,15 @@
       </w:r>
       <w:proofErr w:type="spellEnd"/>
       <w:r>
-        <w:t>::START);</w:t>
+        <w:t>:</w:t>
+      </w:r>
+      <w:proofErr w:type="gramStart"/>
+      <w:r>
+        <w:t>:START</w:t>
+      </w:r>
+      <w:proofErr w:type="gramEnd"/>
+      <w:r>
+        <w:t>);</w:t>
       </w:r>
     </w:p>
     <w:p>
@@ -16726,7 +16930,7 @@
 </file>
 
 <file path=customXml/itemProps1.xml><?xml version="1.0" encoding="utf-8"?>
-<ds:datastoreItem xmlns:ds="http://schemas.openxmlformats.org/officeDocument/2006/customXml" ds:itemID="{56E1C9ED-D09E-4174-AB24-8B518FF0F0BE}">
+<ds:datastoreItem xmlns:ds="http://schemas.openxmlformats.org/officeDocument/2006/customXml" ds:itemID="{B2C63A38-4D89-4926-9688-35895CEB1F9C}">
   <ds:schemaRefs>
     <ds:schemaRef ds:uri="http://schemas.openxmlformats.org/officeDocument/2006/bibliography"/>
   </ds:schemaRefs>

</xml_diff>

<commit_message>
add zero (exists-test) default to file_accessible function
</commit_message>
<xml_diff>
--- a/svlib/doc/svlib-userguide.docx
+++ b/svlib/doc/svlib-userguide.docx
@@ -9273,7 +9273,13 @@
       </w:r>
       <w:proofErr w:type="spellEnd"/>
       <w:r>
-        <w:t xml:space="preserve"> mode);</w:t>
+        <w:t xml:space="preserve"> mode</w:t>
+      </w:r>
+      <w:r>
+        <w:t xml:space="preserve"> = 0</w:t>
+      </w:r>
+      <w:r>
+        <w:t>);</w:t>
       </w:r>
     </w:p>
     <w:p>
@@ -9584,20 +9590,21 @@
         <w:t>none</w:t>
       </w:r>
       <w:r>
-        <w:t xml:space="preserve"> of the access mode bits are set, the function queries whether the file exists:</w:t>
+        <w:t xml:space="preserve"> of the access mode bits are set</w:t>
+      </w:r>
+      <w:r>
+        <w:t xml:space="preserve"> (the default)</w:t>
+      </w:r>
+      <w:r>
+        <w:t>, the function queries whether the file exists:</w:t>
       </w:r>
     </w:p>
     <w:p>
       <w:pPr>
         <w:pStyle w:val="PreformattedText"/>
       </w:pPr>
-      <w:proofErr w:type="gramStart"/>
-      <w:r>
-        <w:t>if</w:t>
-      </w:r>
-      <w:proofErr w:type="gramEnd"/>
-      <w:r>
-        <w:t xml:space="preserve"> (</w:t>
+      <w:r>
+        <w:t>if (</w:t>
       </w:r>
       <w:proofErr w:type="spellStart"/>
       <w:r>
@@ -9605,7 +9612,7 @@
       </w:r>
       <w:proofErr w:type="spellEnd"/>
       <w:r>
-        <w:t>("maybe/exists", 0))</w:t>
+        <w:t>("maybe/exists"))</w:t>
       </w:r>
     </w:p>
     <w:p>
@@ -16245,6 +16252,7 @@
   <w:style w:type="character" w:default="1" w:styleId="DefaultParagraphFont">
     <w:name w:val="Default Paragraph Font"/>
     <w:uiPriority w:val="1"/>
+    <w:semiHidden/>
     <w:unhideWhenUsed/>
   </w:style>
   <w:style w:type="table" w:default="1" w:styleId="TableNormal">
@@ -16930,7 +16938,7 @@
 </file>
 
 <file path=customXml/itemProps1.xml><?xml version="1.0" encoding="utf-8"?>
-<ds:datastoreItem xmlns:ds="http://schemas.openxmlformats.org/officeDocument/2006/customXml" ds:itemID="{B2C63A38-4D89-4926-9688-35895CEB1F9C}">
+<ds:datastoreItem xmlns:ds="http://schemas.openxmlformats.org/officeDocument/2006/customXml" ds:itemID="{083DF577-B2B3-4D87-B1BF-9A0031A35898}">
   <ds:schemaRefs>
     <ds:schemaRef ds:uri="http://schemas.openxmlformats.org/officeDocument/2006/bibliography"/>
   </ds:schemaRefs>

</xml_diff>

<commit_message>
Add copyright to paper. Provide PDF-printable version of PPT. A few improvements to the user manual.
</commit_message>
<xml_diff>
--- a/svlib/doc/svlib-userguide.docx
+++ b/svlib/doc/svlib-userguide.docx
@@ -564,25 +564,151 @@
           </w:p>
         </w:tc>
       </w:tr>
+      <w:tr>
+        <w:trPr>
+          <w:cantSplit/>
+          <w:ins w:id="11" w:author="Jonathan" w:date="2014-03-15T19:41:00Z"/>
+        </w:trPr>
+        <w:tc>
+          <w:tcPr>
+            <w:tcW w:w="674" w:type="dxa"/>
+            <w:tcBorders>
+              <w:top w:val="single" w:sz="4" w:space="0" w:color="00000A"/>
+              <w:left w:val="single" w:sz="4" w:space="0" w:color="00000A"/>
+              <w:bottom w:val="single" w:sz="4" w:space="0" w:color="00000A"/>
+              <w:right w:val="single" w:sz="4" w:space="0" w:color="00000A"/>
+            </w:tcBorders>
+            <w:tcMar>
+              <w:top w:w="0" w:type="dxa"/>
+              <w:left w:w="108" w:type="dxa"/>
+              <w:bottom w:w="0" w:type="dxa"/>
+              <w:right w:w="108" w:type="dxa"/>
+            </w:tcMar>
+          </w:tcPr>
+          <w:p>
+            <w:pPr>
+              <w:pStyle w:val="tabletext"/>
+              <w:rPr>
+                <w:ins w:id="12" w:author="Jonathan" w:date="2014-03-15T19:41:00Z"/>
+              </w:rPr>
+            </w:pPr>
+            <w:ins w:id="13" w:author="Jonathan" w:date="2014-03-15T19:41:00Z">
+              <w:r>
+                <w:t>0.3</w:t>
+              </w:r>
+            </w:ins>
+          </w:p>
+        </w:tc>
+        <w:tc>
+          <w:tcPr>
+            <w:tcW w:w="1418" w:type="dxa"/>
+            <w:tcBorders>
+              <w:top w:val="single" w:sz="4" w:space="0" w:color="00000A"/>
+              <w:left w:val="single" w:sz="4" w:space="0" w:color="00000A"/>
+              <w:bottom w:val="single" w:sz="4" w:space="0" w:color="00000A"/>
+              <w:right w:val="single" w:sz="4" w:space="0" w:color="00000A"/>
+            </w:tcBorders>
+            <w:tcMar>
+              <w:top w:w="0" w:type="dxa"/>
+              <w:left w:w="108" w:type="dxa"/>
+              <w:bottom w:w="0" w:type="dxa"/>
+              <w:right w:w="108" w:type="dxa"/>
+            </w:tcMar>
+          </w:tcPr>
+          <w:p>
+            <w:pPr>
+              <w:pStyle w:val="tabletext"/>
+              <w:rPr>
+                <w:ins w:id="14" w:author="Jonathan" w:date="2014-03-15T19:41:00Z"/>
+              </w:rPr>
+            </w:pPr>
+          </w:p>
+        </w:tc>
+        <w:tc>
+          <w:tcPr>
+            <w:tcW w:w="1558" w:type="dxa"/>
+            <w:tcBorders>
+              <w:top w:val="single" w:sz="4" w:space="0" w:color="00000A"/>
+              <w:left w:val="single" w:sz="4" w:space="0" w:color="00000A"/>
+              <w:bottom w:val="single" w:sz="4" w:space="0" w:color="00000A"/>
+              <w:right w:val="single" w:sz="4" w:space="0" w:color="00000A"/>
+            </w:tcBorders>
+            <w:tcMar>
+              <w:top w:w="0" w:type="dxa"/>
+              <w:left w:w="108" w:type="dxa"/>
+              <w:bottom w:w="0" w:type="dxa"/>
+              <w:right w:w="108" w:type="dxa"/>
+            </w:tcMar>
+          </w:tcPr>
+          <w:p>
+            <w:pPr>
+              <w:pStyle w:val="tabletext"/>
+              <w:rPr>
+                <w:ins w:id="15" w:author="Jonathan" w:date="2014-03-15T19:41:00Z"/>
+              </w:rPr>
+            </w:pPr>
+            <w:ins w:id="16" w:author="Jonathan" w:date="2014-03-15T19:41:00Z">
+              <w:r>
+                <w:t>J Bromley</w:t>
+              </w:r>
+            </w:ins>
+          </w:p>
+        </w:tc>
+        <w:tc>
+          <w:tcPr>
+            <w:tcW w:w="4870" w:type="dxa"/>
+            <w:tcBorders>
+              <w:top w:val="single" w:sz="4" w:space="0" w:color="00000A"/>
+              <w:left w:val="single" w:sz="4" w:space="0" w:color="00000A"/>
+              <w:bottom w:val="single" w:sz="4" w:space="0" w:color="00000A"/>
+              <w:right w:val="single" w:sz="4" w:space="0" w:color="00000A"/>
+            </w:tcBorders>
+            <w:tcMar>
+              <w:top w:w="0" w:type="dxa"/>
+              <w:left w:w="108" w:type="dxa"/>
+              <w:bottom w:w="0" w:type="dxa"/>
+              <w:right w:w="108" w:type="dxa"/>
+            </w:tcMar>
+          </w:tcPr>
+          <w:p>
+            <w:pPr>
+              <w:pStyle w:val="tabletext"/>
+              <w:rPr>
+                <w:ins w:id="17" w:author="Jonathan" w:date="2014-03-15T19:41:00Z"/>
+              </w:rPr>
+            </w:pPr>
+            <w:ins w:id="18" w:author="Jonathan" w:date="2014-03-15T19:41:00Z">
+              <w:r>
+                <w:t>Fix issue #</w:t>
+              </w:r>
+            </w:ins>
+            <w:ins w:id="19" w:author="Jonathan" w:date="2014-03-15T19:42:00Z">
+              <w:r>
+                <w:t>18 and various other minor errors</w:t>
+              </w:r>
+            </w:ins>
+          </w:p>
+        </w:tc>
+      </w:tr>
     </w:tbl>
     <w:p>
       <w:pPr>
         <w:pStyle w:val="Heading2"/>
         <w:rPr>
-          <w:ins w:id="11" w:author="jonathan" w:date="2014-03-02T16:55:00Z"/>
-        </w:rPr>
-        <w:pPrChange w:id="12" w:author="jonathan" w:date="2014-03-02T16:55:00Z">
+          <w:ins w:id="20" w:author="jonathan" w:date="2014-03-02T16:55:00Z"/>
+        </w:rPr>
+        <w:pPrChange w:id="21" w:author="jonathan" w:date="2014-03-02T16:55:00Z">
           <w:pPr>
             <w:pStyle w:val="Textbody"/>
           </w:pPr>
         </w:pPrChange>
       </w:pPr>
-      <w:ins w:id="13" w:author="jonathan" w:date="2014-03-02T16:55:00Z">
+      <w:ins w:id="22" w:author="jonathan" w:date="2014-03-02T16:55:00Z">
         <w:r>
           <w:t>Copyright</w:t>
         </w:r>
       </w:ins>
-      <w:ins w:id="14" w:author="jonathan" w:date="2014-03-02T17:01:00Z">
+      <w:ins w:id="23" w:author="jonathan" w:date="2014-03-02T17:01:00Z">
         <w:r>
           <w:t xml:space="preserve"> information</w:t>
         </w:r>
@@ -592,10 +718,10 @@
       <w:pPr>
         <w:pStyle w:val="Textbody"/>
         <w:rPr>
-          <w:ins w:id="15" w:author="jonathan" w:date="2014-03-02T16:57:00Z"/>
-        </w:rPr>
-      </w:pPr>
-      <w:ins w:id="16" w:author="jonathan" w:date="2014-03-02T16:56:00Z">
+          <w:ins w:id="24" w:author="jonathan" w:date="2014-03-02T16:57:00Z"/>
+        </w:rPr>
+      </w:pPr>
+      <w:ins w:id="25" w:author="jonathan" w:date="2014-03-02T16:56:00Z">
         <w:r>
           <w:rPr>
             <w:lang w:eastAsia="en-GB"/>
@@ -616,7 +742,7 @@
           <w:t xml:space="preserve">Verilab Inc. 2014. It is provided as a companion to the </w:t>
         </w:r>
       </w:ins>
-      <w:ins w:id="17" w:author="jonathan" w:date="2014-03-02T16:57:00Z">
+      <w:ins w:id="26" w:author="jonathan" w:date="2014-03-02T16:57:00Z">
         <w:r>
           <w:rPr>
             <w:rStyle w:val="codesnippetintext"/>
@@ -632,15 +758,15 @@
       <w:pPr>
         <w:pStyle w:val="Heading3"/>
         <w:rPr>
-          <w:ins w:id="18" w:author="jonathan" w:date="2014-03-02T17:03:00Z"/>
-        </w:rPr>
-        <w:pPrChange w:id="19" w:author="jonathan" w:date="2014-03-02T16:58:00Z">
+          <w:ins w:id="27" w:author="jonathan" w:date="2014-03-02T17:03:00Z"/>
+        </w:rPr>
+        <w:pPrChange w:id="28" w:author="jonathan" w:date="2014-03-02T16:58:00Z">
           <w:pPr>
             <w:pStyle w:val="Textbody"/>
           </w:pPr>
         </w:pPrChange>
       </w:pPr>
-      <w:ins w:id="20" w:author="jonathan" w:date="2014-03-02T17:03:00Z">
+      <w:ins w:id="29" w:author="jonathan" w:date="2014-03-02T17:03:00Z">
         <w:r>
           <w:t>Limitation of liability</w:t>
         </w:r>
@@ -650,55 +776,50 @@
       <w:pPr>
         <w:pStyle w:val="Textbody"/>
         <w:rPr>
-          <w:ins w:id="21" w:author="jonathan" w:date="2014-03-02T17:03:00Z"/>
+          <w:ins w:id="30" w:author="jonathan" w:date="2014-03-02T17:03:00Z"/>
           <w:lang w:eastAsia="en-GB"/>
-          <w:rPrChange w:id="22" w:author="jonathan" w:date="2014-03-02T17:03:00Z">
+          <w:rPrChange w:id="31" w:author="jonathan" w:date="2014-03-02T17:03:00Z">
             <w:rPr>
-              <w:ins w:id="23" w:author="jonathan" w:date="2014-03-02T17:03:00Z"/>
+              <w:ins w:id="32" w:author="jonathan" w:date="2014-03-02T17:03:00Z"/>
             </w:rPr>
           </w:rPrChange>
         </w:rPr>
-        <w:pPrChange w:id="24" w:author="jonathan" w:date="2014-03-02T17:03:00Z">
+      </w:pPr>
+      <w:ins w:id="33" w:author="jonathan" w:date="2014-03-02T17:03:00Z">
+        <w:r>
+          <w:rPr>
+            <w:lang w:eastAsia="en-GB"/>
+          </w:rPr>
+          <w:t>This document, and the accompanying code package are provided "as is" without warranty of any kind. Verilab, Inc accepts no liability for the correct functioning of this package. If you wish to make use of it, you accept full responsibility for the results.</w:t>
+        </w:r>
+      </w:ins>
+    </w:p>
+    <w:p>
+      <w:pPr>
+        <w:pStyle w:val="Heading3"/>
+        <w:rPr>
+          <w:ins w:id="34" w:author="jonathan" w:date="2014-03-02T17:00:00Z"/>
+        </w:rPr>
+        <w:pPrChange w:id="35" w:author="jonathan" w:date="2014-03-02T16:58:00Z">
           <w:pPr>
             <w:pStyle w:val="Textbody"/>
           </w:pPr>
         </w:pPrChange>
       </w:pPr>
-      <w:ins w:id="25" w:author="jonathan" w:date="2014-03-02T17:03:00Z">
-        <w:r>
-          <w:rPr>
-            <w:lang w:eastAsia="en-GB"/>
-          </w:rPr>
-          <w:t>This document, and the accompanying code package are provided "as is" without warranty of any kind. Verilab, Inc accepts no liability for the correct functioning of this package. If you wish to make use of it, you accept full responsibility for the results.</w:t>
+      <w:ins w:id="36" w:author="jonathan" w:date="2014-03-02T17:00:00Z">
+        <w:r>
+          <w:t>Authorship</w:t>
         </w:r>
       </w:ins>
     </w:p>
     <w:p>
       <w:pPr>
-        <w:pStyle w:val="Heading3"/>
-        <w:rPr>
-          <w:ins w:id="26" w:author="jonathan" w:date="2014-03-02T17:00:00Z"/>
-        </w:rPr>
-        <w:pPrChange w:id="27" w:author="jonathan" w:date="2014-03-02T16:58:00Z">
-          <w:pPr>
-            <w:pStyle w:val="Textbody"/>
-          </w:pPr>
-        </w:pPrChange>
-      </w:pPr>
-      <w:ins w:id="28" w:author="jonathan" w:date="2014-03-02T17:00:00Z">
-        <w:r>
-          <w:t>Authorship</w:t>
-        </w:r>
-      </w:ins>
-    </w:p>
-    <w:p>
-      <w:pPr>
-        <w:pStyle w:val="Textbody"/>
-        <w:rPr>
-          <w:ins w:id="29" w:author="jonathan" w:date="2014-03-02T17:00:00Z"/>
-        </w:rPr>
-      </w:pPr>
-      <w:ins w:id="30" w:author="jonathan" w:date="2014-03-02T17:00:00Z">
+        <w:pStyle w:val="Textbody"/>
+        <w:rPr>
+          <w:ins w:id="37" w:author="jonathan" w:date="2014-03-02T17:00:00Z"/>
+        </w:rPr>
+      </w:pPr>
+      <w:ins w:id="38" w:author="jonathan" w:date="2014-03-02T17:00:00Z">
         <w:r>
           <w:rPr>
             <w:lang w:eastAsia="en-GB"/>
@@ -706,7 +827,7 @@
           <w:t>This document was prepared at Verilab, Inc (</w:t>
         </w:r>
       </w:ins>
-      <w:ins w:id="31" w:author="jonathan" w:date="2014-03-02T17:01:00Z">
+      <w:ins w:id="39" w:author="jonathan" w:date="2014-03-02T17:01:00Z">
         <w:r>
           <w:rPr>
             <w:rStyle w:val="codesnippetintext"/>
@@ -747,15 +868,15 @@
       <w:pPr>
         <w:pStyle w:val="Heading3"/>
         <w:rPr>
-          <w:ins w:id="32" w:author="jonathan" w:date="2014-03-02T16:58:00Z"/>
-        </w:rPr>
-        <w:pPrChange w:id="33" w:author="jonathan" w:date="2014-03-02T16:58:00Z">
+          <w:ins w:id="40" w:author="jonathan" w:date="2014-03-02T16:58:00Z"/>
+        </w:rPr>
+        <w:pPrChange w:id="41" w:author="jonathan" w:date="2014-03-02T16:58:00Z">
           <w:pPr>
             <w:pStyle w:val="Textbody"/>
           </w:pPr>
         </w:pPrChange>
       </w:pPr>
-      <w:ins w:id="34" w:author="jonathan" w:date="2014-03-02T16:58:00Z">
+      <w:ins w:id="42" w:author="jonathan" w:date="2014-03-02T16:58:00Z">
         <w:r>
           <w:t>Open source requirements</w:t>
         </w:r>
@@ -765,10 +886,10 @@
       <w:pPr>
         <w:pStyle w:val="Textbody"/>
         <w:rPr>
-          <w:ins w:id="35" w:author="jonathan" w:date="2014-03-02T16:59:00Z"/>
-        </w:rPr>
-      </w:pPr>
-      <w:ins w:id="36" w:author="jonathan" w:date="2014-03-02T16:58:00Z">
+          <w:ins w:id="43" w:author="jonathan" w:date="2014-03-02T16:59:00Z"/>
+        </w:rPr>
+      </w:pPr>
+      <w:ins w:id="44" w:author="jonathan" w:date="2014-03-02T16:58:00Z">
         <w:r>
           <w:rPr>
             <w:rStyle w:val="codesnippetintext"/>
@@ -779,17 +900,17 @@
           <w:t xml:space="preserve"> is an open source package, so you are free to examine the source code and modify it in any way you wish. This document is provided in PDF for convenience, and therefore is not </w:t>
         </w:r>
       </w:ins>
-      <w:ins w:id="37" w:author="jonathan" w:date="2014-03-02T16:59:00Z">
+      <w:ins w:id="45" w:author="jonathan" w:date="2014-03-02T16:59:00Z">
         <w:r>
           <w:t>strictly</w:t>
         </w:r>
       </w:ins>
-      <w:ins w:id="38" w:author="jonathan" w:date="2014-03-02T16:58:00Z">
+      <w:ins w:id="46" w:author="jonathan" w:date="2014-03-02T16:58:00Z">
         <w:r>
           <w:t xml:space="preserve"> </w:t>
         </w:r>
       </w:ins>
-      <w:ins w:id="39" w:author="jonathan" w:date="2014-03-02T16:59:00Z">
+      <w:ins w:id="47" w:author="jonathan" w:date="2014-03-02T16:59:00Z">
         <w:r>
           <w:t>open-source. The original editable document is available from the authors on request.</w:t>
         </w:r>
@@ -799,15 +920,15 @@
       <w:pPr>
         <w:pStyle w:val="Heading2"/>
         <w:rPr>
-          <w:ins w:id="40" w:author="jonathan" w:date="2014-03-02T17:00:00Z"/>
-        </w:rPr>
-        <w:pPrChange w:id="41" w:author="jonathan" w:date="2014-03-02T17:00:00Z">
+          <w:ins w:id="48" w:author="jonathan" w:date="2014-03-02T17:00:00Z"/>
+        </w:rPr>
+        <w:pPrChange w:id="49" w:author="jonathan" w:date="2014-03-02T17:00:00Z">
           <w:pPr>
             <w:pStyle w:val="Textbody"/>
           </w:pPr>
         </w:pPrChange>
       </w:pPr>
-      <w:ins w:id="42" w:author="jonathan" w:date="2014-03-02T17:00:00Z">
+      <w:ins w:id="50" w:author="jonathan" w:date="2014-03-02T17:00:00Z">
         <w:r>
           <w:t>Contacting the authors</w:t>
         </w:r>
@@ -817,7 +938,7 @@
       <w:pPr>
         <w:pStyle w:val="Textbody"/>
       </w:pPr>
-      <w:ins w:id="43" w:author="jonathan" w:date="2014-03-02T17:00:00Z">
+      <w:ins w:id="51" w:author="jonathan" w:date="2014-03-02T17:00:00Z">
         <w:r>
           <w:rPr>
             <w:lang w:eastAsia="en-GB"/>
@@ -825,7 +946,7 @@
           <w:t xml:space="preserve">The authors of this package and document can be contacted using the email address </w:t>
         </w:r>
       </w:ins>
-      <w:ins w:id="44" w:author="jonathan" w:date="2014-03-02T17:04:00Z">
+      <w:ins w:id="52" w:author="jonathan" w:date="2014-03-02T17:04:00Z">
         <w:r>
           <w:rPr>
             <w:rStyle w:val="codesnippetintext"/>
@@ -839,7 +960,7 @@
           <w:instrText xml:space="preserve"> HYPERLINK "mailto:</w:instrText>
         </w:r>
       </w:ins>
-      <w:ins w:id="45" w:author="jonathan" w:date="2014-03-02T17:00:00Z">
+      <w:ins w:id="53" w:author="jonathan" w:date="2014-03-02T17:00:00Z">
         <w:r>
           <w:rPr>
             <w:rStyle w:val="codesnippetintext"/>
@@ -847,7 +968,7 @@
           <w:instrText>svlib@verilab.com</w:instrText>
         </w:r>
       </w:ins>
-      <w:ins w:id="46" w:author="jonathan" w:date="2014-03-02T17:04:00Z">
+      <w:ins w:id="54" w:author="jonathan" w:date="2014-03-02T17:04:00Z">
         <w:r>
           <w:rPr>
             <w:rStyle w:val="codesnippetintext"/>
@@ -861,7 +982,7 @@
           <w:fldChar w:fldCharType="separate"/>
         </w:r>
       </w:ins>
-      <w:ins w:id="47" w:author="jonathan" w:date="2014-03-02T17:00:00Z">
+      <w:ins w:id="55" w:author="jonathan" w:date="2014-03-02T17:00:00Z">
         <w:r>
           <w:rPr>
             <w:rStyle w:val="Hyperlink"/>
@@ -870,7 +991,7 @@
           <w:t>svlib@verilab.com</w:t>
         </w:r>
       </w:ins>
-      <w:ins w:id="48" w:author="jonathan" w:date="2014-03-02T17:04:00Z">
+      <w:ins w:id="56" w:author="jonathan" w:date="2014-03-02T17:04:00Z">
         <w:r>
           <w:rPr>
             <w:rStyle w:val="codesnippetintext"/>
@@ -878,22 +999,19 @@
           <w:fldChar w:fldCharType="end"/>
         </w:r>
       </w:ins>
-      <w:ins w:id="49" w:author="jonathan" w:date="2014-03-02T17:00:00Z">
+      <w:ins w:id="57" w:author="jonathan" w:date="2014-03-02T17:00:00Z">
         <w:r>
           <w:t>.</w:t>
         </w:r>
       </w:ins>
-      <w:ins w:id="50" w:author="jonathan" w:date="2014-03-02T17:04:00Z">
+      <w:ins w:id="58" w:author="jonathan" w:date="2014-03-02T17:04:00Z">
         <w:r>
           <w:t xml:space="preserve"> They are </w:t>
         </w:r>
       </w:ins>
-      <w:ins w:id="51" w:author="jonathan" w:date="2014-03-02T17:05:00Z">
-        <w:r>
-          <w:t>alway</w:t>
-        </w:r>
-        <w:r>
-          <w:t>s interested to hear of possible corrections or improvements, and aim to respond promptly to any communication.</w:t>
+      <w:ins w:id="59" w:author="jonathan" w:date="2014-03-02T17:05:00Z">
+        <w:r>
+          <w:t>always interested to hear of possible corrections or improvements, and aim to respond promptly to any communication.</w:t>
         </w:r>
       </w:ins>
     </w:p>
@@ -961,7 +1079,7 @@
         </w:rPr>
         <w:t>`include </w:t>
       </w:r>
-      <w:del w:id="52" w:author="jonathan" w:date="2014-03-02T16:55:00Z">
+      <w:del w:id="60" w:author="jonathan" w:date="2014-03-02T16:55:00Z">
         <w:r>
           <w:rPr>
             <w:rStyle w:val="codesnippetintext"/>
@@ -969,7 +1087,7 @@
           <w:delText>"</w:delText>
         </w:r>
       </w:del>
-      <w:ins w:id="53" w:author="jonathan" w:date="2014-03-02T16:55:00Z">
+      <w:ins w:id="61" w:author="jonathan" w:date="2014-03-02T16:55:00Z">
         <w:r>
           <w:rPr>
             <w:rStyle w:val="codesnippetintext"/>
@@ -983,7 +1101,7 @@
         </w:rPr>
         <w:t>svlib_macros.svh</w:t>
       </w:r>
-      <w:del w:id="54" w:author="jonathan" w:date="2014-03-02T16:55:00Z">
+      <w:del w:id="62" w:author="jonathan" w:date="2014-03-02T16:55:00Z">
         <w:r>
           <w:rPr>
             <w:rStyle w:val="codesnippetintext"/>
@@ -991,7 +1109,7 @@
           <w:delText>"</w:delText>
         </w:r>
       </w:del>
-      <w:ins w:id="55" w:author="jonathan" w:date="2014-03-02T16:55:00Z">
+      <w:ins w:id="63" w:author="jonathan" w:date="2014-03-02T16:55:00Z">
         <w:r>
           <w:rPr>
             <w:rStyle w:val="codesnippetintext"/>
@@ -1164,8 +1282,24 @@
         <w:pStyle w:val="Heading2"/>
       </w:pPr>
       <w:r>
-        <w:t>Command line for Mentor Graphics Questasim</w:t>
-      </w:r>
+        <w:t xml:space="preserve">Command line for Mentor Graphics </w:t>
+      </w:r>
+      <w:del w:id="64" w:author="Jonathan" w:date="2014-03-15T19:40:00Z">
+        <w:r>
+          <w:delText>Questasim</w:delText>
+        </w:r>
+      </w:del>
+      <w:ins w:id="65" w:author="Jonathan" w:date="2014-03-15T19:40:00Z">
+        <w:r>
+          <w:t>Questa</w:t>
+        </w:r>
+        <w:r>
+          <w:t>S</w:t>
+        </w:r>
+        <w:r>
+          <w:t>im</w:t>
+        </w:r>
+      </w:ins>
     </w:p>
     <w:p>
       <w:pPr>
@@ -1539,8 +1673,13 @@
         <w:t>svlib.f</w:t>
       </w:r>
       <w:r>
-        <w:t xml:space="preserve">, allowing </w:t>
-      </w:r>
+        <w:t>, allowing</w:t>
+      </w:r>
+      <w:del w:id="66" w:author="Jonathan" w:date="2014-03-15T19:41:00Z">
+        <w:r>
+          <w:delText xml:space="preserve"> </w:delText>
+        </w:r>
+      </w:del>
       <w:r>
         <w:t xml:space="preserve"> you to use this alternative command line:</w:t>
       </w:r>
@@ -1633,12 +1772,12 @@
       <w:r>
         <w:t xml:space="preserve"> has been designed to be as un-selfish and un-intrusive as possible for use in any SystemVerilog environment. To achieve these goals it was necessary to introduce some underlying </w:t>
       </w:r>
-      <w:del w:id="56" w:author="jonathan" w:date="2014-03-02T16:54:00Z">
+      <w:del w:id="67" w:author="jonathan" w:date="2014-03-02T16:54:00Z">
         <w:r>
           <w:delText>behaviour</w:delText>
         </w:r>
       </w:del>
-      <w:ins w:id="57" w:author="jonathan" w:date="2014-03-02T16:54:00Z">
+      <w:ins w:id="68" w:author="jonathan" w:date="2014-03-02T16:54:00Z">
         <w:r>
           <w:t>behavior</w:t>
         </w:r>
@@ -1646,12 +1785,12 @@
       <w:r>
         <w:t xml:space="preserve">s that are common to the whole library. It is important for users to be aware of these </w:t>
       </w:r>
-      <w:del w:id="58" w:author="jonathan" w:date="2014-03-02T16:54:00Z">
+      <w:del w:id="69" w:author="jonathan" w:date="2014-03-02T16:54:00Z">
         <w:r>
           <w:delText>behaviour</w:delText>
         </w:r>
       </w:del>
-      <w:ins w:id="59" w:author="jonathan" w:date="2014-03-02T16:54:00Z">
+      <w:ins w:id="70" w:author="jonathan" w:date="2014-03-02T16:54:00Z">
         <w:r>
           <w:t>behavior</w:t>
         </w:r>
@@ -1754,12 +1893,12 @@
       <w:r>
         <w:t xml:space="preserve">`include </w:t>
       </w:r>
-      <w:del w:id="60" w:author="jonathan" w:date="2014-03-02T16:54:00Z">
+      <w:del w:id="71" w:author="jonathan" w:date="2014-03-02T16:54:00Z">
         <w:r>
           <w:delText>“</w:delText>
         </w:r>
       </w:del>
-      <w:ins w:id="61" w:author="jonathan" w:date="2014-03-02T16:55:00Z">
+      <w:ins w:id="72" w:author="jonathan" w:date="2014-03-02T16:55:00Z">
         <w:r>
           <w:t>"</w:t>
         </w:r>
@@ -1767,12 +1906,12 @@
       <w:r>
         <w:t>svlib_macros.svh</w:t>
       </w:r>
-      <w:del w:id="62" w:author="jonathan" w:date="2014-03-02T16:54:00Z">
+      <w:del w:id="73" w:author="jonathan" w:date="2014-03-02T16:54:00Z">
         <w:r>
           <w:delText>”</w:delText>
         </w:r>
       </w:del>
-      <w:ins w:id="63" w:author="jonathan" w:date="2014-03-02T16:55:00Z">
+      <w:ins w:id="74" w:author="jonathan" w:date="2014-03-02T16:55:00Z">
         <w:r>
           <w:t>"</w:t>
         </w:r>
@@ -1839,7 +1978,7 @@
       <w:r>
         <w:rPr>
           <w:rStyle w:val="codesnippetintext"/>
-          <w:rPrChange w:id="64" w:author="Paul Marriott" w:date="2014-03-02T09:19:00Z">
+          <w:rPrChange w:id="75" w:author="Paul Marriott" w:date="2014-03-02T09:19:00Z">
             <w:rPr/>
           </w:rPrChange>
         </w:rPr>
@@ -1865,11 +2004,11 @@
       <w:pPr>
         <w:pStyle w:val="Heading2"/>
       </w:pPr>
-      <w:bookmarkStart w:id="65" w:name="__RefNumPara__285_1220112269"/>
+      <w:bookmarkStart w:id="76" w:name="__RefNumPara__285_1220112269"/>
       <w:r>
         <w:t>Constructing svlib objects</w:t>
       </w:r>
-      <w:bookmarkEnd w:id="65"/>
+      <w:bookmarkEnd w:id="76"/>
     </w:p>
     <w:p>
       <w:pPr>
@@ -1927,7 +2066,7 @@
         </w:rPr>
         <w:t xml:space="preserve"> directly call the constructor, </w:t>
       </w:r>
-      <w:del w:id="66" w:author="Paul Marriott" w:date="2014-03-02T09:20:00Z">
+      <w:del w:id="77" w:author="Paul Marriott" w:date="2014-03-02T09:20:00Z">
         <w:r>
           <w:rPr>
             <w:rStyle w:val="codesnippetintext"/>
@@ -1943,7 +2082,7 @@
           <w:delText>()</w:delText>
         </w:r>
       </w:del>
-      <w:ins w:id="67" w:author="Paul Marriott" w:date="2014-03-02T09:20:00Z">
+      <w:ins w:id="78" w:author="Paul Marriott" w:date="2014-03-02T09:20:00Z">
         <w:r>
           <w:rPr>
             <w:rStyle w:val="codesnippetintext"/>
@@ -2217,12 +2356,12 @@
       <w:r>
         <w:t xml:space="preserve"> classes have short names that begin with an uppercase letter and are otherwise </w:t>
       </w:r>
-      <w:del w:id="68" w:author="Paul Marriott" w:date="2014-03-02T09:22:00Z">
+      <w:del w:id="79" w:author="Paul Marriott" w:date="2014-03-02T09:22:00Z">
         <w:r>
           <w:delText>all lowercase</w:delText>
         </w:r>
       </w:del>
-      <w:ins w:id="69" w:author="Paul Marriott" w:date="2014-03-02T09:22:00Z">
+      <w:ins w:id="80" w:author="Paul Marriott" w:date="2014-03-02T09:22:00Z">
         <w:r>
           <w:t>all-lowercase</w:t>
         </w:r>
@@ -2282,12 +2421,12 @@
       <w:r>
         <w:t xml:space="preserve"> classes are given names that are as short as possible while striving to remain memorable. Where a name is naturally made up of multiple words, the name is </w:t>
       </w:r>
-      <w:del w:id="70" w:author="Paul Marriott" w:date="2014-03-02T09:23:00Z">
+      <w:del w:id="81" w:author="Paul Marriott" w:date="2014-03-02T09:23:00Z">
         <w:r>
           <w:delText xml:space="preserve">spelt </w:delText>
         </w:r>
       </w:del>
-      <w:ins w:id="71" w:author="Paul Marriott" w:date="2014-03-02T09:23:00Z">
+      <w:ins w:id="82" w:author="Paul Marriott" w:date="2014-03-02T09:23:00Z">
         <w:r>
           <w:t xml:space="preserve">spelled </w:t>
         </w:r>
@@ -2334,7 +2473,7 @@
     <w:p>
       <w:pPr>
         <w:pStyle w:val="code"/>
-        <w:pPrChange w:id="72" w:author="Paul Marriott" w:date="2014-03-02T09:23:00Z">
+        <w:pPrChange w:id="83" w:author="Paul Marriott" w:date="2014-03-02T09:23:00Z">
           <w:pPr>
             <w:pStyle w:val="Textbody"/>
           </w:pPr>
@@ -2346,7 +2485,7 @@
       <w:r>
         <w:rPr>
           <w:rStyle w:val="codesnippetintext"/>
-          <w:rPrChange w:id="73" w:author="Paul Marriott" w:date="2014-03-02T09:23:00Z">
+          <w:rPrChange w:id="84" w:author="Paul Marriott" w:date="2014-03-02T09:23:00Z">
             <w:rPr/>
           </w:rPrChange>
         </w:rPr>
@@ -2378,17 +2517,17 @@
       <w:pPr>
         <w:pStyle w:val="Heading1"/>
       </w:pPr>
-      <w:bookmarkStart w:id="74" w:name="__RefNumPara__382_1220112269"/>
+      <w:bookmarkStart w:id="85" w:name="__RefNumPara__382_1220112269"/>
       <w:r>
         <w:lastRenderedPageBreak/>
         <w:t>String manipulation</w:t>
       </w:r>
-      <w:bookmarkEnd w:id="74"/>
+      <w:bookmarkEnd w:id="85"/>
     </w:p>
     <w:p>
       <w:pPr>
         <w:pStyle w:val="codesni"/>
-        <w:pPrChange w:id="75" w:author="Paul Marriott" w:date="2014-03-02T09:24:00Z">
+        <w:pPrChange w:id="86" w:author="Paul Marriott" w:date="2014-03-02T09:24:00Z">
           <w:pPr>
             <w:pStyle w:val="Textbody"/>
           </w:pPr>
@@ -2400,7 +2539,7 @@
       <w:r>
         <w:rPr>
           <w:rStyle w:val="codesnippetintext"/>
-          <w:rPrChange w:id="76" w:author="Paul Marriott" w:date="2014-03-02T09:24:00Z">
+          <w:rPrChange w:id="87" w:author="Paul Marriott" w:date="2014-03-02T09:24:00Z">
             <w:rPr/>
           </w:rPrChange>
         </w:rPr>
@@ -2543,22 +2682,22 @@
       <w:r>
         <w:t xml:space="preserve">static function Str create(string s = </w:t>
       </w:r>
-      <w:del w:id="77" w:author="jonathan" w:date="2014-03-02T16:55:00Z">
+      <w:del w:id="88" w:author="jonathan" w:date="2014-03-02T16:55:00Z">
         <w:r>
           <w:delText>"</w:delText>
         </w:r>
       </w:del>
-      <w:ins w:id="78" w:author="jonathan" w:date="2014-03-02T16:55:00Z">
+      <w:ins w:id="89" w:author="jonathan" w:date="2014-03-02T16:55:00Z">
         <w:r>
           <w:t>"</w:t>
         </w:r>
       </w:ins>
-      <w:del w:id="79" w:author="jonathan" w:date="2014-03-02T16:55:00Z">
+      <w:del w:id="90" w:author="jonathan" w:date="2014-03-02T16:55:00Z">
         <w:r>
           <w:delText>"</w:delText>
         </w:r>
       </w:del>
-      <w:ins w:id="80" w:author="jonathan" w:date="2014-03-02T16:55:00Z">
+      <w:ins w:id="91" w:author="jonathan" w:date="2014-03-02T16:55:00Z">
         <w:r>
           <w:t>"</w:t>
         </w:r>
@@ -2772,22 +2911,22 @@
       <w:r>
         <w:t xml:space="preserve"> split (string splitset=</w:t>
       </w:r>
-      <w:del w:id="81" w:author="jonathan" w:date="2014-03-02T16:55:00Z">
+      <w:del w:id="92" w:author="jonathan" w:date="2014-03-02T16:55:00Z">
         <w:r>
           <w:delText>"</w:delText>
         </w:r>
       </w:del>
-      <w:ins w:id="82" w:author="jonathan" w:date="2014-03-02T16:55:00Z">
+      <w:ins w:id="93" w:author="jonathan" w:date="2014-03-02T16:55:00Z">
         <w:r>
           <w:t>"</w:t>
         </w:r>
       </w:ins>
-      <w:del w:id="83" w:author="jonathan" w:date="2014-03-02T16:55:00Z">
+      <w:del w:id="94" w:author="jonathan" w:date="2014-03-02T16:55:00Z">
         <w:r>
           <w:delText>"</w:delText>
         </w:r>
       </w:del>
-      <w:ins w:id="84" w:author="jonathan" w:date="2014-03-02T16:55:00Z">
+      <w:ins w:id="95" w:author="jonathan" w:date="2014-03-02T16:55:00Z">
         <w:r>
           <w:t>"</w:t>
         </w:r>
@@ -3044,12 +3183,12 @@
       <w:r>
         <w:t xml:space="preserve"> uses the </w:t>
       </w:r>
-      <w:del w:id="85" w:author="jonathan" w:date="2014-03-02T16:55:00Z">
+      <w:del w:id="96" w:author="jonathan" w:date="2014-03-02T16:55:00Z">
         <w:r>
           <w:delText>"</w:delText>
         </w:r>
       </w:del>
-      <w:ins w:id="86" w:author="jonathan" w:date="2014-03-02T16:55:00Z">
+      <w:ins w:id="97" w:author="jonathan" w:date="2014-03-02T16:55:00Z">
         <w:r>
           <w:t>"</w:t>
         </w:r>
@@ -3057,12 +3196,12 @@
       <w:r>
         <w:t>extended regular expression</w:t>
       </w:r>
-      <w:del w:id="87" w:author="jonathan" w:date="2014-03-02T16:55:00Z">
+      <w:del w:id="98" w:author="jonathan" w:date="2014-03-02T16:55:00Z">
         <w:r>
           <w:delText>"</w:delText>
         </w:r>
       </w:del>
-      <w:ins w:id="88" w:author="jonathan" w:date="2014-03-02T16:55:00Z">
+      <w:ins w:id="99" w:author="jonathan" w:date="2014-03-02T16:55:00Z">
         <w:r>
           <w:t>"</w:t>
         </w:r>
@@ -3126,7 +3265,7 @@
       <w:r>
         <w:t xml:space="preserve">. You can call </w:t>
       </w:r>
-      <w:ins w:id="89" w:author="Paul Marriott" w:date="2014-03-02T09:27:00Z">
+      <w:ins w:id="100" w:author="Paul Marriott" w:date="2014-03-02T09:27:00Z">
         <w:r>
           <w:t xml:space="preserve">the </w:t>
         </w:r>
@@ -3218,23 +3357,23 @@
       <w:r>
         <w:t xml:space="preserve">Call the </w:t>
       </w:r>
-      <w:commentRangeStart w:id="90"/>
+      <w:commentRangeStart w:id="101"/>
       <w:r>
         <w:rPr>
           <w:rStyle w:val="codesnippetintext"/>
         </w:rPr>
         <w:t>test</w:t>
       </w:r>
-      <w:commentRangeEnd w:id="90"/>
+      <w:commentRangeEnd w:id="101"/>
       <w:r>
         <w:rPr>
           <w:rStyle w:val="CommentReference"/>
           <w:rFonts w:ascii="Times New Roman" w:hAnsi="Times New Roman"/>
           <w:lang w:eastAsia="en-GB"/>
         </w:rPr>
-        <w:commentReference w:id="90"/>
-      </w:r>
-      <w:del w:id="91" w:author="jonathan" w:date="2014-03-02T16:50:00Z">
+        <w:commentReference w:id="101"/>
+      </w:r>
+      <w:del w:id="102" w:author="jonathan" w:date="2014-03-02T16:50:00Z">
         <w:r>
           <w:rPr>
             <w:rStyle w:val="codesnippetintext"/>
@@ -3306,22 +3445,22 @@
       <w:r>
         <w:t>static function Regex Regex::create(string re=</w:t>
       </w:r>
-      <w:del w:id="92" w:author="jonathan" w:date="2014-03-02T16:55:00Z">
+      <w:del w:id="103" w:author="jonathan" w:date="2014-03-02T16:55:00Z">
         <w:r>
           <w:delText>"</w:delText>
         </w:r>
       </w:del>
-      <w:ins w:id="93" w:author="jonathan" w:date="2014-03-02T16:55:00Z">
+      <w:ins w:id="104" w:author="jonathan" w:date="2014-03-02T16:55:00Z">
         <w:r>
           <w:t>"</w:t>
         </w:r>
       </w:ins>
-      <w:del w:id="94" w:author="jonathan" w:date="2014-03-02T16:55:00Z">
+      <w:del w:id="105" w:author="jonathan" w:date="2014-03-02T16:55:00Z">
         <w:r>
           <w:delText>"</w:delText>
         </w:r>
       </w:del>
-      <w:ins w:id="95" w:author="jonathan" w:date="2014-03-02T16:55:00Z">
+      <w:ins w:id="106" w:author="jonathan" w:date="2014-03-02T16:55:00Z">
         <w:r>
           <w:t>"</w:t>
         </w:r>
@@ -3485,12 +3624,12 @@
       <w:r>
         <w:t>myRE.setRE(</w:t>
       </w:r>
-      <w:del w:id="96" w:author="jonathan" w:date="2014-03-02T16:55:00Z">
+      <w:del w:id="107" w:author="jonathan" w:date="2014-03-02T16:55:00Z">
         <w:r>
           <w:delText>"</w:delText>
         </w:r>
       </w:del>
-      <w:ins w:id="97" w:author="jonathan" w:date="2014-03-02T16:55:00Z">
+      <w:ins w:id="108" w:author="jonathan" w:date="2014-03-02T16:55:00Z">
         <w:r>
           <w:t>"</w:t>
         </w:r>
@@ -3498,12 +3637,12 @@
       <w:r>
         <w:t>[A-Z]{3}</w:t>
       </w:r>
-      <w:del w:id="98" w:author="jonathan" w:date="2014-03-02T16:55:00Z">
+      <w:del w:id="109" w:author="jonathan" w:date="2014-03-02T16:55:00Z">
         <w:r>
           <w:delText>"</w:delText>
         </w:r>
       </w:del>
-      <w:ins w:id="99" w:author="jonathan" w:date="2014-03-02T16:55:00Z">
+      <w:ins w:id="110" w:author="jonathan" w:date="2014-03-02T16:55:00Z">
         <w:r>
           <w:t>"</w:t>
         </w:r>
@@ -3515,7 +3654,7 @@
     <w:p>
       <w:pPr>
         <w:pStyle w:val="codesn"/>
-        <w:pPrChange w:id="100" w:author="Paul Marriott" w:date="2014-03-02T09:29:00Z">
+        <w:pPrChange w:id="111" w:author="Paul Marriott" w:date="2014-03-02T09:29:00Z">
           <w:pPr>
             <w:pStyle w:val="Textbody"/>
           </w:pPr>
@@ -3527,7 +3666,7 @@
       <w:r>
         <w:rPr>
           <w:rStyle w:val="codesnippetintext"/>
-          <w:rPrChange w:id="101" w:author="Paul Marriott" w:date="2014-03-02T09:29:00Z">
+          <w:rPrChange w:id="112" w:author="Paul Marriott" w:date="2014-03-02T09:29:00Z">
             <w:rPr/>
           </w:rPrChange>
         </w:rPr>
@@ -3551,7 +3690,7 @@
       <w:r>
         <w:t xml:space="preserve">+ but to write that as a SystemVerilog string literal you must specify </w:t>
       </w:r>
-      <w:del w:id="102" w:author="jonathan" w:date="2014-03-02T16:55:00Z">
+      <w:del w:id="113" w:author="jonathan" w:date="2014-03-02T16:55:00Z">
         <w:r>
           <w:rPr>
             <w:rStyle w:val="codesnippetintext"/>
@@ -3559,7 +3698,7 @@
           <w:delText>"</w:delText>
         </w:r>
       </w:del>
-      <w:ins w:id="103" w:author="jonathan" w:date="2014-03-02T16:55:00Z">
+      <w:ins w:id="114" w:author="jonathan" w:date="2014-03-02T16:55:00Z">
         <w:r>
           <w:rPr>
             <w:rStyle w:val="codesnippetintext"/>
@@ -3573,7 +3712,7 @@
         </w:rPr>
         <w:t>\\$+</w:t>
       </w:r>
-      <w:del w:id="104" w:author="jonathan" w:date="2014-03-02T16:55:00Z">
+      <w:del w:id="115" w:author="jonathan" w:date="2014-03-02T16:55:00Z">
         <w:r>
           <w:rPr>
             <w:rStyle w:val="codesnippetintext"/>
@@ -3581,7 +3720,7 @@
           <w:delText>"</w:delText>
         </w:r>
       </w:del>
-      <w:ins w:id="105" w:author="jonathan" w:date="2014-03-02T16:55:00Z">
+      <w:ins w:id="116" w:author="jonathan" w:date="2014-03-02T16:55:00Z">
         <w:r>
           <w:rPr>
             <w:rStyle w:val="codesnippetintext"/>
@@ -3600,12 +3739,12 @@
       <w:r>
         <w:t>myRE.setRE(</w:t>
       </w:r>
-      <w:del w:id="106" w:author="jonathan" w:date="2014-03-02T16:55:00Z">
+      <w:del w:id="117" w:author="jonathan" w:date="2014-03-02T16:55:00Z">
         <w:r>
           <w:delText>"</w:delText>
         </w:r>
       </w:del>
-      <w:ins w:id="107" w:author="jonathan" w:date="2014-03-02T16:55:00Z">
+      <w:ins w:id="118" w:author="jonathan" w:date="2014-03-02T16:55:00Z">
         <w:r>
           <w:t>"</w:t>
         </w:r>
@@ -3613,12 +3752,12 @@
       <w:r>
         <w:t>\\$+</w:t>
       </w:r>
-      <w:del w:id="108" w:author="jonathan" w:date="2014-03-02T16:55:00Z">
+      <w:del w:id="119" w:author="jonathan" w:date="2014-03-02T16:55:00Z">
         <w:r>
           <w:delText>"</w:delText>
         </w:r>
       </w:del>
-      <w:ins w:id="109" w:author="jonathan" w:date="2014-03-02T16:55:00Z">
+      <w:ins w:id="120" w:author="jonathan" w:date="2014-03-02T16:55:00Z">
         <w:r>
           <w:t>"</w:t>
         </w:r>
@@ -3643,12 +3782,12 @@
       <w:r>
         <w:t xml:space="preserve">backslash to denote a single backslash character. There is one especially unpleasant case of this backslash escape problem. Suppose you wish to write a regex that matches a single backslash character. </w:t>
       </w:r>
-      <w:del w:id="110" w:author="Paul Marriott" w:date="2014-03-02T09:29:00Z">
+      <w:del w:id="121" w:author="Paul Marriott" w:date="2014-03-02T09:29:00Z">
         <w:r>
           <w:delText>The  regular</w:delText>
         </w:r>
       </w:del>
-      <w:ins w:id="111" w:author="Paul Marriott" w:date="2014-03-02T09:29:00Z">
+      <w:ins w:id="122" w:author="Paul Marriott" w:date="2014-03-02T09:29:00Z">
         <w:r>
           <w:t>The regular</w:t>
         </w:r>
@@ -4035,12 +4174,12 @@
       <w:r>
         <w:t xml:space="preserve"> object, nor </w:t>
       </w:r>
-      <w:del w:id="112" w:author="Paul Marriott" w:date="2014-03-02T09:30:00Z">
+      <w:del w:id="123" w:author="Paul Marriott" w:date="2014-03-02T09:30:00Z">
         <w:r>
           <w:delText>does it</w:delText>
         </w:r>
       </w:del>
-      <w:ins w:id="113" w:author="Paul Marriott" w:date="2014-03-02T09:30:00Z">
+      <w:ins w:id="124" w:author="Paul Marriott" w:date="2014-03-02T09:30:00Z">
         <w:r>
           <w:t>do they</w:t>
         </w:r>
@@ -4103,12 +4242,12 @@
       <w:r>
         <w:t>Contents(</w:t>
       </w:r>
-      <w:del w:id="114" w:author="jonathan" w:date="2014-03-02T16:55:00Z">
+      <w:del w:id="125" w:author="jonathan" w:date="2014-03-02T16:55:00Z">
         <w:r>
           <w:delText>“</w:delText>
         </w:r>
       </w:del>
-      <w:ins w:id="115" w:author="jonathan" w:date="2014-03-02T16:55:00Z">
+      <w:ins w:id="126" w:author="jonathan" w:date="2014-03-02T16:55:00Z">
         <w:r>
           <w:t>"</w:t>
         </w:r>
@@ -4116,12 +4255,12 @@
       <w:r>
         <w:t>the string you wish to test</w:t>
       </w:r>
-      <w:del w:id="116" w:author="jonathan" w:date="2014-03-02T16:55:00Z">
+      <w:del w:id="127" w:author="jonathan" w:date="2014-03-02T16:55:00Z">
         <w:r>
           <w:delText>”</w:delText>
         </w:r>
       </w:del>
-      <w:ins w:id="117" w:author="jonathan" w:date="2014-03-02T16:55:00Z">
+      <w:ins w:id="128" w:author="jonathan" w:date="2014-03-02T16:55:00Z">
         <w:r>
           <w:t>"</w:t>
         </w:r>
@@ -4732,12 +4871,12 @@
       <w:r>
         <w:t xml:space="preserve"> class supports substitution, in which the part of a string that matched your regular expression is replaced with some other string. As usual in regular expression search-and-replace, the replacement string can contain matches and </w:t>
       </w:r>
-      <w:del w:id="118" w:author="Paul Marriott" w:date="2014-03-02T09:32:00Z">
+      <w:del w:id="129" w:author="Paul Marriott" w:date="2014-03-02T09:32:00Z">
         <w:r>
           <w:delText>submatches</w:delText>
         </w:r>
       </w:del>
-      <w:ins w:id="119" w:author="Paul Marriott" w:date="2014-03-02T09:32:00Z">
+      <w:ins w:id="130" w:author="Paul Marriott" w:date="2014-03-02T09:32:00Z">
         <w:r>
           <w:t>sub-matches</w:t>
         </w:r>
@@ -5002,11 +5141,11 @@
       <w:pPr>
         <w:pStyle w:val="Heading2"/>
       </w:pPr>
-      <w:bookmarkStart w:id="120" w:name="_Ref381203258"/>
+      <w:bookmarkStart w:id="131" w:name="_Ref381203258"/>
       <w:r>
         <w:t>Errors in regular expression matching</w:t>
       </w:r>
-      <w:bookmarkEnd w:id="120"/>
+      <w:bookmarkEnd w:id="131"/>
     </w:p>
     <w:p>
       <w:pPr>
@@ -5188,22 +5327,22 @@
       <w:r>
         <w:t xml:space="preserve">static function Pathname create(string s = </w:t>
       </w:r>
-      <w:del w:id="121" w:author="jonathan" w:date="2014-03-02T16:55:00Z">
+      <w:del w:id="132" w:author="jonathan" w:date="2014-03-02T16:55:00Z">
         <w:r>
           <w:delText>"</w:delText>
         </w:r>
       </w:del>
-      <w:ins w:id="122" w:author="jonathan" w:date="2014-03-02T16:55:00Z">
+      <w:ins w:id="133" w:author="jonathan" w:date="2014-03-02T16:55:00Z">
         <w:r>
           <w:t>"</w:t>
         </w:r>
       </w:ins>
-      <w:del w:id="123" w:author="jonathan" w:date="2014-03-02T16:55:00Z">
+      <w:del w:id="134" w:author="jonathan" w:date="2014-03-02T16:55:00Z">
         <w:r>
           <w:delText>"</w:delText>
         </w:r>
       </w:del>
-      <w:ins w:id="124" w:author="jonathan" w:date="2014-03-02T16:55:00Z">
+      <w:ins w:id="135" w:author="jonathan" w:date="2014-03-02T16:55:00Z">
         <w:r>
           <w:t>"</w:t>
         </w:r>
@@ -5365,12 +5504,12 @@
       <w:r>
         <w:t xml:space="preserve">For example, consider the following sequence of activity. First, the path to a certain directory is stored in a Pathname object. Note the doubled path-separator </w:t>
       </w:r>
-      <w:del w:id="125" w:author="jonathan" w:date="2014-03-02T16:55:00Z">
+      <w:del w:id="136" w:author="jonathan" w:date="2014-03-02T16:55:00Z">
         <w:r>
           <w:delText>"</w:delText>
         </w:r>
       </w:del>
-      <w:ins w:id="126" w:author="jonathan" w:date="2014-03-02T16:55:00Z">
+      <w:ins w:id="137" w:author="jonathan" w:date="2014-03-02T16:55:00Z">
         <w:r>
           <w:t>"</w:t>
         </w:r>
@@ -5381,12 +5520,12 @@
         </w:rPr>
         <w:t>//</w:t>
       </w:r>
-      <w:del w:id="127" w:author="jonathan" w:date="2014-03-02T16:55:00Z">
+      <w:del w:id="138" w:author="jonathan" w:date="2014-03-02T16:55:00Z">
         <w:r>
           <w:delText>"</w:delText>
         </w:r>
       </w:del>
-      <w:ins w:id="128" w:author="jonathan" w:date="2014-03-02T16:55:00Z">
+      <w:ins w:id="139" w:author="jonathan" w:date="2014-03-02T16:55:00Z">
         <w:r>
           <w:t>"</w:t>
         </w:r>
@@ -5405,12 +5544,12 @@
       <w:r>
         <w:t>Pathname pn = Pathname::create(</w:t>
       </w:r>
-      <w:del w:id="129" w:author="jonathan" w:date="2014-03-02T16:55:00Z">
+      <w:del w:id="140" w:author="jonathan" w:date="2014-03-02T16:55:00Z">
         <w:r>
           <w:delText>"</w:delText>
         </w:r>
       </w:del>
-      <w:ins w:id="130" w:author="jonathan" w:date="2014-03-02T16:55:00Z">
+      <w:ins w:id="141" w:author="jonathan" w:date="2014-03-02T16:55:00Z">
         <w:r>
           <w:t>"</w:t>
         </w:r>
@@ -5424,12 +5563,12 @@
       <w:r>
         <w:t>ir</w:t>
       </w:r>
-      <w:del w:id="131" w:author="jonathan" w:date="2014-03-02T16:55:00Z">
+      <w:del w:id="142" w:author="jonathan" w:date="2014-03-02T16:55:00Z">
         <w:r>
           <w:delText>"</w:delText>
         </w:r>
       </w:del>
-      <w:ins w:id="132" w:author="jonathan" w:date="2014-03-02T16:55:00Z">
+      <w:ins w:id="143" w:author="jonathan" w:date="2014-03-02T16:55:00Z">
         <w:r>
           <w:t>"</w:t>
         </w:r>
@@ -5462,12 +5601,12 @@
       <w:r>
         <w:t>pn.append(</w:t>
       </w:r>
-      <w:del w:id="133" w:author="jonathan" w:date="2014-03-02T16:55:00Z">
+      <w:del w:id="144" w:author="jonathan" w:date="2014-03-02T16:55:00Z">
         <w:r>
           <w:delText>"</w:delText>
         </w:r>
       </w:del>
-      <w:ins w:id="134" w:author="jonathan" w:date="2014-03-02T16:55:00Z">
+      <w:ins w:id="145" w:author="jonathan" w:date="2014-03-02T16:55:00Z">
         <w:r>
           <w:t>"</w:t>
         </w:r>
@@ -5475,12 +5614,12 @@
       <w:r>
         <w:t>subDir/myFile.txt</w:t>
       </w:r>
-      <w:del w:id="135" w:author="jonathan" w:date="2014-03-02T16:55:00Z">
+      <w:del w:id="146" w:author="jonathan" w:date="2014-03-02T16:55:00Z">
         <w:r>
           <w:delText>"</w:delText>
         </w:r>
       </w:del>
-      <w:ins w:id="136" w:author="jonathan" w:date="2014-03-02T16:55:00Z">
+      <w:ins w:id="147" w:author="jonathan" w:date="2014-03-02T16:55:00Z">
         <w:r>
           <w:t>"</w:t>
         </w:r>
@@ -5604,12 +5743,12 @@
       <w:r>
         <w:t xml:space="preserve">Given this </w:t>
       </w:r>
-      <w:del w:id="137" w:author="jonathan" w:date="2014-03-02T16:54:00Z">
+      <w:del w:id="148" w:author="jonathan" w:date="2014-03-02T16:54:00Z">
         <w:r>
           <w:delText>behaviour</w:delText>
         </w:r>
       </w:del>
-      <w:ins w:id="138" w:author="jonathan" w:date="2014-03-02T16:54:00Z">
+      <w:ins w:id="149" w:author="jonathan" w:date="2014-03-02T16:54:00Z">
         <w:r>
           <w:t>behavior</w:t>
         </w:r>
@@ -5885,12 +6024,12 @@
       <w:r>
         <w:t xml:space="preserve"> update the object's pathname by appending a pathname to its tail. They have the same </w:t>
       </w:r>
-      <w:del w:id="139" w:author="jonathan" w:date="2014-03-02T16:54:00Z">
+      <w:del w:id="150" w:author="jonathan" w:date="2014-03-02T16:54:00Z">
         <w:r>
           <w:delText>behaviour</w:delText>
         </w:r>
       </w:del>
-      <w:ins w:id="140" w:author="jonathan" w:date="2014-03-02T16:54:00Z">
+      <w:ins w:id="151" w:author="jonathan" w:date="2014-03-02T16:54:00Z">
         <w:r>
           <w:t>behavior</w:t>
         </w:r>
@@ -6025,7 +6164,7 @@
         </w:rPr>
         <w:t>t(</w:t>
       </w:r>
-      <w:del w:id="141" w:author="jonathan" w:date="2014-03-02T16:55:00Z">
+      <w:del w:id="152" w:author="jonathan" w:date="2014-03-02T16:55:00Z">
         <w:r>
           <w:rPr>
             <w:rStyle w:val="codesnippetintext"/>
@@ -6033,7 +6172,7 @@
           <w:delText>"</w:delText>
         </w:r>
       </w:del>
-      <w:ins w:id="142" w:author="jonathan" w:date="2014-03-02T16:55:00Z">
+      <w:ins w:id="153" w:author="jonathan" w:date="2014-03-02T16:55:00Z">
         <w:r>
           <w:rPr>
             <w:rStyle w:val="codesnippetintext"/>
@@ -6047,7 +6186,7 @@
         </w:rPr>
         <w:t>/short/absolute/path</w:t>
       </w:r>
-      <w:del w:id="143" w:author="jonathan" w:date="2014-03-02T16:55:00Z">
+      <w:del w:id="154" w:author="jonathan" w:date="2014-03-02T16:55:00Z">
         <w:r>
           <w:rPr>
             <w:rStyle w:val="codesnippetintext"/>
@@ -6055,7 +6194,7 @@
           <w:delText>"</w:delText>
         </w:r>
       </w:del>
-      <w:ins w:id="144" w:author="jonathan" w:date="2014-03-02T16:55:00Z">
+      <w:ins w:id="155" w:author="jonathan" w:date="2014-03-02T16:55:00Z">
         <w:r>
           <w:rPr>
             <w:rStyle w:val="codesnippetintext"/>
@@ -6083,7 +6222,7 @@
         </w:rPr>
         <w:t xml:space="preserve">$display(pn.dirname(2));  // </w:t>
       </w:r>
-      <w:del w:id="145" w:author="jonathan" w:date="2014-03-02T16:55:00Z">
+      <w:del w:id="156" w:author="jonathan" w:date="2014-03-02T16:55:00Z">
         <w:r>
           <w:rPr>
             <w:rStyle w:val="codesnippetintext"/>
@@ -6091,7 +6230,7 @@
           <w:delText>"</w:delText>
         </w:r>
       </w:del>
-      <w:ins w:id="146" w:author="jonathan" w:date="2014-03-02T16:55:00Z">
+      <w:ins w:id="157" w:author="jonathan" w:date="2014-03-02T16:55:00Z">
         <w:r>
           <w:rPr>
             <w:rStyle w:val="codesnippetintext"/>
@@ -6105,7 +6244,7 @@
         </w:rPr>
         <w:t>/short</w:t>
       </w:r>
-      <w:del w:id="147" w:author="jonathan" w:date="2014-03-02T16:55:00Z">
+      <w:del w:id="158" w:author="jonathan" w:date="2014-03-02T16:55:00Z">
         <w:r>
           <w:rPr>
             <w:rStyle w:val="codesnippetintext"/>
@@ -6113,7 +6252,7 @@
           <w:delText>"</w:delText>
         </w:r>
       </w:del>
-      <w:ins w:id="148" w:author="jonathan" w:date="2014-03-02T16:55:00Z">
+      <w:ins w:id="159" w:author="jonathan" w:date="2014-03-02T16:55:00Z">
         <w:r>
           <w:rPr>
             <w:rStyle w:val="codesnippetintext"/>
@@ -6135,7 +6274,7 @@
         </w:rPr>
         <w:t xml:space="preserve">$display(pn.dirname(3));  // </w:t>
       </w:r>
-      <w:del w:id="149" w:author="jonathan" w:date="2014-03-02T16:55:00Z">
+      <w:del w:id="160" w:author="jonathan" w:date="2014-03-02T16:55:00Z">
         <w:r>
           <w:rPr>
             <w:rStyle w:val="codesnippetintext"/>
@@ -6143,7 +6282,7 @@
           <w:delText>"</w:delText>
         </w:r>
       </w:del>
-      <w:ins w:id="150" w:author="jonathan" w:date="2014-03-02T16:55:00Z">
+      <w:ins w:id="161" w:author="jonathan" w:date="2014-03-02T16:55:00Z">
         <w:r>
           <w:rPr>
             <w:rStyle w:val="codesnippetintext"/>
@@ -6157,7 +6296,7 @@
         </w:rPr>
         <w:t>/</w:t>
       </w:r>
-      <w:del w:id="151" w:author="jonathan" w:date="2014-03-02T16:55:00Z">
+      <w:del w:id="162" w:author="jonathan" w:date="2014-03-02T16:55:00Z">
         <w:r>
           <w:rPr>
             <w:rStyle w:val="codesnippetintext"/>
@@ -6165,7 +6304,7 @@
           <w:delText>"</w:delText>
         </w:r>
       </w:del>
-      <w:ins w:id="152" w:author="jonathan" w:date="2014-03-02T16:55:00Z">
+      <w:ins w:id="163" w:author="jonathan" w:date="2014-03-02T16:55:00Z">
         <w:r>
           <w:rPr>
             <w:rStyle w:val="codesnippetintext"/>
@@ -6187,7 +6326,7 @@
         </w:rPr>
         <w:t xml:space="preserve">$display(pn.dirname(4));  // </w:t>
       </w:r>
-      <w:del w:id="153" w:author="jonathan" w:date="2014-03-02T16:55:00Z">
+      <w:del w:id="164" w:author="jonathan" w:date="2014-03-02T16:55:00Z">
         <w:r>
           <w:rPr>
             <w:rStyle w:val="codesnippetintext"/>
@@ -6195,7 +6334,7 @@
           <w:delText>"</w:delText>
         </w:r>
       </w:del>
-      <w:ins w:id="154" w:author="jonathan" w:date="2014-03-02T16:55:00Z">
+      <w:ins w:id="165" w:author="jonathan" w:date="2014-03-02T16:55:00Z">
         <w:r>
           <w:rPr>
             <w:rStyle w:val="codesnippetintext"/>
@@ -6203,7 +6342,7 @@
           <w:t>"</w:t>
         </w:r>
       </w:ins>
-      <w:del w:id="155" w:author="jonathan" w:date="2014-03-02T16:55:00Z">
+      <w:del w:id="166" w:author="jonathan" w:date="2014-03-02T16:55:00Z">
         <w:r>
           <w:rPr>
             <w:rStyle w:val="codesnippetintext"/>
@@ -6211,7 +6350,7 @@
           <w:delText>"</w:delText>
         </w:r>
       </w:del>
-      <w:ins w:id="156" w:author="jonathan" w:date="2014-03-02T16:55:00Z">
+      <w:ins w:id="167" w:author="jonathan" w:date="2014-03-02T16:55:00Z">
         <w:r>
           <w:rPr>
             <w:rStyle w:val="codesnippetintext"/>
@@ -6338,12 +6477,12 @@
       <w:r>
         <w:t xml:space="preserve"> make any access to the file system. They merely process strings in a special way that conforms to file naming conventions. You are free to manipulate a completely imaginary, </w:t>
       </w:r>
-      <w:del w:id="157" w:author="Paul Marriott" w:date="2014-03-02T09:35:00Z">
+      <w:del w:id="168" w:author="Paul Marriott" w:date="2014-03-02T09:35:00Z">
         <w:r>
           <w:delText xml:space="preserve">nonexistent </w:delText>
         </w:r>
       </w:del>
-      <w:ins w:id="158" w:author="Paul Marriott" w:date="2014-03-02T09:35:00Z">
+      <w:ins w:id="169" w:author="Paul Marriott" w:date="2014-03-02T09:35:00Z">
         <w:r>
           <w:t xml:space="preserve">non-existent </w:t>
         </w:r>
@@ -6365,11 +6504,11 @@
       <w:pPr>
         <w:pStyle w:val="Heading2"/>
       </w:pPr>
-      <w:bookmarkStart w:id="159" w:name="_Ref381463216"/>
+      <w:bookmarkStart w:id="170" w:name="_Ref381463216"/>
       <w:r>
         <w:t>Struct definitions for file properties</w:t>
       </w:r>
-      <w:bookmarkEnd w:id="159"/>
+      <w:bookmarkEnd w:id="170"/>
     </w:p>
     <w:p>
       <w:pPr>
@@ -6384,7 +6523,7 @@
         </w:rPr>
         <w:t xml:space="preserve">The following struct definitions are useful for extracting file properties (such as </w:t>
       </w:r>
-      <w:del w:id="160" w:author="jonathan" w:date="2014-03-02T16:55:00Z">
+      <w:del w:id="171" w:author="jonathan" w:date="2014-03-02T16:55:00Z">
         <w:r>
           <w:rPr>
             <w:lang w:eastAsia="en-GB"/>
@@ -6392,7 +6531,7 @@
           <w:delText>"</w:delText>
         </w:r>
       </w:del>
-      <w:ins w:id="161" w:author="jonathan" w:date="2014-03-02T16:55:00Z">
+      <w:ins w:id="172" w:author="jonathan" w:date="2014-03-02T16:55:00Z">
         <w:r>
           <w:rPr>
             <w:lang w:eastAsia="en-GB"/>
@@ -6406,7 +6545,7 @@
         </w:rPr>
         <w:t>is this file a directory</w:t>
       </w:r>
-      <w:del w:id="162" w:author="jonathan" w:date="2014-03-02T16:55:00Z">
+      <w:del w:id="173" w:author="jonathan" w:date="2014-03-02T16:55:00Z">
         <w:r>
           <w:rPr>
             <w:lang w:eastAsia="en-GB"/>
@@ -6414,7 +6553,7 @@
           <w:delText>"</w:delText>
         </w:r>
       </w:del>
-      <w:ins w:id="163" w:author="jonathan" w:date="2014-03-02T16:55:00Z">
+      <w:ins w:id="174" w:author="jonathan" w:date="2014-03-02T16:55:00Z">
         <w:r>
           <w:rPr>
             <w:lang w:eastAsia="en-GB"/>
@@ -6428,14 +6567,14 @@
         </w:rPr>
         <w:t xml:space="preserve">) from the file mode value returned by the </w:t>
       </w:r>
-      <w:commentRangeStart w:id="164"/>
+      <w:commentRangeStart w:id="175"/>
       <w:r>
         <w:rPr>
           <w:rStyle w:val="codesnippetintext"/>
         </w:rPr>
         <w:t>file_mode</w:t>
       </w:r>
-      <w:del w:id="165" w:author="jonathan" w:date="2014-03-02T16:51:00Z">
+      <w:del w:id="176" w:author="jonathan" w:date="2014-03-02T16:51:00Z">
         <w:r>
           <w:rPr>
             <w:rStyle w:val="codesnippetintext"/>
@@ -6446,14 +6585,14 @@
       <w:r>
         <w:t xml:space="preserve"> </w:t>
       </w:r>
-      <w:commentRangeEnd w:id="164"/>
+      <w:commentRangeEnd w:id="175"/>
       <w:r>
         <w:rPr>
           <w:rStyle w:val="CommentReference"/>
           <w:rFonts w:ascii="Times New Roman" w:hAnsi="Times New Roman"/>
           <w:lang w:eastAsia="en-GB"/>
         </w:rPr>
-        <w:commentReference w:id="164"/>
+        <w:commentReference w:id="175"/>
       </w:r>
       <w:r>
         <w:t>function described later in this section.</w:t>
@@ -6859,12 +6998,12 @@
       <w:r>
         <w:t xml:space="preserve">. This argument controls the functions' </w:t>
       </w:r>
-      <w:del w:id="166" w:author="jonathan" w:date="2014-03-02T16:54:00Z">
+      <w:del w:id="177" w:author="jonathan" w:date="2014-03-02T16:54:00Z">
         <w:r>
           <w:delText>behaviour</w:delText>
         </w:r>
       </w:del>
-      <w:ins w:id="167" w:author="jonathan" w:date="2014-03-02T16:54:00Z">
+      <w:ins w:id="178" w:author="jonathan" w:date="2014-03-02T16:54:00Z">
         <w:r>
           <w:t>behavior</w:t>
         </w:r>
@@ -7055,12 +7194,12 @@
       <w:r>
         <w:t>fMode = file_mode(</w:t>
       </w:r>
-      <w:del w:id="168" w:author="jonathan" w:date="2014-03-02T16:55:00Z">
+      <w:del w:id="179" w:author="jonathan" w:date="2014-03-02T16:55:00Z">
         <w:r>
           <w:delText>"</w:delText>
         </w:r>
       </w:del>
-      <w:ins w:id="169" w:author="jonathan" w:date="2014-03-02T16:55:00Z">
+      <w:ins w:id="180" w:author="jonathan" w:date="2014-03-02T16:55:00Z">
         <w:r>
           <w:t>"</w:t>
         </w:r>
@@ -7068,12 +7207,12 @@
       <w:r>
         <w:t>maybe/directory</w:t>
       </w:r>
-      <w:del w:id="170" w:author="jonathan" w:date="2014-03-02T16:55:00Z">
+      <w:del w:id="181" w:author="jonathan" w:date="2014-03-02T16:55:00Z">
         <w:r>
           <w:delText>"</w:delText>
         </w:r>
       </w:del>
-      <w:ins w:id="171" w:author="jonathan" w:date="2014-03-02T16:55:00Z">
+      <w:ins w:id="182" w:author="jonathan" w:date="2014-03-02T16:55:00Z">
         <w:r>
           <w:t>"</w:t>
         </w:r>
@@ -7097,12 +7236,12 @@
       <w:r>
         <w:t xml:space="preserve">  $display(</w:t>
       </w:r>
-      <w:del w:id="172" w:author="jonathan" w:date="2014-03-02T16:55:00Z">
+      <w:del w:id="183" w:author="jonathan" w:date="2014-03-02T16:55:00Z">
         <w:r>
           <w:delText>"</w:delText>
         </w:r>
       </w:del>
-      <w:ins w:id="173" w:author="jonathan" w:date="2014-03-02T16:55:00Z">
+      <w:ins w:id="184" w:author="jonathan" w:date="2014-03-02T16:55:00Z">
         <w:r>
           <w:t>"</w:t>
         </w:r>
@@ -7110,12 +7249,12 @@
       <w:r>
         <w:t>It's a directory</w:t>
       </w:r>
-      <w:del w:id="174" w:author="jonathan" w:date="2014-03-02T16:55:00Z">
+      <w:del w:id="185" w:author="jonathan" w:date="2014-03-02T16:55:00Z">
         <w:r>
           <w:delText>"</w:delText>
         </w:r>
       </w:del>
-      <w:ins w:id="175" w:author="jonathan" w:date="2014-03-02T16:55:00Z">
+      <w:ins w:id="186" w:author="jonathan" w:date="2014-03-02T16:55:00Z">
         <w:r>
           <w:t>"</w:t>
         </w:r>
@@ -7166,12 +7305,12 @@
       <w:r>
         <w:t>if (file_accessible(</w:t>
       </w:r>
-      <w:del w:id="176" w:author="jonathan" w:date="2014-03-02T16:55:00Z">
+      <w:del w:id="187" w:author="jonathan" w:date="2014-03-02T16:55:00Z">
         <w:r>
           <w:delText>"</w:delText>
         </w:r>
       </w:del>
-      <w:ins w:id="177" w:author="jonathan" w:date="2014-03-02T16:55:00Z">
+      <w:ins w:id="188" w:author="jonathan" w:date="2014-03-02T16:55:00Z">
         <w:r>
           <w:t>"</w:t>
         </w:r>
@@ -7179,12 +7318,12 @@
       <w:r>
         <w:t>maybe/readable</w:t>
       </w:r>
-      <w:del w:id="178" w:author="jonathan" w:date="2014-03-02T16:55:00Z">
+      <w:del w:id="189" w:author="jonathan" w:date="2014-03-02T16:55:00Z">
         <w:r>
           <w:delText>"</w:delText>
         </w:r>
       </w:del>
-      <w:ins w:id="179" w:author="jonathan" w:date="2014-03-02T16:55:00Z">
+      <w:ins w:id="190" w:author="jonathan" w:date="2014-03-02T16:55:00Z">
         <w:r>
           <w:t>"</w:t>
         </w:r>
@@ -7206,12 +7345,12 @@
       <w:r>
         <w:t xml:space="preserve">  $display(</w:t>
       </w:r>
-      <w:del w:id="180" w:author="jonathan" w:date="2014-03-02T16:55:00Z">
+      <w:del w:id="191" w:author="jonathan" w:date="2014-03-02T16:55:00Z">
         <w:r>
           <w:delText>"</w:delText>
         </w:r>
       </w:del>
-      <w:ins w:id="181" w:author="jonathan" w:date="2014-03-02T16:55:00Z">
+      <w:ins w:id="192" w:author="jonathan" w:date="2014-03-02T16:55:00Z">
         <w:r>
           <w:t>"</w:t>
         </w:r>
@@ -7219,12 +7358,12 @@
       <w:r>
         <w:t>OK to read that file</w:t>
       </w:r>
-      <w:del w:id="182" w:author="jonathan" w:date="2014-03-02T16:55:00Z">
+      <w:del w:id="193" w:author="jonathan" w:date="2014-03-02T16:55:00Z">
         <w:r>
           <w:delText>"</w:delText>
         </w:r>
       </w:del>
-      <w:ins w:id="183" w:author="jonathan" w:date="2014-03-02T16:55:00Z">
+      <w:ins w:id="194" w:author="jonathan" w:date="2014-03-02T16:55:00Z">
         <w:r>
           <w:t>"</w:t>
         </w:r>
@@ -7263,12 +7402,12 @@
       <w:r>
         <w:t>if (file_accessible(</w:t>
       </w:r>
-      <w:del w:id="184" w:author="jonathan" w:date="2014-03-02T16:55:00Z">
+      <w:del w:id="195" w:author="jonathan" w:date="2014-03-02T16:55:00Z">
         <w:r>
           <w:delText>"</w:delText>
         </w:r>
       </w:del>
-      <w:ins w:id="185" w:author="jonathan" w:date="2014-03-02T16:55:00Z">
+      <w:ins w:id="196" w:author="jonathan" w:date="2014-03-02T16:55:00Z">
         <w:r>
           <w:t>"</w:t>
         </w:r>
@@ -7276,12 +7415,12 @@
       <w:r>
         <w:t>maybe/exists</w:t>
       </w:r>
-      <w:del w:id="186" w:author="jonathan" w:date="2014-03-02T16:55:00Z">
+      <w:del w:id="197" w:author="jonathan" w:date="2014-03-02T16:55:00Z">
         <w:r>
           <w:delText>"</w:delText>
         </w:r>
       </w:del>
-      <w:ins w:id="187" w:author="jonathan" w:date="2014-03-02T16:55:00Z">
+      <w:ins w:id="198" w:author="jonathan" w:date="2014-03-02T16:55:00Z">
         <w:r>
           <w:t>"</w:t>
         </w:r>
@@ -7297,12 +7436,12 @@
       <w:r>
         <w:t xml:space="preserve">  $display(</w:t>
       </w:r>
-      <w:del w:id="188" w:author="jonathan" w:date="2014-03-02T16:55:00Z">
+      <w:del w:id="199" w:author="jonathan" w:date="2014-03-02T16:55:00Z">
         <w:r>
           <w:delText>"</w:delText>
         </w:r>
       </w:del>
-      <w:ins w:id="189" w:author="jonathan" w:date="2014-03-02T16:55:00Z">
+      <w:ins w:id="200" w:author="jonathan" w:date="2014-03-02T16:55:00Z">
         <w:r>
           <w:t>"</w:t>
         </w:r>
@@ -7310,12 +7449,12 @@
       <w:r>
         <w:t>the file exists</w:t>
       </w:r>
-      <w:del w:id="190" w:author="jonathan" w:date="2014-03-02T16:55:00Z">
+      <w:del w:id="201" w:author="jonathan" w:date="2014-03-02T16:55:00Z">
         <w:r>
           <w:delText>"</w:delText>
         </w:r>
       </w:del>
-      <w:ins w:id="191" w:author="jonathan" w:date="2014-03-02T16:55:00Z">
+      <w:ins w:id="202" w:author="jonathan" w:date="2014-03-02T16:55:00Z">
         <w:r>
           <w:t>"</w:t>
         </w:r>
@@ -7366,12 +7505,12 @@
       <w:pPr>
         <w:pStyle w:val="Heading1"/>
       </w:pPr>
-      <w:bookmarkStart w:id="192" w:name="_Ref381464505"/>
+      <w:bookmarkStart w:id="203" w:name="_Ref381464505"/>
       <w:r>
         <w:lastRenderedPageBreak/>
         <w:t>Querying directories, environment variables, wall-clock time and other operating system properties</w:t>
       </w:r>
-      <w:bookmarkEnd w:id="192"/>
+      <w:bookmarkEnd w:id="203"/>
     </w:p>
     <w:p>
       <w:pPr>
@@ -7428,12 +7567,12 @@
       <w:r>
         <w:t xml:space="preserve">All times returned by the file timestamp query functions are in the usual Unix format of seconds since the beginning of 1970 (the </w:t>
       </w:r>
-      <w:del w:id="193" w:author="jonathan" w:date="2014-03-02T16:55:00Z">
+      <w:del w:id="204" w:author="jonathan" w:date="2014-03-02T16:55:00Z">
         <w:r>
           <w:delText>"</w:delText>
         </w:r>
       </w:del>
-      <w:ins w:id="194" w:author="jonathan" w:date="2014-03-02T16:55:00Z">
+      <w:ins w:id="205" w:author="jonathan" w:date="2014-03-02T16:55:00Z">
         <w:r>
           <w:t>"</w:t>
         </w:r>
@@ -7441,12 +7580,12 @@
       <w:r>
         <w:t>epoch</w:t>
       </w:r>
-      <w:del w:id="195" w:author="jonathan" w:date="2014-03-02T16:55:00Z">
+      <w:del w:id="206" w:author="jonathan" w:date="2014-03-02T16:55:00Z">
         <w:r>
           <w:delText>"</w:delText>
         </w:r>
       </w:del>
-      <w:ins w:id="196" w:author="jonathan" w:date="2014-03-02T16:55:00Z">
+      <w:ins w:id="207" w:author="jonathan" w:date="2014-03-02T16:55:00Z">
         <w:r>
           <w:t>"</w:t>
         </w:r>
@@ -7695,12 +7834,12 @@
       <w:pPr>
         <w:pStyle w:val="Heading1"/>
       </w:pPr>
-      <w:bookmarkStart w:id="197" w:name="_Ref381313729"/>
+      <w:bookmarkStart w:id="208" w:name="_Ref381313729"/>
       <w:r>
         <w:lastRenderedPageBreak/>
         <w:t>svlib error management</w:t>
       </w:r>
-      <w:bookmarkEnd w:id="197"/>
+      <w:bookmarkEnd w:id="208"/>
     </w:p>
     <w:p>
       <w:pPr>
@@ -7951,12 +8090,12 @@
       <w:pPr>
         <w:pStyle w:val="Heading1"/>
       </w:pPr>
-      <w:bookmarkStart w:id="198" w:name="_Ref381415453"/>
+      <w:bookmarkStart w:id="209" w:name="_Ref381415453"/>
       <w:r>
         <w:lastRenderedPageBreak/>
         <w:t>Miscellaneous functions</w:t>
       </w:r>
-      <w:bookmarkEnd w:id="198"/>
+      <w:bookmarkEnd w:id="209"/>
     </w:p>
     <w:p>
       <w:pPr>
@@ -8251,12 +8390,12 @@
       <w:r>
         <w:t xml:space="preserve">Because of the </w:t>
       </w:r>
-      <w:del w:id="199" w:author="Paul Marriott" w:date="2014-03-02T09:38:00Z">
+      <w:del w:id="210" w:author="Paul Marriott" w:date="2014-03-02T09:38:00Z">
         <w:r>
           <w:delText xml:space="preserve">neeed </w:delText>
         </w:r>
       </w:del>
-      <w:ins w:id="200" w:author="Paul Marriott" w:date="2014-03-02T09:38:00Z">
+      <w:ins w:id="211" w:author="Paul Marriott" w:date="2014-03-02T09:38:00Z">
         <w:r>
           <w:t xml:space="preserve">need </w:t>
         </w:r>
@@ -8494,7 +8633,7 @@
         </w:rPr>
         <w:t>shadeUtils::hasName(</w:t>
       </w:r>
-      <w:del w:id="201" w:author="jonathan" w:date="2014-03-02T16:55:00Z">
+      <w:del w:id="212" w:author="jonathan" w:date="2014-03-02T16:55:00Z">
         <w:r>
           <w:rPr>
             <w:rStyle w:val="codesnippetintext"/>
@@ -8502,7 +8641,7 @@
           <w:delText>"</w:delText>
         </w:r>
       </w:del>
-      <w:ins w:id="202" w:author="jonathan" w:date="2014-03-02T16:55:00Z">
+      <w:ins w:id="213" w:author="jonathan" w:date="2014-03-02T16:55:00Z">
         <w:r>
           <w:rPr>
             <w:rStyle w:val="codesnippetintext"/>
@@ -8516,7 +8655,7 @@
         </w:rPr>
         <w:t>rubbish</w:t>
       </w:r>
-      <w:del w:id="203" w:author="jonathan" w:date="2014-03-02T16:55:00Z">
+      <w:del w:id="214" w:author="jonathan" w:date="2014-03-02T16:55:00Z">
         <w:r>
           <w:rPr>
             <w:rStyle w:val="codesnippetintext"/>
@@ -8524,7 +8663,7 @@
           <w:delText>"</w:delText>
         </w:r>
       </w:del>
-      <w:ins w:id="204" w:author="jonathan" w:date="2014-03-02T16:55:00Z">
+      <w:ins w:id="215" w:author="jonathan" w:date="2014-03-02T16:55:00Z">
         <w:r>
           <w:rPr>
             <w:rStyle w:val="codesnippetintext"/>
@@ -8565,7 +8704,7 @@
         </w:rPr>
         <w:t>shadeUtils::hasName(</w:t>
       </w:r>
-      <w:del w:id="205" w:author="jonathan" w:date="2014-03-02T16:55:00Z">
+      <w:del w:id="216" w:author="jonathan" w:date="2014-03-02T16:55:00Z">
         <w:r>
           <w:rPr>
             <w:rStyle w:val="codesnippetintext"/>
@@ -8573,7 +8712,7 @@
           <w:delText>"</w:delText>
         </w:r>
       </w:del>
-      <w:ins w:id="206" w:author="jonathan" w:date="2014-03-02T16:55:00Z">
+      <w:ins w:id="217" w:author="jonathan" w:date="2014-03-02T16:55:00Z">
         <w:r>
           <w:rPr>
             <w:rStyle w:val="codesnippetintext"/>
@@ -8587,7 +8726,7 @@
         </w:rPr>
         <w:t>RED</w:t>
       </w:r>
-      <w:del w:id="207" w:author="jonathan" w:date="2014-03-02T16:55:00Z">
+      <w:del w:id="218" w:author="jonathan" w:date="2014-03-02T16:55:00Z">
         <w:r>
           <w:rPr>
             <w:rStyle w:val="codesnippetintext"/>
@@ -8595,7 +8734,7 @@
           <w:delText>"</w:delText>
         </w:r>
       </w:del>
-      <w:ins w:id="208" w:author="jonathan" w:date="2014-03-02T16:55:00Z">
+      <w:ins w:id="219" w:author="jonathan" w:date="2014-03-02T16:55:00Z">
         <w:r>
           <w:rPr>
             <w:rStyle w:val="codesnippetintext"/>
@@ -8636,7 +8775,7 @@
         </w:rPr>
         <w:t>shadeUtils::fromName(</w:t>
       </w:r>
-      <w:del w:id="209" w:author="jonathan" w:date="2014-03-02T16:55:00Z">
+      <w:del w:id="220" w:author="jonathan" w:date="2014-03-02T16:55:00Z">
         <w:r>
           <w:rPr>
             <w:rStyle w:val="codesnippetintext"/>
@@ -8644,7 +8783,7 @@
           <w:delText>"</w:delText>
         </w:r>
       </w:del>
-      <w:ins w:id="210" w:author="jonathan" w:date="2014-03-02T16:55:00Z">
+      <w:ins w:id="221" w:author="jonathan" w:date="2014-03-02T16:55:00Z">
         <w:r>
           <w:rPr>
             <w:rStyle w:val="codesnippetintext"/>
@@ -8658,7 +8797,7 @@
         </w:rPr>
         <w:t>RED</w:t>
       </w:r>
-      <w:del w:id="211" w:author="jonathan" w:date="2014-03-02T16:55:00Z">
+      <w:del w:id="222" w:author="jonathan" w:date="2014-03-02T16:55:00Z">
         <w:r>
           <w:rPr>
             <w:rStyle w:val="codesnippetintext"/>
@@ -8666,7 +8805,7 @@
           <w:delText>"</w:delText>
         </w:r>
       </w:del>
-      <w:ins w:id="212" w:author="jonathan" w:date="2014-03-02T16:55:00Z">
+      <w:ins w:id="223" w:author="jonathan" w:date="2014-03-02T16:55:00Z">
         <w:r>
           <w:rPr>
             <w:rStyle w:val="codesnippetintext"/>
@@ -8701,7 +8840,7 @@
         </w:rPr>
         <w:t>shadeUtils::fromName(</w:t>
       </w:r>
-      <w:del w:id="213" w:author="jonathan" w:date="2014-03-02T16:55:00Z">
+      <w:del w:id="224" w:author="jonathan" w:date="2014-03-02T16:55:00Z">
         <w:r>
           <w:rPr>
             <w:rStyle w:val="codesnippetintext"/>
@@ -8709,7 +8848,7 @@
           <w:delText>"</w:delText>
         </w:r>
       </w:del>
-      <w:ins w:id="214" w:author="jonathan" w:date="2014-03-02T16:55:00Z">
+      <w:ins w:id="225" w:author="jonathan" w:date="2014-03-02T16:55:00Z">
         <w:r>
           <w:rPr>
             <w:rStyle w:val="codesnippetintext"/>
@@ -8723,7 +8862,7 @@
         </w:rPr>
         <w:t>rubbish</w:t>
       </w:r>
-      <w:del w:id="215" w:author="jonathan" w:date="2014-03-02T16:55:00Z">
+      <w:del w:id="226" w:author="jonathan" w:date="2014-03-02T16:55:00Z">
         <w:r>
           <w:rPr>
             <w:rStyle w:val="codesnippetintext"/>
@@ -8731,7 +8870,7 @@
           <w:delText>"</w:delText>
         </w:r>
       </w:del>
-      <w:ins w:id="216" w:author="jonathan" w:date="2014-03-02T16:55:00Z">
+      <w:ins w:id="227" w:author="jonathan" w:date="2014-03-02T16:55:00Z">
         <w:r>
           <w:rPr>
             <w:rStyle w:val="codesnippetintext"/>
@@ -8748,12 +8887,12 @@
       <w:r>
         <w:t xml:space="preserve"> returns the value 4'bxxxx, the default (initialization) value of a member of the enum. Any attempt such as this to find the value from a </w:t>
       </w:r>
-      <w:del w:id="217" w:author="Paul Marriott" w:date="2014-03-02T09:39:00Z">
+      <w:del w:id="228" w:author="Paul Marriott" w:date="2014-03-02T09:39:00Z">
         <w:r>
           <w:delText xml:space="preserve">nonexistent </w:delText>
         </w:r>
       </w:del>
-      <w:ins w:id="218" w:author="Paul Marriott" w:date="2014-03-02T09:39:00Z">
+      <w:ins w:id="229" w:author="Paul Marriott" w:date="2014-03-02T09:39:00Z">
         <w:r>
           <w:t xml:space="preserve">non-existent </w:t>
         </w:r>
@@ -8804,7 +8943,7 @@
         </w:rPr>
         <w:t xml:space="preserve">to an enumeration, such casting can sometimes yield a </w:t>
       </w:r>
-      <w:del w:id="219" w:author="Paul Marriott" w:date="2014-03-02T09:40:00Z">
+      <w:del w:id="230" w:author="Paul Marriott" w:date="2014-03-02T09:40:00Z">
         <w:r>
           <w:rPr>
             <w:lang w:eastAsia="en-GB"/>
@@ -8812,7 +8951,7 @@
           <w:delText xml:space="preserve">nonexistent </w:delText>
         </w:r>
       </w:del>
-      <w:ins w:id="220" w:author="Paul Marriott" w:date="2014-03-02T09:40:00Z">
+      <w:ins w:id="231" w:author="Paul Marriott" w:date="2014-03-02T09:40:00Z">
         <w:r>
           <w:rPr>
             <w:lang w:eastAsia="en-GB"/>
@@ -9007,12 +9146,12 @@
       <w:r>
         <w:t xml:space="preserve"> stands for </w:t>
       </w:r>
-      <w:del w:id="221" w:author="jonathan" w:date="2014-03-02T16:55:00Z">
+      <w:del w:id="232" w:author="jonathan" w:date="2014-03-02T16:55:00Z">
         <w:r>
           <w:delText>"</w:delText>
         </w:r>
       </w:del>
-      <w:ins w:id="222" w:author="jonathan" w:date="2014-03-02T16:55:00Z">
+      <w:ins w:id="233" w:author="jonathan" w:date="2014-03-02T16:55:00Z">
         <w:r>
           <w:t>"</w:t>
         </w:r>
@@ -9020,12 +9159,12 @@
       <w:r>
         <w:t>queue of enumerations</w:t>
       </w:r>
-      <w:del w:id="223" w:author="jonathan" w:date="2014-03-02T16:55:00Z">
+      <w:del w:id="234" w:author="jonathan" w:date="2014-03-02T16:55:00Z">
         <w:r>
           <w:delText>"</w:delText>
         </w:r>
       </w:del>
-      <w:ins w:id="224" w:author="jonathan" w:date="2014-03-02T16:55:00Z">
+      <w:ins w:id="235" w:author="jonathan" w:date="2014-03-02T16:55:00Z">
         <w:r>
           <w:t>"</w:t>
         </w:r>
@@ -9057,12 +9196,12 @@
       <w:r>
         <w:t>foreach (se[i]) $display(</w:t>
       </w:r>
-      <w:del w:id="225" w:author="jonathan" w:date="2014-03-02T16:55:00Z">
+      <w:del w:id="236" w:author="jonathan" w:date="2014-03-02T16:55:00Z">
         <w:r>
           <w:delText>"</w:delText>
         </w:r>
       </w:del>
-      <w:ins w:id="226" w:author="jonathan" w:date="2014-03-02T16:55:00Z">
+      <w:ins w:id="237" w:author="jonathan" w:date="2014-03-02T16:55:00Z">
         <w:r>
           <w:t>"</w:t>
         </w:r>
@@ -9070,12 +9209,12 @@
       <w:r>
         <w:t>se[%0d] = %s</w:t>
       </w:r>
-      <w:del w:id="227" w:author="jonathan" w:date="2014-03-02T16:55:00Z">
+      <w:del w:id="238" w:author="jonathan" w:date="2014-03-02T16:55:00Z">
         <w:r>
           <w:delText>"</w:delText>
         </w:r>
       </w:del>
-      <w:ins w:id="228" w:author="jonathan" w:date="2014-03-02T16:55:00Z">
+      <w:ins w:id="239" w:author="jonathan" w:date="2014-03-02T16:55:00Z">
         <w:r>
           <w:t>"</w:t>
         </w:r>
@@ -9329,7 +9468,23 @@
         <w:pStyle w:val="PreformattedText"/>
       </w:pPr>
       <w:r>
-        <w:t>typedef enum bit [7:0] {</w:t>
+        <w:t xml:space="preserve">typedef enum </w:t>
+      </w:r>
+      <w:del w:id="240" w:author="Jonathan" w:date="2014-03-15T19:17:00Z">
+        <w:r>
+          <w:delText xml:space="preserve">bit </w:delText>
+        </w:r>
+      </w:del>
+      <w:ins w:id="241" w:author="Jonathan" w:date="2014-03-15T19:17:00Z">
+        <w:r>
+          <w:t>logic</w:t>
+        </w:r>
+        <w:r>
+          <w:t xml:space="preserve"> </w:t>
+        </w:r>
+      </w:ins>
+      <w:r>
+        <w:t>[7:0] {</w:t>
       </w:r>
     </w:p>
     <w:p>
@@ -9387,14 +9542,14 @@
       <w:r>
         <w:t xml:space="preserve">Now we observe the processor's instruction register, and we wish to decide which opcode is present. A simple match operation won't work, because of the varying bit positions of the wildcard Xs. However, the </w:t>
       </w:r>
-      <w:commentRangeStart w:id="229"/>
+      <w:commentRangeStart w:id="242"/>
       <w:r>
         <w:rPr>
           <w:rStyle w:val="codesnippetintext"/>
         </w:rPr>
         <w:t>match</w:t>
       </w:r>
-      <w:del w:id="230" w:author="jonathan" w:date="2014-03-02T16:51:00Z">
+      <w:del w:id="243" w:author="jonathan" w:date="2014-03-02T16:51:00Z">
         <w:r>
           <w:rPr>
             <w:rStyle w:val="codesnippetintext"/>
@@ -9405,14 +9560,14 @@
       <w:r>
         <w:t xml:space="preserve"> </w:t>
       </w:r>
-      <w:commentRangeEnd w:id="229"/>
+      <w:commentRangeEnd w:id="242"/>
       <w:r>
         <w:rPr>
           <w:rStyle w:val="CommentReference"/>
           <w:rFonts w:ascii="Times New Roman" w:hAnsi="Times New Roman"/>
           <w:lang w:eastAsia="en-GB"/>
         </w:rPr>
-        <w:commentReference w:id="229"/>
+        <w:commentReference w:id="242"/>
       </w:r>
       <w:r>
         <w:t xml:space="preserve">method of </w:t>
@@ -9583,12 +9738,12 @@
       <w:r>
         <w:t xml:space="preserve">  $display(</w:t>
       </w:r>
-      <w:del w:id="231" w:author="jonathan" w:date="2014-03-02T16:55:00Z">
+      <w:del w:id="244" w:author="jonathan" w:date="2014-03-02T16:55:00Z">
         <w:r>
           <w:delText>"</w:delText>
         </w:r>
       </w:del>
-      <w:ins w:id="232" w:author="jonathan" w:date="2014-03-02T16:55:00Z">
+      <w:ins w:id="245" w:author="jonathan" w:date="2014-03-02T16:55:00Z">
         <w:r>
           <w:t>"</w:t>
         </w:r>
@@ -9596,12 +9751,12 @@
       <w:r>
         <w:t>%s has integral value %0d</w:t>
       </w:r>
-      <w:del w:id="233" w:author="jonathan" w:date="2014-03-02T16:55:00Z">
+      <w:del w:id="246" w:author="jonathan" w:date="2014-03-02T16:55:00Z">
         <w:r>
           <w:delText>"</w:delText>
         </w:r>
       </w:del>
-      <w:ins w:id="234" w:author="jonathan" w:date="2014-03-02T16:55:00Z">
+      <w:ins w:id="247" w:author="jonathan" w:date="2014-03-02T16:55:00Z">
         <w:r>
           <w:t>"</w:t>
         </w:r>
@@ -9670,7 +9825,7 @@
       <w:r>
         <w:t xml:space="preserve"> can be used with begin..end. Additionally, you can provide a third argument which is a locally declared variable of </w:t>
       </w:r>
-      <w:commentRangeStart w:id="235"/>
+      <w:commentRangeStart w:id="248"/>
       <w:r>
         <w:rPr>
           <w:rStyle w:val="codesnippetintext"/>
@@ -9680,14 +9835,14 @@
       <w:r>
         <w:t xml:space="preserve"> </w:t>
       </w:r>
-      <w:commentRangeEnd w:id="235"/>
+      <w:commentRangeEnd w:id="248"/>
       <w:r>
         <w:rPr>
           <w:rStyle w:val="CommentReference"/>
           <w:rFonts w:ascii="Times New Roman" w:hAnsi="Times New Roman"/>
           <w:lang w:eastAsia="en-GB"/>
         </w:rPr>
-        <w:commentReference w:id="235"/>
+        <w:commentReference w:id="248"/>
       </w:r>
       <w:r>
         <w:t xml:space="preserve">type; this variable simply counts from 0 to </w:t>
@@ -9734,12 +9889,12 @@
       <w:r>
         <w:t xml:space="preserve">    $display(</w:t>
       </w:r>
-      <w:del w:id="236" w:author="jonathan" w:date="2014-03-02T16:55:00Z">
+      <w:del w:id="249" w:author="jonathan" w:date="2014-03-02T16:55:00Z">
         <w:r>
           <w:delText>"</w:delText>
         </w:r>
       </w:del>
-      <w:ins w:id="237" w:author="jonathan" w:date="2014-03-02T16:55:00Z">
+      <w:ins w:id="250" w:author="jonathan" w:date="2014-03-02T16:55:00Z">
         <w:r>
           <w:t>"</w:t>
         </w:r>
@@ -9747,12 +9902,12 @@
       <w:r>
         <w:t>Skipping the first value</w:t>
       </w:r>
-      <w:del w:id="238" w:author="jonathan" w:date="2014-03-02T16:55:00Z">
+      <w:del w:id="251" w:author="jonathan" w:date="2014-03-02T16:55:00Z">
         <w:r>
           <w:delText>"</w:delText>
         </w:r>
       </w:del>
-      <w:ins w:id="239" w:author="jonathan" w:date="2014-03-02T16:55:00Z">
+      <w:ins w:id="252" w:author="jonathan" w:date="2014-03-02T16:55:00Z">
         <w:r>
           <w:t>"</w:t>
         </w:r>
@@ -9776,12 +9931,12 @@
       <w:r>
         <w:t xml:space="preserve">    $display(</w:t>
       </w:r>
-      <w:del w:id="240" w:author="jonathan" w:date="2014-03-02T16:55:00Z">
+      <w:del w:id="253" w:author="jonathan" w:date="2014-03-02T16:55:00Z">
         <w:r>
           <w:delText>"</w:delText>
         </w:r>
       </w:del>
-      <w:ins w:id="241" w:author="jonathan" w:date="2014-03-02T16:55:00Z">
+      <w:ins w:id="254" w:author="jonathan" w:date="2014-03-02T16:55:00Z">
         <w:r>
           <w:t>"</w:t>
         </w:r>
@@ -9789,12 +9944,12 @@
       <w:r>
         <w:t>Value at position %0d is %s(%0d)</w:t>
       </w:r>
-      <w:del w:id="242" w:author="jonathan" w:date="2014-03-02T16:55:00Z">
+      <w:del w:id="255" w:author="jonathan" w:date="2014-03-02T16:55:00Z">
         <w:r>
           <w:delText>"</w:delText>
         </w:r>
       </w:del>
-      <w:ins w:id="243" w:author="jonathan" w:date="2014-03-02T16:55:00Z">
+      <w:ins w:id="256" w:author="jonathan" w:date="2014-03-02T16:55:00Z">
         <w:r>
           <w:t>"</w:t>
         </w:r>
@@ -9899,7 +10054,7 @@
       <w:r>
         <w:t xml:space="preserve"> loop, and locally declares two new variables: one </w:t>
       </w:r>
-      <w:commentRangeStart w:id="244"/>
+      <w:commentRangeStart w:id="257"/>
       <w:r>
         <w:rPr>
           <w:rStyle w:val="codesnippetintext"/>
@@ -9909,19 +10064,19 @@
       <w:r>
         <w:t xml:space="preserve"> </w:t>
       </w:r>
-      <w:commentRangeEnd w:id="244"/>
+      <w:commentRangeEnd w:id="257"/>
       <w:r>
         <w:rPr>
           <w:rStyle w:val="CommentReference"/>
           <w:rFonts w:ascii="Times New Roman" w:hAnsi="Times New Roman"/>
           <w:lang w:eastAsia="en-GB"/>
         </w:rPr>
-        <w:commentReference w:id="244"/>
+        <w:commentReference w:id="257"/>
       </w:r>
       <w:r>
         <w:t xml:space="preserve">to hold each line in turn, and one </w:t>
       </w:r>
-      <w:commentRangeStart w:id="245"/>
+      <w:commentRangeStart w:id="258"/>
       <w:r>
         <w:rPr>
           <w:rStyle w:val="codesnippetintext"/>
@@ -9931,14 +10086,14 @@
       <w:r>
         <w:t xml:space="preserve"> </w:t>
       </w:r>
-      <w:commentRangeEnd w:id="245"/>
+      <w:commentRangeEnd w:id="258"/>
       <w:r>
         <w:rPr>
           <w:rStyle w:val="CommentReference"/>
           <w:rFonts w:ascii="Times New Roman" w:hAnsi="Times New Roman"/>
           <w:lang w:eastAsia="en-GB"/>
         </w:rPr>
-        <w:commentReference w:id="245"/>
+        <w:commentReference w:id="258"/>
       </w:r>
       <w:r>
         <w:t xml:space="preserve">to hold the line number within the file. Each line is presented </w:t>
@@ -9977,12 +10132,12 @@
       <w:r>
         <w:t>fileID = $fopen(</w:t>
       </w:r>
-      <w:del w:id="247" w:author="jonathan" w:date="2014-03-02T16:55:00Z">
+      <w:del w:id="260" w:author="jonathan" w:date="2014-03-02T16:55:00Z">
         <w:r>
           <w:delText>"</w:delText>
         </w:r>
       </w:del>
-      <w:ins w:id="248" w:author="jonathan" w:date="2014-03-02T16:55:00Z">
+      <w:ins w:id="261" w:author="jonathan" w:date="2014-03-02T16:55:00Z">
         <w:r>
           <w:t>"</w:t>
         </w:r>
@@ -9990,12 +10145,12 @@
       <w:r>
         <w:t>some_text_file</w:t>
       </w:r>
-      <w:del w:id="249" w:author="jonathan" w:date="2014-03-02T16:55:00Z">
+      <w:del w:id="262" w:author="jonathan" w:date="2014-03-02T16:55:00Z">
         <w:r>
           <w:delText>"</w:delText>
         </w:r>
       </w:del>
-      <w:ins w:id="250" w:author="jonathan" w:date="2014-03-02T16:55:00Z">
+      <w:ins w:id="263" w:author="jonathan" w:date="2014-03-02T16:55:00Z">
         <w:r>
           <w:t>"</w:t>
         </w:r>
@@ -10003,12 +10158,12 @@
       <w:r>
         <w:t xml:space="preserve">, </w:t>
       </w:r>
-      <w:del w:id="251" w:author="jonathan" w:date="2014-03-02T16:55:00Z">
+      <w:del w:id="264" w:author="jonathan" w:date="2014-03-02T16:55:00Z">
         <w:r>
           <w:delText>"</w:delText>
         </w:r>
       </w:del>
-      <w:ins w:id="252" w:author="jonathan" w:date="2014-03-02T16:55:00Z">
+      <w:ins w:id="265" w:author="jonathan" w:date="2014-03-02T16:55:00Z">
         <w:r>
           <w:t>"</w:t>
         </w:r>
@@ -10016,12 +10171,12 @@
       <w:r>
         <w:t>r</w:t>
       </w:r>
-      <w:del w:id="253" w:author="jonathan" w:date="2014-03-02T16:55:00Z">
+      <w:del w:id="266" w:author="jonathan" w:date="2014-03-02T16:55:00Z">
         <w:r>
           <w:delText>"</w:delText>
         </w:r>
       </w:del>
-      <w:ins w:id="254" w:author="jonathan" w:date="2014-03-02T16:55:00Z">
+      <w:ins w:id="267" w:author="jonathan" w:date="2014-03-02T16:55:00Z">
         <w:r>
           <w:t>"</w:t>
         </w:r>
@@ -10062,12 +10217,12 @@
         <w:tab/>
         <w:t>$display(</w:t>
       </w:r>
-      <w:del w:id="255" w:author="jonathan" w:date="2014-03-02T16:55:00Z">
+      <w:del w:id="268" w:author="jonathan" w:date="2014-03-02T16:55:00Z">
         <w:r>
           <w:delText>"</w:delText>
         </w:r>
       </w:del>
-      <w:ins w:id="256" w:author="jonathan" w:date="2014-03-02T16:55:00Z">
+      <w:ins w:id="269" w:author="jonathan" w:date="2014-03-02T16:55:00Z">
         <w:r>
           <w:t>"</w:t>
         </w:r>
@@ -10075,12 +10230,12 @@
       <w:r>
         <w:t>Line %2d: \</w:t>
       </w:r>
-      <w:del w:id="257" w:author="jonathan" w:date="2014-03-02T16:55:00Z">
+      <w:del w:id="270" w:author="jonathan" w:date="2014-03-02T16:55:00Z">
         <w:r>
           <w:delText>"</w:delText>
         </w:r>
       </w:del>
-      <w:ins w:id="258" w:author="jonathan" w:date="2014-03-02T16:55:00Z">
+      <w:ins w:id="271" w:author="jonathan" w:date="2014-03-02T16:55:00Z">
         <w:r>
           <w:t>"</w:t>
         </w:r>
@@ -10088,22 +10243,22 @@
       <w:r>
         <w:t>%s\</w:t>
       </w:r>
-      <w:del w:id="259" w:author="jonathan" w:date="2014-03-02T16:55:00Z">
+      <w:del w:id="272" w:author="jonathan" w:date="2014-03-02T16:55:00Z">
         <w:r>
           <w:delText>"</w:delText>
         </w:r>
       </w:del>
-      <w:ins w:id="260" w:author="jonathan" w:date="2014-03-02T16:55:00Z">
+      <w:ins w:id="273" w:author="jonathan" w:date="2014-03-02T16:55:00Z">
         <w:r>
           <w:t>"</w:t>
         </w:r>
       </w:ins>
-      <w:del w:id="261" w:author="jonathan" w:date="2014-03-02T16:55:00Z">
+      <w:del w:id="274" w:author="jonathan" w:date="2014-03-02T16:55:00Z">
         <w:r>
           <w:delText>"</w:delText>
         </w:r>
       </w:del>
-      <w:ins w:id="262" w:author="jonathan" w:date="2014-03-02T16:55:00Z">
+      <w:ins w:id="275" w:author="jonathan" w:date="2014-03-02T16:55:00Z">
         <w:r>
           <w:t>"</w:t>
         </w:r>
@@ -10131,7 +10286,7 @@
 
 <file path=word/comments.xml><?xml version="1.0" encoding="utf-8"?>
 <w:comments xmlns:ve="http://schemas.openxmlformats.org/markup-compatibility/2006" xmlns:o="urn:schemas-microsoft-com:office:office" xmlns:r="http://schemas.openxmlformats.org/officeDocument/2006/relationships" xmlns:m="http://schemas.openxmlformats.org/officeDocument/2006/math" xmlns:v="urn:schemas-microsoft-com:vml" xmlns:wp="http://schemas.openxmlformats.org/drawingml/2006/wordprocessingDrawing" xmlns:w10="urn:schemas-microsoft-com:office:word" xmlns:w="http://schemas.openxmlformats.org/wordprocessingml/2006/main" xmlns:wne="http://schemas.microsoft.com/office/word/2006/wordml">
-  <w:comment w:id="90" w:author="Paul Marriott" w:date="2014-03-02T09:28:00Z" w:initials="PM">
+  <w:comment w:id="101" w:author="Paul Marriott" w:date="2014-03-02T09:28:00Z" w:initials="PM">
     <w:p>
       <w:pPr>
         <w:pStyle w:val="CommentText"/>
@@ -10147,7 +10302,7 @@
       </w:r>
     </w:p>
   </w:comment>
-  <w:comment w:id="164" w:author="Paul Marriott" w:date="2014-03-02T09:36:00Z" w:initials="PM">
+  <w:comment w:id="175" w:author="Paul Marriott" w:date="2014-03-02T09:36:00Z" w:initials="PM">
     <w:p>
       <w:pPr>
         <w:pStyle w:val="CommentText"/>
@@ -10163,7 +10318,7 @@
       </w:r>
     </w:p>
   </w:comment>
-  <w:comment w:id="229" w:author="Paul Marriott" w:date="2014-03-02T09:41:00Z" w:initials="PM">
+  <w:comment w:id="242" w:author="Paul Marriott" w:date="2014-03-02T09:41:00Z" w:initials="PM">
     <w:p>
       <w:pPr>
         <w:pStyle w:val="CommentText"/>
@@ -10179,7 +10334,7 @@
       </w:r>
     </w:p>
   </w:comment>
-  <w:comment w:id="235" w:author="Paul Marriott" w:date="2014-03-02T09:43:00Z" w:initials="PM">
+  <w:comment w:id="248" w:author="Paul Marriott" w:date="2014-03-02T09:43:00Z" w:initials="PM">
     <w:p>
       <w:pPr>
         <w:pStyle w:val="CommentText"/>
@@ -10195,7 +10350,7 @@
       </w:r>
     </w:p>
   </w:comment>
-  <w:comment w:id="244" w:author="Paul Marriott" w:date="2014-03-02T09:43:00Z" w:initials="PM">
+  <w:comment w:id="257" w:author="Paul Marriott" w:date="2014-03-02T09:43:00Z" w:initials="PM">
     <w:p>
       <w:pPr>
         <w:pStyle w:val="CommentText"/>
@@ -10211,7 +10366,7 @@
       </w:r>
     </w:p>
   </w:comment>
-  <w:comment w:id="245" w:author="Paul Marriott" w:date="2014-03-02T09:43:00Z" w:initials="PM">
+  <w:comment w:id="258" w:author="Paul Marriott" w:date="2014-03-02T09:43:00Z" w:initials="PM">
     <w:p>
       <w:pPr>
         <w:pStyle w:val="CommentText"/>
@@ -10225,8 +10380,8 @@
       <w:r>
         <w:t>ibid</w:t>
       </w:r>
-      <w:bookmarkStart w:id="246" w:name="_GoBack"/>
-      <w:bookmarkEnd w:id="246"/>
+      <w:bookmarkStart w:id="259" w:name="_GoBack"/>
+      <w:bookmarkEnd w:id="259"/>
     </w:p>
   </w:comment>
 </w:comments>
@@ -13606,7 +13761,7 @@
 </file>
 
 <file path=customXml/itemProps1.xml><?xml version="1.0" encoding="utf-8"?>
-<ds:datastoreItem xmlns:ds="http://schemas.openxmlformats.org/officeDocument/2006/customXml" ds:itemID="{A18E3AD1-30C0-4113-9D8A-F3D6606F7E8D}">
+<ds:datastoreItem xmlns:ds="http://schemas.openxmlformats.org/officeDocument/2006/customXml" ds:itemID="{F3051C4F-E8E5-48EE-8DC1-D8C42AA131CE}">
   <ds:schemaRefs>
     <ds:schemaRef ds:uri="http://schemas.openxmlformats.org/officeDocument/2006/bibliography"/>
   </ds:schemaRefs>

</xml_diff>

<commit_message>
Fix document TITLE property.
</commit_message>
<xml_diff>
--- a/svlib/doc/svlib-userguide.docx
+++ b/svlib/doc/svlib-userguide.docx
@@ -11970,52 +11970,52 @@
         <w:tblGridChange w:id="763">
           <w:tblGrid>
             <w:gridCol w:w="427"/>
-            <w:gridCol w:w="248"/>
-            <w:gridCol w:w="142"/>
+            <w:gridCol w:w="390"/>
             <w:gridCol w:w="37"/>
-            <w:gridCol w:w="248"/>
-            <w:gridCol w:w="142"/>
+            <w:gridCol w:w="105"/>
+            <w:gridCol w:w="285"/>
             <w:gridCol w:w="37"/>
-            <w:gridCol w:w="248"/>
-            <w:gridCol w:w="142"/>
+            <w:gridCol w:w="105"/>
+            <w:gridCol w:w="285"/>
             <w:gridCol w:w="37"/>
-            <w:gridCol w:w="248"/>
-            <w:gridCol w:w="142"/>
+            <w:gridCol w:w="105"/>
+            <w:gridCol w:w="285"/>
             <w:gridCol w:w="37"/>
-            <w:gridCol w:w="248"/>
-            <w:gridCol w:w="142"/>
+            <w:gridCol w:w="105"/>
+            <w:gridCol w:w="285"/>
             <w:gridCol w:w="37"/>
-            <w:gridCol w:w="248"/>
-            <w:gridCol w:w="142"/>
+            <w:gridCol w:w="105"/>
+            <w:gridCol w:w="285"/>
             <w:gridCol w:w="37"/>
-            <w:gridCol w:w="248"/>
-            <w:gridCol w:w="142"/>
+            <w:gridCol w:w="105"/>
+            <w:gridCol w:w="285"/>
             <w:gridCol w:w="37"/>
-            <w:gridCol w:w="248"/>
-            <w:gridCol w:w="142"/>
+            <w:gridCol w:w="105"/>
+            <w:gridCol w:w="285"/>
             <w:gridCol w:w="36"/>
-            <w:gridCol w:w="249"/>
-            <w:gridCol w:w="142"/>
+            <w:gridCol w:w="106"/>
+            <w:gridCol w:w="285"/>
             <w:gridCol w:w="35"/>
-            <w:gridCol w:w="249"/>
-            <w:gridCol w:w="142"/>
+            <w:gridCol w:w="107"/>
+            <w:gridCol w:w="284"/>
             <w:gridCol w:w="35"/>
-            <w:gridCol w:w="249"/>
-            <w:gridCol w:w="142"/>
+            <w:gridCol w:w="107"/>
+            <w:gridCol w:w="284"/>
             <w:gridCol w:w="35"/>
-            <w:gridCol w:w="249"/>
-            <w:gridCol w:w="142"/>
+            <w:gridCol w:w="107"/>
+            <w:gridCol w:w="284"/>
             <w:gridCol w:w="35"/>
-            <w:gridCol w:w="249"/>
-            <w:gridCol w:w="142"/>
+            <w:gridCol w:w="107"/>
+            <w:gridCol w:w="284"/>
             <w:gridCol w:w="35"/>
-            <w:gridCol w:w="249"/>
-            <w:gridCol w:w="142"/>
+            <w:gridCol w:w="107"/>
+            <w:gridCol w:w="284"/>
             <w:gridCol w:w="35"/>
-            <w:gridCol w:w="249"/>
-            <w:gridCol w:w="142"/>
+            <w:gridCol w:w="107"/>
+            <w:gridCol w:w="284"/>
             <w:gridCol w:w="35"/>
-            <w:gridCol w:w="249"/>
+            <w:gridCol w:w="107"/>
+            <w:gridCol w:w="284"/>
             <w:gridCol w:w="142"/>
             <w:gridCol w:w="284"/>
             <w:gridCol w:w="142"/>
@@ -12390,7 +12390,7 @@
             <w:tcPrChange w:id="787" w:author="Jonathan" w:date="2014-03-20T20:38:00Z">
               <w:tcPr>
                 <w:tcW w:w="427" w:type="dxa"/>
-                <w:gridSpan w:val="3"/>
+                <w:gridSpan w:val="2"/>
                 <w:tcBorders>
                   <w:top w:val="nil"/>
                   <w:left w:val="nil"/>
@@ -17306,52 +17306,52 @@
         <w:tblGridChange w:id="1100">
           <w:tblGrid>
             <w:gridCol w:w="427"/>
-            <w:gridCol w:w="248"/>
-            <w:gridCol w:w="142"/>
+            <w:gridCol w:w="390"/>
             <w:gridCol w:w="37"/>
-            <w:gridCol w:w="248"/>
-            <w:gridCol w:w="142"/>
+            <w:gridCol w:w="105"/>
+            <w:gridCol w:w="285"/>
             <w:gridCol w:w="37"/>
-            <w:gridCol w:w="248"/>
-            <w:gridCol w:w="142"/>
+            <w:gridCol w:w="105"/>
+            <w:gridCol w:w="285"/>
             <w:gridCol w:w="37"/>
-            <w:gridCol w:w="248"/>
-            <w:gridCol w:w="142"/>
+            <w:gridCol w:w="105"/>
+            <w:gridCol w:w="285"/>
             <w:gridCol w:w="37"/>
-            <w:gridCol w:w="248"/>
-            <w:gridCol w:w="142"/>
+            <w:gridCol w:w="105"/>
+            <w:gridCol w:w="285"/>
             <w:gridCol w:w="37"/>
-            <w:gridCol w:w="248"/>
-            <w:gridCol w:w="142"/>
+            <w:gridCol w:w="105"/>
+            <w:gridCol w:w="285"/>
             <w:gridCol w:w="37"/>
-            <w:gridCol w:w="248"/>
-            <w:gridCol w:w="142"/>
+            <w:gridCol w:w="105"/>
+            <w:gridCol w:w="285"/>
             <w:gridCol w:w="37"/>
-            <w:gridCol w:w="248"/>
-            <w:gridCol w:w="142"/>
+            <w:gridCol w:w="105"/>
+            <w:gridCol w:w="285"/>
             <w:gridCol w:w="36"/>
-            <w:gridCol w:w="249"/>
-            <w:gridCol w:w="142"/>
+            <w:gridCol w:w="106"/>
+            <w:gridCol w:w="285"/>
             <w:gridCol w:w="35"/>
-            <w:gridCol w:w="249"/>
-            <w:gridCol w:w="142"/>
+            <w:gridCol w:w="107"/>
+            <w:gridCol w:w="284"/>
             <w:gridCol w:w="35"/>
-            <w:gridCol w:w="249"/>
-            <w:gridCol w:w="142"/>
+            <w:gridCol w:w="107"/>
+            <w:gridCol w:w="284"/>
             <w:gridCol w:w="35"/>
-            <w:gridCol w:w="249"/>
-            <w:gridCol w:w="142"/>
+            <w:gridCol w:w="107"/>
+            <w:gridCol w:w="284"/>
             <w:gridCol w:w="35"/>
-            <w:gridCol w:w="249"/>
-            <w:gridCol w:w="142"/>
+            <w:gridCol w:w="107"/>
+            <w:gridCol w:w="284"/>
             <w:gridCol w:w="35"/>
-            <w:gridCol w:w="249"/>
-            <w:gridCol w:w="142"/>
+            <w:gridCol w:w="107"/>
+            <w:gridCol w:w="284"/>
             <w:gridCol w:w="35"/>
-            <w:gridCol w:w="249"/>
-            <w:gridCol w:w="142"/>
+            <w:gridCol w:w="107"/>
+            <w:gridCol w:w="284"/>
             <w:gridCol w:w="35"/>
-            <w:gridCol w:w="249"/>
+            <w:gridCol w:w="107"/>
+            <w:gridCol w:w="284"/>
             <w:gridCol w:w="142"/>
             <w:gridCol w:w="284"/>
             <w:gridCol w:w="142"/>
@@ -17726,7 +17726,7 @@
             <w:tcPrChange w:id="1124" w:author="Jonathan" w:date="2014-03-20T20:49:00Z">
               <w:tcPr>
                 <w:tcW w:w="427" w:type="dxa"/>
-                <w:gridSpan w:val="3"/>
+                <w:gridSpan w:val="2"/>
                 <w:tcBorders>
                   <w:top w:val="nil"/>
                   <w:left w:val="nil"/>
@@ -19305,52 +19305,52 @@
         <w:tblGridChange w:id="1231">
           <w:tblGrid>
             <w:gridCol w:w="427"/>
-            <w:gridCol w:w="248"/>
-            <w:gridCol w:w="142"/>
+            <w:gridCol w:w="390"/>
             <w:gridCol w:w="37"/>
-            <w:gridCol w:w="248"/>
-            <w:gridCol w:w="142"/>
+            <w:gridCol w:w="105"/>
+            <w:gridCol w:w="285"/>
             <w:gridCol w:w="37"/>
-            <w:gridCol w:w="248"/>
-            <w:gridCol w:w="142"/>
+            <w:gridCol w:w="105"/>
+            <w:gridCol w:w="285"/>
             <w:gridCol w:w="37"/>
-            <w:gridCol w:w="248"/>
-            <w:gridCol w:w="142"/>
+            <w:gridCol w:w="105"/>
+            <w:gridCol w:w="285"/>
             <w:gridCol w:w="37"/>
-            <w:gridCol w:w="248"/>
-            <w:gridCol w:w="142"/>
+            <w:gridCol w:w="105"/>
+            <w:gridCol w:w="285"/>
             <w:gridCol w:w="37"/>
-            <w:gridCol w:w="248"/>
-            <w:gridCol w:w="142"/>
+            <w:gridCol w:w="105"/>
+            <w:gridCol w:w="285"/>
             <w:gridCol w:w="37"/>
-            <w:gridCol w:w="248"/>
-            <w:gridCol w:w="142"/>
+            <w:gridCol w:w="105"/>
+            <w:gridCol w:w="285"/>
             <w:gridCol w:w="37"/>
-            <w:gridCol w:w="248"/>
-            <w:gridCol w:w="142"/>
+            <w:gridCol w:w="105"/>
+            <w:gridCol w:w="285"/>
             <w:gridCol w:w="36"/>
-            <w:gridCol w:w="249"/>
-            <w:gridCol w:w="142"/>
+            <w:gridCol w:w="106"/>
+            <w:gridCol w:w="285"/>
             <w:gridCol w:w="35"/>
-            <w:gridCol w:w="249"/>
-            <w:gridCol w:w="142"/>
+            <w:gridCol w:w="107"/>
+            <w:gridCol w:w="284"/>
             <w:gridCol w:w="35"/>
-            <w:gridCol w:w="249"/>
-            <w:gridCol w:w="142"/>
+            <w:gridCol w:w="107"/>
+            <w:gridCol w:w="284"/>
             <w:gridCol w:w="35"/>
-            <w:gridCol w:w="249"/>
-            <w:gridCol w:w="142"/>
+            <w:gridCol w:w="107"/>
+            <w:gridCol w:w="284"/>
             <w:gridCol w:w="35"/>
-            <w:gridCol w:w="249"/>
-            <w:gridCol w:w="142"/>
+            <w:gridCol w:w="107"/>
+            <w:gridCol w:w="284"/>
             <w:gridCol w:w="35"/>
-            <w:gridCol w:w="249"/>
-            <w:gridCol w:w="142"/>
+            <w:gridCol w:w="107"/>
+            <w:gridCol w:w="284"/>
             <w:gridCol w:w="35"/>
-            <w:gridCol w:w="249"/>
-            <w:gridCol w:w="142"/>
+            <w:gridCol w:w="107"/>
+            <w:gridCol w:w="284"/>
             <w:gridCol w:w="35"/>
-            <w:gridCol w:w="249"/>
+            <w:gridCol w:w="107"/>
+            <w:gridCol w:w="284"/>
             <w:gridCol w:w="142"/>
             <w:gridCol w:w="284"/>
             <w:gridCol w:w="142"/>
@@ -19725,7 +19725,7 @@
             <w:tcPrChange w:id="1255" w:author="Jonathan" w:date="2014-03-20T20:48:00Z">
               <w:tcPr>
                 <w:tcW w:w="427" w:type="dxa"/>
-                <w:gridSpan w:val="3"/>
+                <w:gridSpan w:val="2"/>
                 <w:tcBorders>
                   <w:top w:val="nil"/>
                   <w:left w:val="nil"/>
@@ -21246,52 +21246,52 @@
         <w:tblGridChange w:id="1354">
           <w:tblGrid>
             <w:gridCol w:w="427"/>
-            <w:gridCol w:w="248"/>
-            <w:gridCol w:w="142"/>
+            <w:gridCol w:w="390"/>
             <w:gridCol w:w="37"/>
-            <w:gridCol w:w="248"/>
-            <w:gridCol w:w="142"/>
+            <w:gridCol w:w="105"/>
+            <w:gridCol w:w="285"/>
             <w:gridCol w:w="37"/>
-            <w:gridCol w:w="248"/>
-            <w:gridCol w:w="142"/>
+            <w:gridCol w:w="105"/>
+            <w:gridCol w:w="285"/>
             <w:gridCol w:w="37"/>
-            <w:gridCol w:w="248"/>
-            <w:gridCol w:w="142"/>
+            <w:gridCol w:w="105"/>
+            <w:gridCol w:w="285"/>
             <w:gridCol w:w="37"/>
-            <w:gridCol w:w="248"/>
-            <w:gridCol w:w="142"/>
+            <w:gridCol w:w="105"/>
+            <w:gridCol w:w="285"/>
             <w:gridCol w:w="37"/>
-            <w:gridCol w:w="248"/>
-            <w:gridCol w:w="142"/>
+            <w:gridCol w:w="105"/>
+            <w:gridCol w:w="285"/>
             <w:gridCol w:w="37"/>
-            <w:gridCol w:w="248"/>
-            <w:gridCol w:w="142"/>
+            <w:gridCol w:w="105"/>
+            <w:gridCol w:w="285"/>
             <w:gridCol w:w="37"/>
-            <w:gridCol w:w="248"/>
-            <w:gridCol w:w="142"/>
+            <w:gridCol w:w="105"/>
+            <w:gridCol w:w="285"/>
             <w:gridCol w:w="36"/>
-            <w:gridCol w:w="249"/>
-            <w:gridCol w:w="142"/>
+            <w:gridCol w:w="106"/>
+            <w:gridCol w:w="285"/>
             <w:gridCol w:w="35"/>
-            <w:gridCol w:w="249"/>
-            <w:gridCol w:w="142"/>
+            <w:gridCol w:w="107"/>
+            <w:gridCol w:w="284"/>
             <w:gridCol w:w="35"/>
-            <w:gridCol w:w="249"/>
-            <w:gridCol w:w="142"/>
+            <w:gridCol w:w="107"/>
+            <w:gridCol w:w="284"/>
             <w:gridCol w:w="35"/>
-            <w:gridCol w:w="249"/>
-            <w:gridCol w:w="142"/>
+            <w:gridCol w:w="107"/>
+            <w:gridCol w:w="284"/>
             <w:gridCol w:w="35"/>
-            <w:gridCol w:w="249"/>
-            <w:gridCol w:w="142"/>
+            <w:gridCol w:w="107"/>
+            <w:gridCol w:w="284"/>
             <w:gridCol w:w="35"/>
-            <w:gridCol w:w="249"/>
-            <w:gridCol w:w="142"/>
+            <w:gridCol w:w="107"/>
+            <w:gridCol w:w="284"/>
             <w:gridCol w:w="35"/>
-            <w:gridCol w:w="249"/>
-            <w:gridCol w:w="142"/>
+            <w:gridCol w:w="107"/>
+            <w:gridCol w:w="284"/>
             <w:gridCol w:w="35"/>
-            <w:gridCol w:w="249"/>
+            <w:gridCol w:w="107"/>
+            <w:gridCol w:w="284"/>
             <w:gridCol w:w="142"/>
             <w:gridCol w:w="284"/>
             <w:gridCol w:w="142"/>
@@ -21666,7 +21666,7 @@
             <w:tcPrChange w:id="1378" w:author="Jonathan" w:date="2014-03-20T20:52:00Z">
               <w:tcPr>
                 <w:tcW w:w="427" w:type="dxa"/>
-                <w:gridSpan w:val="3"/>
+                <w:gridSpan w:val="2"/>
                 <w:tcBorders>
                   <w:top w:val="nil"/>
                   <w:left w:val="nil"/>
@@ -23202,52 +23202,52 @@
         <w:tblGridChange w:id="1477">
           <w:tblGrid>
             <w:gridCol w:w="427"/>
-            <w:gridCol w:w="248"/>
-            <w:gridCol w:w="142"/>
+            <w:gridCol w:w="390"/>
             <w:gridCol w:w="37"/>
-            <w:gridCol w:w="248"/>
-            <w:gridCol w:w="142"/>
+            <w:gridCol w:w="105"/>
+            <w:gridCol w:w="285"/>
             <w:gridCol w:w="37"/>
-            <w:gridCol w:w="248"/>
-            <w:gridCol w:w="142"/>
+            <w:gridCol w:w="105"/>
+            <w:gridCol w:w="285"/>
             <w:gridCol w:w="37"/>
-            <w:gridCol w:w="248"/>
-            <w:gridCol w:w="142"/>
+            <w:gridCol w:w="105"/>
+            <w:gridCol w:w="285"/>
             <w:gridCol w:w="37"/>
-            <w:gridCol w:w="248"/>
-            <w:gridCol w:w="142"/>
+            <w:gridCol w:w="105"/>
+            <w:gridCol w:w="285"/>
             <w:gridCol w:w="37"/>
-            <w:gridCol w:w="248"/>
-            <w:gridCol w:w="142"/>
+            <w:gridCol w:w="105"/>
+            <w:gridCol w:w="285"/>
             <w:gridCol w:w="37"/>
-            <w:gridCol w:w="248"/>
-            <w:gridCol w:w="142"/>
+            <w:gridCol w:w="105"/>
+            <w:gridCol w:w="285"/>
             <w:gridCol w:w="37"/>
-            <w:gridCol w:w="248"/>
-            <w:gridCol w:w="142"/>
+            <w:gridCol w:w="105"/>
+            <w:gridCol w:w="285"/>
             <w:gridCol w:w="36"/>
-            <w:gridCol w:w="249"/>
-            <w:gridCol w:w="142"/>
+            <w:gridCol w:w="106"/>
+            <w:gridCol w:w="285"/>
             <w:gridCol w:w="35"/>
-            <w:gridCol w:w="249"/>
-            <w:gridCol w:w="142"/>
+            <w:gridCol w:w="107"/>
+            <w:gridCol w:w="284"/>
             <w:gridCol w:w="35"/>
-            <w:gridCol w:w="249"/>
-            <w:gridCol w:w="142"/>
+            <w:gridCol w:w="107"/>
+            <w:gridCol w:w="284"/>
             <w:gridCol w:w="35"/>
-            <w:gridCol w:w="249"/>
-            <w:gridCol w:w="142"/>
+            <w:gridCol w:w="107"/>
+            <w:gridCol w:w="284"/>
             <w:gridCol w:w="35"/>
-            <w:gridCol w:w="249"/>
-            <w:gridCol w:w="142"/>
+            <w:gridCol w:w="107"/>
+            <w:gridCol w:w="284"/>
             <w:gridCol w:w="35"/>
-            <w:gridCol w:w="249"/>
-            <w:gridCol w:w="142"/>
+            <w:gridCol w:w="107"/>
+            <w:gridCol w:w="284"/>
             <w:gridCol w:w="35"/>
-            <w:gridCol w:w="249"/>
-            <w:gridCol w:w="142"/>
+            <w:gridCol w:w="107"/>
+            <w:gridCol w:w="284"/>
             <w:gridCol w:w="35"/>
-            <w:gridCol w:w="249"/>
+            <w:gridCol w:w="107"/>
+            <w:gridCol w:w="284"/>
             <w:gridCol w:w="142"/>
             <w:gridCol w:w="284"/>
             <w:gridCol w:w="142"/>
@@ -23622,7 +23622,7 @@
             <w:tcPrChange w:id="1501" w:author="Jonathan" w:date="2014-03-20T20:55:00Z">
               <w:tcPr>
                 <w:tcW w:w="427" w:type="dxa"/>
-                <w:gridSpan w:val="3"/>
+                <w:gridSpan w:val="2"/>
                 <w:tcBorders>
                   <w:top w:val="nil"/>
                   <w:left w:val="nil"/>
@@ -25132,52 +25132,52 @@
         <w:tblGridChange w:id="1596">
           <w:tblGrid>
             <w:gridCol w:w="427"/>
-            <w:gridCol w:w="248"/>
-            <w:gridCol w:w="142"/>
+            <w:gridCol w:w="390"/>
             <w:gridCol w:w="37"/>
-            <w:gridCol w:w="248"/>
-            <w:gridCol w:w="142"/>
+            <w:gridCol w:w="105"/>
+            <w:gridCol w:w="285"/>
             <w:gridCol w:w="37"/>
-            <w:gridCol w:w="248"/>
-            <w:gridCol w:w="142"/>
+            <w:gridCol w:w="105"/>
+            <w:gridCol w:w="285"/>
             <w:gridCol w:w="37"/>
-            <w:gridCol w:w="248"/>
-            <w:gridCol w:w="142"/>
+            <w:gridCol w:w="105"/>
+            <w:gridCol w:w="285"/>
             <w:gridCol w:w="37"/>
-            <w:gridCol w:w="248"/>
-            <w:gridCol w:w="142"/>
+            <w:gridCol w:w="105"/>
+            <w:gridCol w:w="285"/>
             <w:gridCol w:w="37"/>
-            <w:gridCol w:w="248"/>
-            <w:gridCol w:w="142"/>
+            <w:gridCol w:w="105"/>
+            <w:gridCol w:w="285"/>
             <w:gridCol w:w="37"/>
-            <w:gridCol w:w="248"/>
-            <w:gridCol w:w="142"/>
+            <w:gridCol w:w="105"/>
+            <w:gridCol w:w="285"/>
             <w:gridCol w:w="37"/>
-            <w:gridCol w:w="248"/>
-            <w:gridCol w:w="142"/>
+            <w:gridCol w:w="105"/>
+            <w:gridCol w:w="285"/>
             <w:gridCol w:w="36"/>
-            <w:gridCol w:w="249"/>
-            <w:gridCol w:w="142"/>
+            <w:gridCol w:w="106"/>
+            <w:gridCol w:w="285"/>
             <w:gridCol w:w="35"/>
-            <w:gridCol w:w="249"/>
-            <w:gridCol w:w="142"/>
+            <w:gridCol w:w="107"/>
+            <w:gridCol w:w="284"/>
             <w:gridCol w:w="35"/>
-            <w:gridCol w:w="249"/>
-            <w:gridCol w:w="142"/>
+            <w:gridCol w:w="107"/>
+            <w:gridCol w:w="284"/>
             <w:gridCol w:w="35"/>
-            <w:gridCol w:w="249"/>
-            <w:gridCol w:w="142"/>
+            <w:gridCol w:w="107"/>
+            <w:gridCol w:w="284"/>
             <w:gridCol w:w="35"/>
-            <w:gridCol w:w="249"/>
-            <w:gridCol w:w="142"/>
+            <w:gridCol w:w="107"/>
+            <w:gridCol w:w="284"/>
             <w:gridCol w:w="35"/>
-            <w:gridCol w:w="249"/>
-            <w:gridCol w:w="142"/>
+            <w:gridCol w:w="107"/>
+            <w:gridCol w:w="284"/>
             <w:gridCol w:w="35"/>
-            <w:gridCol w:w="249"/>
-            <w:gridCol w:w="142"/>
+            <w:gridCol w:w="107"/>
+            <w:gridCol w:w="284"/>
             <w:gridCol w:w="35"/>
-            <w:gridCol w:w="249"/>
+            <w:gridCol w:w="107"/>
+            <w:gridCol w:w="284"/>
             <w:gridCol w:w="142"/>
             <w:gridCol w:w="284"/>
             <w:gridCol w:w="142"/>
@@ -25552,7 +25552,7 @@
             <w:tcPrChange w:id="1620" w:author="Jonathan" w:date="2014-03-20T20:56:00Z">
               <w:tcPr>
                 <w:tcW w:w="427" w:type="dxa"/>
-                <w:gridSpan w:val="3"/>
+                <w:gridSpan w:val="2"/>
                 <w:tcBorders>
                   <w:top w:val="nil"/>
                   <w:left w:val="nil"/>
@@ -41888,7 +41888,7 @@
 </file>
 
 <file path=customXml/itemProps1.xml><?xml version="1.0" encoding="utf-8"?>
-<ds:datastoreItem xmlns:ds="http://schemas.openxmlformats.org/officeDocument/2006/customXml" ds:itemID="{B802A1B9-DEDB-4D53-A927-AEC5CDE0A7AB}">
+<ds:datastoreItem xmlns:ds="http://schemas.openxmlformats.org/officeDocument/2006/customXml" ds:itemID="{D45963B2-BCCF-4B55-8D0C-143FCC87523C}">
   <ds:schemaRefs>
     <ds:schemaRef ds:uri="http://schemas.openxmlformats.org/officeDocument/2006/bibliography"/>
   </ds:schemaRefs>

</xml_diff>